<commit_message>
fixed work with unfinished 2nd vol
</commit_message>
<xml_diff>
--- a/Project/Работа/Kursovaya18.docx
+++ b/Project/Работа/Kursovaya18.docx
@@ -3090,27 +3090,22 @@
       <w:bookmarkEnd w:id="2"/>
       <w:bookmarkEnd w:id="3"/>
     </w:p>
-    <w:p/>
     <w:p>
       <w:pPr>
         <w:pStyle w:val="21"/>
       </w:pPr>
       <w:bookmarkStart w:id="4" w:name="_Toc510562959"/>
       <w:r>
-        <w:rPr>
-          <w:b w:val="0"/>
-        </w:rPr>
-        <w:t>1</w:t>
-      </w:r>
-      <w:r>
-        <w:t xml:space="preserve">.1. </w:t>
+        <w:t>1.1</w:t>
+      </w:r>
+      <w:r>
+        <w:t xml:space="preserve">. </w:t>
       </w:r>
       <w:r>
         <w:t>Изучение аналогичных научных статей.</w:t>
       </w:r>
       <w:bookmarkEnd w:id="4"/>
     </w:p>
-    <w:p/>
     <w:p>
       <w:r>
         <w:t>Перед тем, как</w:t>
@@ -3164,7 +3159,6 @@
         <w:t xml:space="preserve">Поэтому мы ограничились изучением работ зарубежных авторов, которых оказалось не так много, как мы ожидали. </w:t>
       </w:r>
     </w:p>
-    <w:p/>
     <w:p>
       <w:pPr>
         <w:pStyle w:val="21"/>
@@ -3179,9 +3173,10 @@
       <w:r>
         <w:t xml:space="preserve"> Изучение языка жестов.</w:t>
       </w:r>
+      <w:bookmarkStart w:id="6" w:name="_GoBack"/>
       <w:bookmarkEnd w:id="5"/>
-    </w:p>
-    <w:p/>
+      <w:bookmarkEnd w:id="6"/>
+    </w:p>
     <w:p>
       <w:r>
         <w:t xml:space="preserve">После изучения научных работ в открытой </w:t>
@@ -3296,69 +3291,63 @@
     </w:p>
     <w:p>
       <w:pPr>
-        <w:jc w:val="center"/>
-      </w:pPr>
-    </w:p>
-    <w:p/>
-    <w:p/>
-    <w:p/>
-    <w:p>
-      <w:pPr>
         <w:pStyle w:val="21"/>
       </w:pPr>
-      <w:bookmarkStart w:id="6" w:name="_Toc510562961"/>
+      <w:bookmarkStart w:id="7" w:name="_Toc510562961"/>
+      <w:r>
+        <w:t>1</w:t>
+      </w:r>
+      <w:r>
+        <w:t>.3</w:t>
+      </w:r>
+      <w:r>
+        <w:t>.</w:t>
+      </w:r>
+      <w:r>
+        <w:t xml:space="preserve"> Изучение микроконтроллера Arduino.</w:t>
+      </w:r>
+      <w:bookmarkEnd w:id="7"/>
+    </w:p>
+    <w:p>
+      <w:pPr>
+        <w:jc w:val="left"/>
+      </w:pPr>
+      <w:r>
+        <w:t xml:space="preserve">Изучив язык жестов, мы приступили к изучению литературы, связанной с исполнительным устройством нашей модели – микроконтроллером </w:t>
+      </w:r>
+      <w:r>
+        <w:rPr>
+          <w:lang w:val="en-US"/>
+        </w:rPr>
+        <w:t>Arduino</w:t>
+      </w:r>
+      <w:r>
+        <w:t xml:space="preserve"> </w:t>
+      </w:r>
+      <w:r>
+        <w:t xml:space="preserve">и средой разработки – </w:t>
+      </w:r>
+      <w:r>
+        <w:rPr>
+          <w:lang w:val="en-US"/>
+        </w:rPr>
+        <w:t>Arduino</w:t>
+      </w:r>
+      <w:r>
+        <w:t xml:space="preserve"> </w:t>
+      </w:r>
+      <w:r>
+        <w:rPr>
+          <w:lang w:val="en-US"/>
+        </w:rPr>
+        <w:t>IDE</w:t>
+      </w:r>
+      <w:r>
+        <w:t xml:space="preserve">. </w:t>
+      </w:r>
       <w:r>
         <w:lastRenderedPageBreak/>
-        <w:t>1</w:t>
-      </w:r>
-      <w:r>
-        <w:t>.3</w:t>
-      </w:r>
-      <w:r>
-        <w:t>.</w:t>
-      </w:r>
-      <w:r>
-        <w:t xml:space="preserve"> Изучение микроконтроллера Arduino.</w:t>
-      </w:r>
-      <w:bookmarkEnd w:id="6"/>
-    </w:p>
-    <w:p/>
-    <w:p>
-      <w:pPr>
-        <w:jc w:val="left"/>
-      </w:pPr>
-      <w:r>
-        <w:t xml:space="preserve">Изучив язык жестов, мы приступили к изучению литературы, связанной с исполнительным устройством нашей модели – микроконтроллером </w:t>
-      </w:r>
-      <w:r>
-        <w:rPr>
-          <w:lang w:val="en-US"/>
-        </w:rPr>
-        <w:t>Arduino</w:t>
-      </w:r>
-      <w:r>
-        <w:t xml:space="preserve"> </w:t>
-      </w:r>
-      <w:r>
-        <w:t xml:space="preserve">и средой разработки – </w:t>
-      </w:r>
-      <w:r>
-        <w:rPr>
-          <w:lang w:val="en-US"/>
-        </w:rPr>
-        <w:t>Arduino</w:t>
-      </w:r>
-      <w:r>
-        <w:t xml:space="preserve"> </w:t>
-      </w:r>
-      <w:r>
-        <w:rPr>
-          <w:lang w:val="en-US"/>
-        </w:rPr>
-        <w:t>IDE</w:t>
-      </w:r>
-      <w:r>
-        <w:t>. Микроконтроллер этого производителя был выбран за то, что отвечал всем требованиям нашего проекта, а именно:</w:t>
+        <w:t>Микроконтроллер этого производителя был выбран за то, что отвечал всем требованиям нашего проекта, а именно:</w:t>
       </w:r>
     </w:p>
     <w:p>
@@ -3467,14 +3456,9 @@
     </w:p>
     <w:p>
       <w:pPr>
-        <w:ind w:firstLine="0"/>
-      </w:pPr>
-    </w:p>
-    <w:p>
-      <w:pPr>
         <w:pStyle w:val="21"/>
       </w:pPr>
-      <w:bookmarkStart w:id="7" w:name="_Toc510562962"/>
+      <w:bookmarkStart w:id="8" w:name="_Toc510562962"/>
       <w:r>
         <w:t>1.4</w:t>
       </w:r>
@@ -3487,9 +3471,8 @@
       <w:r>
         <w:t>.</w:t>
       </w:r>
-      <w:bookmarkEnd w:id="7"/>
-    </w:p>
-    <w:p/>
+      <w:bookmarkEnd w:id="8"/>
+    </w:p>
     <w:p>
       <w:r>
         <w:t xml:space="preserve">В линейке </w:t>
@@ -3563,14 +3546,9 @@
     </w:p>
     <w:p>
       <w:pPr>
-        <w:ind w:firstLine="0"/>
-      </w:pPr>
-    </w:p>
-    <w:p>
-      <w:pPr>
         <w:pStyle w:val="21"/>
       </w:pPr>
-      <w:bookmarkStart w:id="8" w:name="_Toc510562963"/>
+      <w:bookmarkStart w:id="9" w:name="_Toc510562963"/>
       <w:r>
         <w:t>1.5</w:t>
       </w:r>
@@ -3580,9 +3558,8 @@
       <w:r>
         <w:t xml:space="preserve"> Изучение существующих схем манипуляторов.</w:t>
       </w:r>
-      <w:bookmarkEnd w:id="8"/>
-    </w:p>
-    <w:p/>
+      <w:bookmarkEnd w:id="9"/>
+    </w:p>
     <w:p>
       <w:r>
         <w:t xml:space="preserve">Для того, чтобы избежать ошибок наших иностранных коллег, мы изучили уже существующие схемы сборки манипулятора. Большая их часть представляла собой файлы </w:t>
@@ -3650,64 +3627,62 @@
         <w:t>D</w:t>
       </w:r>
       <w:r>
-        <w:t xml:space="preserve">-принтере. Основным минусом среди всех прототипов была изложенная выше проблема. Тем не менее, встретился и более удачный проект, </w:t>
+        <w:t>-принтере. Основным минусом среди всех прототипов была изложенная выше проблема. Тем не менее, встретился и более удачный проект, расположенный в французском открытом банке 3</w:t>
+      </w:r>
+      <w:r>
+        <w:rPr>
+          <w:lang w:val="en-US"/>
+        </w:rPr>
+        <w:t>D</w:t>
+      </w:r>
+      <w:r>
+        <w:t xml:space="preserve"> </w:t>
+      </w:r>
+      <w:r>
+        <w:t>проектов «</w:t>
+      </w:r>
+      <w:r>
+        <w:rPr>
+          <w:lang w:val="en-US"/>
+        </w:rPr>
+        <w:t>InMoov</w:t>
+      </w:r>
+      <w:r>
+        <w:t>», который мы решили использовать.</w:t>
+      </w:r>
+    </w:p>
+    <w:p>
+      <w:pPr>
+        <w:pStyle w:val="21"/>
+      </w:pPr>
+      <w:bookmarkStart w:id="10" w:name="_Toc510562964"/>
+      <w:r>
+        <w:t>1.6</w:t>
+      </w:r>
+      <w:r>
+        <w:t>.</w:t>
+      </w:r>
+      <w:r>
+        <w:t xml:space="preserve"> Выбор чертежей для сборки манипулятора.</w:t>
+      </w:r>
+      <w:bookmarkEnd w:id="10"/>
+    </w:p>
+    <w:p>
+      <w:r>
+        <w:t>В процессе написания работы встал вопрос о выборе чертежей, по которым мы будем собирать манипулятор. Выбор стоял между чертежами, созданными нами (не предполагающими использование 3</w:t>
+      </w:r>
+      <w:r>
+        <w:rPr>
+          <w:lang w:val="en-US"/>
+        </w:rPr>
+        <w:t>D</w:t>
+      </w:r>
+      <w:r>
+        <w:t xml:space="preserve">-технологий) и </w:t>
       </w:r>
       <w:r>
         <w:lastRenderedPageBreak/>
-        <w:t>расположенный в французском открытом банке 3</w:t>
-      </w:r>
-      <w:r>
-        <w:rPr>
-          <w:lang w:val="en-US"/>
-        </w:rPr>
-        <w:t>D</w:t>
-      </w:r>
-      <w:r>
-        <w:t xml:space="preserve"> </w:t>
-      </w:r>
-      <w:r>
-        <w:t>проектов «</w:t>
-      </w:r>
-      <w:r>
-        <w:rPr>
-          <w:lang w:val="en-US"/>
-        </w:rPr>
-        <w:t>InMoov</w:t>
-      </w:r>
-      <w:r>
-        <w:t>», который мы решили использовать.</w:t>
-      </w:r>
-    </w:p>
-    <w:p/>
-    <w:p>
-      <w:pPr>
-        <w:pStyle w:val="21"/>
-      </w:pPr>
-      <w:bookmarkStart w:id="9" w:name="_Toc510562964"/>
-      <w:r>
-        <w:t>1.6</w:t>
-      </w:r>
-      <w:r>
-        <w:t>.</w:t>
-      </w:r>
-      <w:r>
-        <w:t xml:space="preserve"> Выбор чертежей для сборки манипулятора.</w:t>
-      </w:r>
-      <w:bookmarkEnd w:id="9"/>
-    </w:p>
-    <w:p/>
-    <w:p>
-      <w:r>
-        <w:t>В процессе написания работы встал вопрос о выборе чертежей, по которым мы будем собирать манипулятор. Выбор стоял между чертежами, созданными нами (не предполагающими использование 3</w:t>
-      </w:r>
-      <w:r>
-        <w:rPr>
-          <w:lang w:val="en-US"/>
-        </w:rPr>
-        <w:t>D</w:t>
-      </w:r>
-      <w:r>
-        <w:t>-технологий) и чертежами, взятыми со свободных библиотек чертежей в интернете.</w:t>
+        <w:t>чертежами, взятыми со свободных библиотек чертежей в интернете.</w:t>
       </w:r>
       <w:r>
         <w:br/>
@@ -3766,7 +3741,7 @@
       <w:pPr>
         <w:pStyle w:val="1"/>
       </w:pPr>
-      <w:bookmarkStart w:id="10" w:name="_Toc510562965"/>
+      <w:bookmarkStart w:id="11" w:name="_Toc510562965"/>
       <w:r>
         <w:lastRenderedPageBreak/>
         <w:t>Глава 2. Сборка м</w:t>
@@ -3777,14 +3752,13 @@
       <w:r>
         <w:t>.</w:t>
       </w:r>
-      <w:bookmarkEnd w:id="10"/>
-    </w:p>
-    <w:p/>
+      <w:bookmarkEnd w:id="11"/>
+    </w:p>
     <w:p>
       <w:pPr>
         <w:pStyle w:val="21"/>
       </w:pPr>
-      <w:bookmarkStart w:id="11" w:name="_Toc510562966"/>
+      <w:bookmarkStart w:id="12" w:name="_Toc510562966"/>
       <w:r>
         <w:t>2.1</w:t>
       </w:r>
@@ -3797,15 +3771,14 @@
       <w:r>
         <w:t>.</w:t>
       </w:r>
-      <w:bookmarkEnd w:id="11"/>
-    </w:p>
-    <w:p/>
+      <w:bookmarkEnd w:id="12"/>
+    </w:p>
     <w:p>
       <w:pPr>
         <w:pStyle w:val="31"/>
         <w:ind w:firstLine="0"/>
       </w:pPr>
-      <w:bookmarkStart w:id="12" w:name="_Toc510562967"/>
+      <w:bookmarkStart w:id="13" w:name="_Toc510562967"/>
       <w:r>
         <w:t>2.1.1 3</w:t>
       </w:r>
@@ -3821,9 +3794,8 @@
       <w:r>
         <w:t>.</w:t>
       </w:r>
-      <w:bookmarkEnd w:id="12"/>
-    </w:p>
-    <w:p/>
+      <w:bookmarkEnd w:id="13"/>
+    </w:p>
     <w:p>
       <w:r>
         <w:t>Одним из важнейших этапов сборки был выбор материала и поиск нужной нам модели. Как было сказано выше, модель была взята в открытом банке 3</w:t>
@@ -4042,24 +4014,18 @@
     </w:p>
     <w:p>
       <w:pPr>
-        <w:jc w:val="left"/>
-      </w:pPr>
-    </w:p>
-    <w:p>
-      <w:pPr>
         <w:pStyle w:val="31"/>
         <w:ind w:firstLine="0"/>
       </w:pPr>
-      <w:bookmarkStart w:id="13" w:name="_Toc510562968"/>
+      <w:bookmarkStart w:id="14" w:name="_Toc510562968"/>
       <w:r>
         <w:t>2.1.2 Ручная сборка</w:t>
       </w:r>
       <w:r>
         <w:t>.</w:t>
       </w:r>
-      <w:bookmarkEnd w:id="13"/>
-    </w:p>
-    <w:p/>
+      <w:bookmarkEnd w:id="14"/>
+    </w:p>
     <w:p>
       <w:pPr>
         <w:jc w:val="left"/>
@@ -4111,37 +4077,37 @@
       </w:r>
       <w:r>
         <w:tab/>
-        <w:t xml:space="preserve">В качестве материала для пальцев было решено использовать тонкую </w:t>
+        <w:t>В качестве материала для пальцев было решено использовать тонкую фанеру</w:t>
+      </w:r>
+      <w:r>
+        <w:t>.</w:t>
+      </w:r>
+      <w:r>
+        <w:t xml:space="preserve"> </w:t>
+      </w:r>
+      <w:r>
+        <w:t>Н</w:t>
+      </w:r>
+      <w:r>
+        <w:t>ебольшие резинки выступали в роли возвращающей силы, которая стремится удержать палец в исходном положении.</w:t>
+      </w:r>
+    </w:p>
+    <w:p>
+      <w:pPr>
+        <w:jc w:val="left"/>
+      </w:pPr>
+      <w:r>
+        <w:t>На рисунке 3</w:t>
+      </w:r>
+      <w:r>
+        <w:t xml:space="preserve"> </w:t>
+      </w:r>
+      <w:r>
+        <w:t xml:space="preserve">(см. ниже) приведена условная схема сборки одного пальца в двух проекциях. Слева изображено горизонтальное сечение пальца, </w:t>
       </w:r>
       <w:r>
         <w:lastRenderedPageBreak/>
-        <w:t>фанеру</w:t>
-      </w:r>
-      <w:r>
-        <w:t>.</w:t>
-      </w:r>
-      <w:r>
-        <w:t xml:space="preserve"> </w:t>
-      </w:r>
-      <w:r>
-        <w:t>Н</w:t>
-      </w:r>
-      <w:r>
-        <w:t>ебольшие резинки выступали в роли возвращающей силы, которая стремится удержать палец в исходном положении.</w:t>
-      </w:r>
-    </w:p>
-    <w:p>
-      <w:pPr>
-        <w:jc w:val="left"/>
-      </w:pPr>
-      <w:r>
-        <w:t>На рисунке 3</w:t>
-      </w:r>
-      <w:r>
-        <w:t xml:space="preserve"> </w:t>
-      </w:r>
-      <w:r>
-        <w:t xml:space="preserve">(см. ниже) приведена условная схема сборки одного пальца в двух проекциях. Слева изображено горизонтальное сечение пальца, справа, соответственно, его вертикальное сечение. Красным цветом </w:t>
+        <w:t xml:space="preserve">справа, соответственно, его вертикальное сечение. Красным цветом </w:t>
       </w:r>
       <w:r>
         <w:t>обозначены подвижные стержни, которые являются осями для вращения двух соседних фаланг. Зеленым цветом выделены резинки, возвращающие палец в исходное положение после окончания действия.</w:t>
@@ -4308,8 +4274,11 @@
         <w:jc w:val="left"/>
       </w:pPr>
       <w:r>
+        <w:t xml:space="preserve">Третий тип – самая длинная фаланга. Аналогично со вторым типом, два отверстия для осей. Одна из осей позволяет закрепить весь палец к руке и обеспечить его наклон. Также, к фаланге крепилась резинка, второй конец </w:t>
+      </w:r>
+      <w:r>
         <w:lastRenderedPageBreak/>
-        <w:t>Третий тип – самая длинная фаланга. Аналогично со вторым типом, два отверстия для осей. Одна из осей позволяет закрепить весь палец к руке и обеспечить его наклон. Также, к фаланге крепилась резинка, второй конец которой находился на специально вынесенной для этого</w:t>
+        <w:t>которой находился на специально вынесенной для этого</w:t>
       </w:r>
       <w:r>
         <w:t xml:space="preserve"> </w:t>
@@ -4320,14 +4289,9 @@
     </w:p>
     <w:p>
       <w:pPr>
-        <w:jc w:val="left"/>
-      </w:pPr>
-    </w:p>
-    <w:p>
-      <w:pPr>
         <w:pStyle w:val="21"/>
       </w:pPr>
-      <w:bookmarkStart w:id="14" w:name="_Toc510562969"/>
+      <w:bookmarkStart w:id="15" w:name="_Toc510562969"/>
       <w:r>
         <w:t>2.2</w:t>
       </w:r>
@@ -4340,24 +4304,22 @@
       <w:r>
         <w:t>.</w:t>
       </w:r>
-      <w:bookmarkEnd w:id="14"/>
-    </w:p>
-    <w:p/>
+      <w:bookmarkEnd w:id="15"/>
+    </w:p>
     <w:p>
       <w:pPr>
         <w:pStyle w:val="31"/>
         <w:ind w:firstLine="0"/>
       </w:pPr>
-      <w:bookmarkStart w:id="15" w:name="_Toc510562970"/>
+      <w:bookmarkStart w:id="16" w:name="_Toc510562970"/>
       <w:r>
         <w:t>2.2.1 Сборка пальцев</w:t>
       </w:r>
       <w:r>
         <w:t>.</w:t>
       </w:r>
-      <w:bookmarkEnd w:id="15"/>
-    </w:p>
-    <w:p/>
+      <w:bookmarkEnd w:id="16"/>
+    </w:p>
     <w:p>
       <w:pPr>
         <w:ind w:firstLine="0"/>
@@ -4407,22 +4369,20 @@
         <w:t>Между 1-ой и 3-ей фалангами закреплялась резинка. Такая же резинка крепилась с другого конца 3-ей фаланги, притягивая его к внешней стороне запястья.</w:t>
       </w:r>
     </w:p>
-    <w:p/>
     <w:p>
       <w:pPr>
         <w:pStyle w:val="31"/>
         <w:ind w:firstLine="0"/>
       </w:pPr>
-      <w:bookmarkStart w:id="16" w:name="_Toc510562971"/>
+      <w:bookmarkStart w:id="17" w:name="_Toc510562971"/>
       <w:r>
         <w:t>2.2.2 Сборка запястья и предплечья</w:t>
       </w:r>
       <w:r>
         <w:t>.</w:t>
       </w:r>
-      <w:bookmarkEnd w:id="16"/>
-    </w:p>
-    <w:p/>
+      <w:bookmarkEnd w:id="17"/>
+    </w:p>
     <w:p>
       <w:r>
         <w:t>Запястье и предплечье собирались из металлических деталей</w:t>
@@ -4452,333 +4412,323 @@
         <w:t>уголка». Также, через такие детали продевались нити, идущие к сервоприводам. Это сделано для того чтобы направить все нити параллельно друг другу, вдоль предплечья.</w:t>
       </w:r>
     </w:p>
-    <w:p/>
-    <w:p/>
-    <w:p/>
-    <w:p/>
-    <w:p/>
     <w:p>
       <w:pPr>
         <w:pStyle w:val="31"/>
         <w:ind w:firstLine="0"/>
       </w:pPr>
-      <w:bookmarkStart w:id="17" w:name="_Toc510562972"/>
+      <w:bookmarkStart w:id="18" w:name="_Toc510562972"/>
+      <w:r>
+        <w:t>2.2.3 Крепление сервоприводов</w:t>
+      </w:r>
+      <w:r>
+        <w:t>.</w:t>
+      </w:r>
+      <w:bookmarkEnd w:id="18"/>
+    </w:p>
+    <w:p>
+      <w:r>
+        <w:t>Сервоприводы закреплялись на дальнем конце предплечья. То,</w:t>
+      </w:r>
+      <w:r>
+        <w:t xml:space="preserve"> </w:t>
+      </w:r>
+      <w:r>
+        <w:t>что ранее нити были перенаправлены параллельно друг другу</w:t>
+      </w:r>
+      <w:r>
+        <w:t>,</w:t>
+      </w:r>
+      <w:r>
+        <w:t xml:space="preserve"> значительно облегчало крепление сервоприводов на руку. Также, сложность заключалась в том, что при вращении своей верхней частью, сервоприво</w:t>
+      </w:r>
+      <w:r>
+        <w:t>ды могут помешать друг другу, и</w:t>
+      </w:r>
+      <w:r>
+        <w:t xml:space="preserve">, возможно, повредить манипулятор, необходимо было исключить эту возможность. </w:t>
+      </w:r>
+    </w:p>
+    <w:p>
+      <w:pPr>
+        <w:pStyle w:val="21"/>
+      </w:pPr>
+      <w:bookmarkStart w:id="19" w:name="_Toc510562973"/>
+      <w:r>
+        <w:t>2.3</w:t>
+      </w:r>
+      <w:r>
+        <w:t>.</w:t>
+      </w:r>
+      <w:r>
+        <w:t xml:space="preserve"> Подключение аппаратуры.</w:t>
+      </w:r>
+      <w:bookmarkEnd w:id="19"/>
+    </w:p>
+    <w:p>
+      <w:r>
+        <w:t xml:space="preserve">Для работы сурдопереводчика, было необходимо подключить </w:t>
+      </w:r>
+      <w:r>
+        <w:rPr>
+          <w:lang w:val="en-US"/>
+        </w:rPr>
+        <w:t>Arduino</w:t>
+      </w:r>
+      <w:r>
+        <w:t xml:space="preserve">, </w:t>
+      </w:r>
+      <w:r>
+        <w:rPr>
+          <w:lang w:val="en-US"/>
+        </w:rPr>
+        <w:t>Bluetooth</w:t>
+      </w:r>
+      <w:r>
+        <w:t>-</w:t>
+      </w:r>
+      <w:r>
+        <w:t xml:space="preserve">модуль, сервоприводы и </w:t>
+      </w:r>
+      <w:r>
+        <w:rPr>
+          <w:lang w:val="en-US"/>
+        </w:rPr>
+        <w:t>LCD</w:t>
+      </w:r>
+      <w:r>
+        <w:t>-</w:t>
+      </w:r>
+      <w:r>
+        <w:t>монитор</w:t>
+      </w:r>
+      <w:r>
+        <w:t xml:space="preserve"> </w:t>
+      </w:r>
+      <w:r>
+        <w:t xml:space="preserve">(на него выводятся данные </w:t>
+      </w:r>
       <w:r>
         <w:lastRenderedPageBreak/>
-        <w:t>2.2.3 Крепление сервоприводов</w:t>
-      </w:r>
+        <w:t>о текущих углах наклона сервоприводов и какой символ показывает манипулятор в данный момент).</w:t>
+      </w:r>
+    </w:p>
+    <w:p>
+      <w:r>
+        <w:t xml:space="preserve">С подключением </w:t>
+      </w:r>
+      <w:r>
+        <w:rPr>
+          <w:lang w:val="en-US"/>
+        </w:rPr>
+        <w:t>Arduino</w:t>
+      </w:r>
+      <w:r>
+        <w:t xml:space="preserve"> не возникло никаких проблем</w:t>
+      </w:r>
+      <w:r>
+        <w:t>, контроллеру не были обходимы какие-либо особенные условия. Запитать его можно от обычно</w:t>
+      </w:r>
+      <w:r>
+        <w:t>го</w:t>
+      </w:r>
+      <w:r>
+        <w:t xml:space="preserve"> </w:t>
+      </w:r>
+      <w:r>
+        <w:rPr>
+          <w:lang w:val="en-US"/>
+        </w:rPr>
+        <w:t>powerbank</w:t>
+      </w:r>
+      <w:r>
+        <w:t>-а</w:t>
+      </w:r>
+      <w:r>
+        <w:rPr>
+          <w:rStyle w:val="affff1"/>
+        </w:rPr>
+        <w:footnoteReference w:id="1"/>
+      </w:r>
+      <w:r>
+        <w:t>, который используются для зарядки мобильных устройств.</w:t>
+      </w:r>
+    </w:p>
+    <w:p>
+      <w:r>
+        <w:t xml:space="preserve">Аналогичная ситуация с </w:t>
+      </w:r>
+      <w:r>
+        <w:rPr>
+          <w:lang w:val="en-US"/>
+        </w:rPr>
+        <w:t>Bluetooth</w:t>
+      </w:r>
+      <w:r>
+        <w:t>-</w:t>
+      </w:r>
+      <w:r>
+        <w:t xml:space="preserve">модулем и </w:t>
+      </w:r>
+      <w:r>
+        <w:rPr>
+          <w:lang w:val="en-US"/>
+        </w:rPr>
+        <w:t>LCD</w:t>
+      </w:r>
+      <w:r>
+        <w:t>-монитором. Им обоим хватает питания 5</w:t>
+      </w:r>
+      <w:r>
+        <w:rPr>
+          <w:lang w:val="en-US"/>
+        </w:rPr>
+        <w:t>V</w:t>
+      </w:r>
+      <w:r>
+        <w:t>, которое предоставляет им контроллер.</w:t>
+      </w:r>
+    </w:p>
+    <w:p>
+      <w:r>
+        <w:t>Гораздо сложнее было подключить сервоприводы. Для подключения одного сервопривода достаточно питание 5</w:t>
+      </w:r>
+      <w:r>
+        <w:rPr>
+          <w:lang w:val="en-US"/>
+        </w:rPr>
+        <w:t>V</w:t>
+      </w:r>
+      <w:r>
+        <w:t xml:space="preserve"> </w:t>
+      </w:r>
+      <w:r>
+        <w:t xml:space="preserve">от </w:t>
+      </w:r>
+      <w:r>
+        <w:rPr>
+          <w:lang w:val="en-US"/>
+        </w:rPr>
+        <w:t>Arduino</w:t>
+      </w:r>
+      <w:r>
+        <w:t xml:space="preserve">, но для 5-ти серво его уже недостаточно, </w:t>
+      </w:r>
+      <w:r>
+        <w:t>т.к. для быстрой и четкой работы</w:t>
+      </w:r>
+      <w:r>
+        <w:t xml:space="preserve"> сервоприводу необходим определенный ток</w:t>
+      </w:r>
+      <w:r>
+        <w:t xml:space="preserve"> и напряжение.  Но, т.к. у нас 5 серво, при подключении к </w:t>
+      </w:r>
+      <w:r>
+        <w:rPr>
+          <w:lang w:val="en-US"/>
+        </w:rPr>
+        <w:t>Arduino</w:t>
+      </w:r>
+      <w:r>
+        <w:t>, либо ток, либо напряжение на каждом серво окажутся недостаточными для нормальной работы. Чтобы решить эту проблему, было необходимо установить источник питания</w:t>
+      </w:r>
+      <w:r>
+        <w:t xml:space="preserve"> </w:t>
+      </w:r>
+      <w:r>
+        <w:t>(или его стабилизатор), выдающий необходимое напряжение, которое при подач</w:t>
+      </w:r>
+      <w:r>
+        <w:t>е</w:t>
+      </w:r>
+      <w:r>
+        <w:t xml:space="preserve"> на серво давало нужный ток, не слишком большой, иначе серво может сгореть.</w:t>
+      </w:r>
+    </w:p>
+    <w:p>
+      <w:pPr>
+        <w:pStyle w:val="21"/>
+      </w:pPr>
+      <w:bookmarkStart w:id="20" w:name="_Toc510562974"/>
+      <w:r>
+        <w:t>2.4 «Стрела»</w:t>
+      </w:r>
+      <w:bookmarkEnd w:id="20"/>
       <w:r>
         <w:t>.</w:t>
       </w:r>
-      <w:bookmarkEnd w:id="17"/>
-    </w:p>
-    <w:p/>
-    <w:p>
-      <w:r>
-        <w:t>Сервоприводы закреплялись на дальнем конце предплечья. То,</w:t>
+    </w:p>
+    <w:p>
+      <w:r>
+        <w:t xml:space="preserve">«Стрела» - продукт компании «Амперка», </w:t>
+      </w:r>
+      <w:r>
+        <w:rPr>
+          <w:lang w:val="en-US"/>
+        </w:rPr>
+        <w:t>Arduino</w:t>
+      </w:r>
+      <w:r>
+        <w:t>-совместимая платформа, выпускаемая как материнская плата для постройки роботов</w:t>
+      </w:r>
+      <w:r>
+        <w:t xml:space="preserve"> и других устройств на базе </w:t>
+      </w:r>
+      <w:r>
+        <w:rPr>
+          <w:lang w:val="en-US"/>
+        </w:rPr>
+        <w:t>Arduino</w:t>
+      </w:r>
+      <w:r>
+        <w:t xml:space="preserve">. «Стрела» заменяет собой </w:t>
+      </w:r>
+      <w:r>
+        <w:t xml:space="preserve">микроконтроллер </w:t>
+      </w:r>
+      <w:r>
+        <w:rPr>
+          <w:lang w:val="en-US"/>
+        </w:rPr>
+        <w:t>Arduino</w:t>
       </w:r>
       <w:r>
         <w:t xml:space="preserve"> </w:t>
       </w:r>
       <w:r>
-        <w:t>что ранее нити были перенаправлены параллельно друг другу</w:t>
-      </w:r>
-      <w:r>
-        <w:t>,</w:t>
-      </w:r>
-      <w:r>
-        <w:t xml:space="preserve"> значительно облегчало крепление сервоприводов на руку. Также, сложность заключалась в том, что при вращении своей верхней частью, сервоприво</w:t>
-      </w:r>
-      <w:r>
-        <w:t>ды могут помешать друг другу, и</w:t>
-      </w:r>
-      <w:r>
-        <w:t xml:space="preserve">, возможно, повредить манипулятор, необходимо было исключить эту возможность. </w:t>
-      </w:r>
-    </w:p>
-    <w:p/>
-    <w:p>
-      <w:pPr>
-        <w:pStyle w:val="21"/>
-      </w:pPr>
-      <w:bookmarkStart w:id="18" w:name="_Toc510562973"/>
-      <w:r>
-        <w:t>2.3</w:t>
-      </w:r>
-      <w:r>
-        <w:t>.</w:t>
-      </w:r>
-      <w:r>
-        <w:t xml:space="preserve"> Подключение аппаратуры.</w:t>
-      </w:r>
-      <w:bookmarkEnd w:id="18"/>
-    </w:p>
-    <w:p/>
-    <w:p>
-      <w:r>
-        <w:t xml:space="preserve">Для работы сурдопереводчика, было необходимо подключить </w:t>
-      </w:r>
-      <w:r>
-        <w:rPr>
-          <w:lang w:val="en-US"/>
-        </w:rPr>
-        <w:t>Arduino</w:t>
-      </w:r>
-      <w:r>
-        <w:t xml:space="preserve">, </w:t>
-      </w:r>
-      <w:r>
-        <w:rPr>
-          <w:lang w:val="en-US"/>
-        </w:rPr>
-        <w:t>Bluetooth</w:t>
-      </w:r>
-      <w:r>
-        <w:t>-</w:t>
-      </w:r>
-      <w:r>
-        <w:t xml:space="preserve">модуль, сервоприводы и </w:t>
-      </w:r>
-      <w:r>
-        <w:rPr>
-          <w:lang w:val="en-US"/>
-        </w:rPr>
-        <w:t>LCD</w:t>
-      </w:r>
-      <w:r>
-        <w:t>-</w:t>
-      </w:r>
-      <w:r>
-        <w:t>монитор</w:t>
+        <w:t>с несколькими «шилдами»</w:t>
+      </w:r>
+      <w:r>
+        <w:rPr>
+          <w:rStyle w:val="affff1"/>
+        </w:rPr>
+        <w:footnoteReference w:id="2"/>
+      </w:r>
+      <w:r>
+        <w:t xml:space="preserve">. Из них был использован только один «шилд» </w:t>
+      </w:r>
+      <w:r>
+        <w:t>–</w:t>
+      </w:r>
+      <w:r>
+        <w:t xml:space="preserve"> для сервомоторов. Фактически, «Стрела» была использована в качестве источника питания</w:t>
       </w:r>
       <w:r>
         <w:t xml:space="preserve"> </w:t>
       </w:r>
       <w:r>
-        <w:t>(на него выводятся данные о текущих углах наклона сервоприводов и какой символ показывает манипулятор в данный момент).</w:t>
-      </w:r>
-    </w:p>
-    <w:p>
-      <w:r>
-        <w:t xml:space="preserve">С подключением </w:t>
-      </w:r>
-      <w:r>
-        <w:rPr>
-          <w:lang w:val="en-US"/>
-        </w:rPr>
-        <w:t>Arduino</w:t>
-      </w:r>
-      <w:r>
-        <w:t xml:space="preserve"> не возникло никаких проблем</w:t>
-      </w:r>
-      <w:r>
-        <w:t>, контроллеру не были обходимы какие-либо особенные условия. Запитать его можно от обычно</w:t>
-      </w:r>
-      <w:r>
-        <w:t>го</w:t>
+        <w:t>(см.</w:t>
       </w:r>
       <w:r>
         <w:t xml:space="preserve"> </w:t>
       </w:r>
       <w:r>
-        <w:rPr>
-          <w:lang w:val="en-US"/>
-        </w:rPr>
-        <w:t>powerbank</w:t>
-      </w:r>
-      <w:r>
-        <w:t>-а</w:t>
-      </w:r>
-      <w:r>
-        <w:rPr>
-          <w:rStyle w:val="affff1"/>
-        </w:rPr>
-        <w:footnoteReference w:id="1"/>
-      </w:r>
-      <w:r>
-        <w:t>, который используются для зарядки мобильных устройств.</w:t>
-      </w:r>
-    </w:p>
-    <w:p>
-      <w:r>
-        <w:t xml:space="preserve">Аналогичная ситуация с </w:t>
-      </w:r>
-      <w:r>
-        <w:rPr>
-          <w:lang w:val="en-US"/>
-        </w:rPr>
-        <w:t>Bluetooth</w:t>
-      </w:r>
-      <w:r>
-        <w:t>-</w:t>
-      </w:r>
-      <w:r>
-        <w:t xml:space="preserve">модулем и </w:t>
-      </w:r>
-      <w:r>
-        <w:rPr>
-          <w:lang w:val="en-US"/>
-        </w:rPr>
-        <w:t>LCD</w:t>
-      </w:r>
-      <w:r>
-        <w:t>-монитором. Им обоим хватает питания 5</w:t>
-      </w:r>
-      <w:r>
-        <w:rPr>
-          <w:lang w:val="en-US"/>
-        </w:rPr>
-        <w:t>V</w:t>
-      </w:r>
-      <w:r>
-        <w:t>, которое предоставляет им контроллер.</w:t>
-      </w:r>
-    </w:p>
-    <w:p>
-      <w:r>
-        <w:t>Гораздо сложнее было подключить сервоприводы. Для подключения одного сервопривода достаточно питание 5</w:t>
-      </w:r>
-      <w:r>
-        <w:rPr>
-          <w:lang w:val="en-US"/>
-        </w:rPr>
-        <w:t>V</w:t>
+        <w:t>выше). Потребляя обычное напряжение</w:t>
       </w:r>
       <w:r>
         <w:t xml:space="preserve"> </w:t>
       </w:r>
       <w:r>
-        <w:t xml:space="preserve">от </w:t>
-      </w:r>
-      <w:r>
-        <w:rPr>
-          <w:lang w:val="en-US"/>
-        </w:rPr>
-        <w:t>Arduino</w:t>
-      </w:r>
-      <w:r>
-        <w:t xml:space="preserve">, но для 5-ти серво его уже недостаточно, </w:t>
-      </w:r>
-      <w:r>
-        <w:t>т.к. для быстрой и четкой работы</w:t>
-      </w:r>
-      <w:r>
-        <w:t xml:space="preserve"> сервоприводу необходим определенный ток</w:t>
-      </w:r>
-      <w:r>
-        <w:t xml:space="preserve"> и напряжение.  Но, т.к. у нас 5 серво, при подключении к </w:t>
-      </w:r>
-      <w:r>
-        <w:rPr>
-          <w:lang w:val="en-US"/>
-        </w:rPr>
-        <w:t>Arduino</w:t>
-      </w:r>
-      <w:r>
-        <w:t>, либо ток, либо напряжение на каждом серво окажутся недостаточными для нормальной работы. Чтобы решить эту проблему, было необходимо установить источник питания</w:t>
-      </w:r>
-      <w:r>
-        <w:t xml:space="preserve"> </w:t>
-      </w:r>
-      <w:r>
-        <w:t>(или его стабилизатор), выдающий необходимое напряжение, которое при подач</w:t>
-      </w:r>
-      <w:r>
-        <w:t>е</w:t>
-      </w:r>
-      <w:r>
-        <w:t xml:space="preserve"> на серво давало нужный ток, не слишком большой, иначе серво может сгореть.</w:t>
-      </w:r>
-    </w:p>
-    <w:p/>
-    <w:p>
-      <w:pPr>
-        <w:pStyle w:val="21"/>
-      </w:pPr>
-      <w:bookmarkStart w:id="19" w:name="_Toc510562974"/>
-      <w:r>
-        <w:t>2.4 «Стрела»</w:t>
-      </w:r>
-      <w:bookmarkEnd w:id="19"/>
-      <w:r>
-        <w:t>.</w:t>
-      </w:r>
-    </w:p>
-    <w:p/>
-    <w:p>
-      <w:r>
-        <w:t xml:space="preserve">«Стрела» - продукт компании «Амперка», </w:t>
-      </w:r>
-      <w:r>
-        <w:rPr>
-          <w:lang w:val="en-US"/>
-        </w:rPr>
-        <w:t>Arduino</w:t>
-      </w:r>
-      <w:r>
-        <w:t>-совместимая платформа, выпускаемая как материнская плата для постройки роботов</w:t>
-      </w:r>
-      <w:r>
-        <w:t xml:space="preserve"> и других устройств на базе </w:t>
-      </w:r>
-      <w:r>
-        <w:rPr>
-          <w:lang w:val="en-US"/>
-        </w:rPr>
-        <w:t>Arduino</w:t>
-      </w:r>
-      <w:r>
-        <w:t xml:space="preserve">. «Стрела» заменяет собой </w:t>
-      </w:r>
-      <w:r>
-        <w:t xml:space="preserve">микроконтроллер </w:t>
-      </w:r>
-      <w:r>
-        <w:rPr>
-          <w:lang w:val="en-US"/>
-        </w:rPr>
-        <w:t>Arduino</w:t>
-      </w:r>
-      <w:r>
-        <w:t xml:space="preserve"> </w:t>
-      </w:r>
-      <w:r>
-        <w:t>с несколькими «шилдами»</w:t>
-      </w:r>
-      <w:r>
-        <w:rPr>
-          <w:rStyle w:val="affff1"/>
-        </w:rPr>
-        <w:footnoteReference w:id="2"/>
-      </w:r>
-      <w:r>
-        <w:t xml:space="preserve">. Из них был использован только один «шилд» </w:t>
-      </w:r>
-      <w:r>
-        <w:t>–</w:t>
-      </w:r>
-      <w:bookmarkStart w:id="20" w:name="_GoBack"/>
-      <w:bookmarkEnd w:id="20"/>
-      <w:r>
-        <w:t xml:space="preserve"> для сервомоторов. Фактически, «Стрела» была использована в качестве источника питания</w:t>
-      </w:r>
-      <w:r>
-        <w:t xml:space="preserve"> </w:t>
-      </w:r>
-      <w:r>
-        <w:t>(см.</w:t>
-      </w:r>
-      <w:r>
-        <w:t xml:space="preserve"> </w:t>
-      </w:r>
-      <w:r>
-        <w:t>выше). Потребляя обычное напряжение</w:t>
-      </w:r>
-      <w:r>
-        <w:t xml:space="preserve"> </w:t>
-      </w:r>
-      <w:r>
-        <w:lastRenderedPageBreak/>
         <w:t xml:space="preserve">(характерное для </w:t>
       </w:r>
       <w:r>
@@ -4809,13 +4759,13 @@
         <w:br w:type="page"/>
       </w:r>
     </w:p>
-    <w:p/>
     <w:p>
       <w:pPr>
         <w:pStyle w:val="1"/>
       </w:pPr>
       <w:bookmarkStart w:id="21" w:name="_Toc510562975"/>
       <w:r>
+        <w:lastRenderedPageBreak/>
         <w:t xml:space="preserve">Глава 3. </w:t>
       </w:r>
       <w:r>
@@ -4823,7 +4773,6 @@
       </w:r>
       <w:bookmarkEnd w:id="21"/>
     </w:p>
-    <w:p/>
     <w:p>
       <w:pPr>
         <w:pStyle w:val="21"/>
@@ -4843,7 +4792,6 @@
       </w:r>
       <w:bookmarkEnd w:id="22"/>
     </w:p>
-    <w:p/>
     <w:p>
       <w:pPr>
         <w:pStyle w:val="31"/>
@@ -4861,7 +4809,6 @@
       </w:r>
       <w:bookmarkEnd w:id="23"/>
     </w:p>
-    <w:p/>
     <w:p>
       <w:r>
         <w:t xml:space="preserve">Для программирования аппаратной части был выбран язык программирования </w:t>
@@ -4971,8 +4918,6 @@
         <w:t>Данная среда была выбрана за то, что помимо стандартных функций, присущих любой среде разработки, она обладает опциями для настройки подключения к микроконтроллеру, опциями просмотра потокового порта (монитора порта), множеством встроенных библиотек для упрощения работы с микроконтроллером, а также части готового встраиваемого кода для разных задач. Последнее, в частности, больше полезно для тех, кто только начал знакомиться с программированием, мы же данной опцией не пользовались в силу уникальности необходимого нам программного кода.</w:t>
       </w:r>
     </w:p>
-    <w:p/>
-    <w:p/>
     <w:p>
       <w:pPr>
         <w:pStyle w:val="21"/>
@@ -4989,7 +4934,6 @@
       </w:r>
       <w:bookmarkEnd w:id="24"/>
     </w:p>
-    <w:p/>
     <w:p>
       <w:r>
         <w:t>В ходе программирования аппаратной части б</w:t>
@@ -5045,7 +4989,6 @@
         <w:t>едставляющие наибольший интерес.</w:t>
       </w:r>
     </w:p>
-    <w:p/>
     <w:p>
       <w:pPr>
         <w:pStyle w:val="31"/>
@@ -5053,21 +4996,47 @@
       </w:pPr>
       <w:bookmarkStart w:id="25" w:name="_Toc510562979"/>
       <w:r>
+        <w:t>3.2.1</w:t>
+      </w:r>
+      <w:r>
+        <w:t>.</w:t>
+      </w:r>
+      <w:r>
+        <w:t xml:space="preserve"> Навигационная матрица.</w:t>
+      </w:r>
+      <w:bookmarkEnd w:id="25"/>
+    </w:p>
+    <w:p>
+      <w:r>
+        <w:t xml:space="preserve">Главной частью библиотеки является разработанная нами навигационная матрица и система перевода символов (о ней сказано ниже). Навигационная матрица представляет собой двумерный массив размером 32 на 6. В первом столбце записаны коды символов по </w:t>
+      </w:r>
+      <w:r>
+        <w:rPr>
+          <w:lang w:val="en-US"/>
+        </w:rPr>
+        <w:t>CP</w:t>
+      </w:r>
+      <w:r>
+        <w:t xml:space="preserve">1251 </w:t>
+      </w:r>
+      <w:r>
+        <w:t xml:space="preserve">(о ней будет </w:t>
+      </w:r>
+      <w:r>
         <w:lastRenderedPageBreak/>
-        <w:t>3.2.1</w:t>
-      </w:r>
-      <w:r>
-        <w:t>.</w:t>
-      </w:r>
-      <w:r>
-        <w:t xml:space="preserve"> Навигационная матрица.</w:t>
-      </w:r>
-      <w:bookmarkEnd w:id="25"/>
-    </w:p>
-    <w:p/>
-    <w:p>
-      <w:r>
-        <w:t xml:space="preserve">Главной частью библиотеки является разработанная нами навигационная матрица и система перевода символов (о ней сказано ниже). Навигационная матрица представляет собой двумерный массив размером 32 на 6. В первом столбце записаны коды символов по </w:t>
+        <w:t>сказано ниже</w:t>
+      </w:r>
+      <w:r>
+        <w:t xml:space="preserve">) </w:t>
+      </w:r>
+      <w:r>
+        <w:t>таблице. Таким образом, количество строк массива совпадает с количеством букв в русском алфавите (за исключением буквы «ё»).</w:t>
+      </w:r>
+      <w:r>
+        <w:t xml:space="preserve"> Кроме того, стоит отметить, что в матрицу занесены только кодировки строчных символов (кодировки одной и той же строчной и заглавной буквы окажутся разными), обработка заглавных букв и приведение кодировки заглавной буквы к кодировке строчной происходит на микроконтроллере и будет рассмотрено далее.</w:t>
+      </w:r>
+      <w:r>
+        <w:t xml:space="preserve"> Количество столбцов тоже выбрано не случайно: начиная со второго столбца (в первом записана кодировка символа), в каждом элементе массива записано число – угол поворота сервопривода. Таким образом, в одной строке навигационного массива содержится следующая информация: в первом элементе строки находится код символа по </w:t>
       </w:r>
       <w:r>
         <w:rPr>
@@ -5076,30 +5045,6 @@
         <w:t>CP</w:t>
       </w:r>
       <w:r>
-        <w:t xml:space="preserve">1251 </w:t>
-      </w:r>
-      <w:r>
-        <w:t>(о ней будет сказано ниже</w:t>
-      </w:r>
-      <w:r>
-        <w:t xml:space="preserve">) </w:t>
-      </w:r>
-      <w:r>
-        <w:t>таблице. Таким образом, количество строк массива совпадает с количеством букв в русском алфавите (за исключением буквы «ё»).</w:t>
-      </w:r>
-      <w:r>
-        <w:t xml:space="preserve"> Кроме того, стоит отметить, что в матрицу занесены только кодировки строчных символов (кодировки одной и той же строчной и заглавной буквы окажутся разными), обработка заглавных букв и приведение кодировки заглавной буквы к кодировке строчной происходит на микроконтроллере и будет рассмотрено далее.</w:t>
-      </w:r>
-      <w:r>
-        <w:t xml:space="preserve"> Количество столбцов тоже выбрано не случайно: начиная со второго столбца (в первом записана кодировка символа), в каждом элементе массива записано число – угол поворота сервопривода. Таким образом, в одной строке навигационного массива содержится следующая информация: в первом элементе строки находится код символа по </w:t>
-      </w:r>
-      <w:r>
-        <w:rPr>
-          <w:lang w:val="en-US"/>
-        </w:rPr>
-        <w:t>CP</w:t>
-      </w:r>
-      <w:r>
         <w:t>1251</w:t>
       </w:r>
       <w:r>
@@ -5112,7 +5057,6 @@
         <w:t xml:space="preserve"> угол поворота сервопривода для каждого пальца модели руки.</w:t>
       </w:r>
     </w:p>
-    <w:p/>
     <w:p>
       <w:pPr>
         <w:pStyle w:val="31"/>
@@ -5133,7 +5077,6 @@
       </w:r>
       <w:bookmarkEnd w:id="26"/>
     </w:p>
-    <w:p/>
     <w:p>
       <w:r>
         <w:t xml:space="preserve">Основной функцией в библиотеке является функция перевода символов. Работает она следующим образом. В качестве аргумента этой функции передается один символ, который необходимо перевести на язык жестов. Далее функция </w:t>
@@ -5163,7 +5106,6 @@
         <w:t xml:space="preserve"> Таким образом обеспечена наиболее быстрая работа по переводу символов, несмотря на то, что объем данных (пять чисел для каждого символа) довольно большой.</w:t>
       </w:r>
     </w:p>
-    <w:p/>
     <w:p>
       <w:pPr>
         <w:pStyle w:val="31"/>
@@ -5181,23 +5123,13 @@
       </w:r>
       <w:bookmarkEnd w:id="27"/>
     </w:p>
-    <w:p/>
-    <w:p>
-      <w:r>
-        <w:t xml:space="preserve">Для простоты работы с устройством нами также была разработана функция перевода целых предложений. Данная функция основана на принципе работы предыдущей и, по сути, является ее надстройкой. В качестве параметра данной функции передается не отдельный символ, а целое предложение. Функция, используя цикл, разбивает его на отдельные символы, а затем передает каждый символ в функцию перевода символов. Важным технологическим нюансом является то, что в тот момент, когда функция, разбивая предложение, наткнется на пробел, она не станет отправлять его в функцию перевода символов (пробел не предусмотрен в </w:t>
-      </w:r>
-      <w:r>
-        <w:lastRenderedPageBreak/>
-        <w:t xml:space="preserve">языке жестов), а сделает задержку работы программы для имитации того, что отдельное слово закончилось и сейчас последует другое. Данное решение значительно упростит </w:t>
+    <w:p>
+      <w:r>
+        <w:t xml:space="preserve">Для простоты работы с устройством нами также была разработана функция перевода целых предложений. Данная функция основана на принципе работы предыдущей и, по сути, является ее надстройкой. В качестве параметра данной функции передается не отдельный символ, а целое предложение. Функция, используя цикл, разбивает его на отдельные символы, а затем передает каждый символ в функцию перевода символов. Важным технологическим нюансом является то, что в тот момент, когда функция, разбивая предложение, наткнется на пробел, она не станет отправлять его в функцию перевода символов (пробел не предусмотрен в языке жестов), а сделает задержку работы программы для имитации того, что отдельное слово закончилось и сейчас последует другое. Данное решение значительно упростит </w:t>
       </w:r>
       <w:r>
         <w:t>«чтение» жестов, показанных рукой.</w:t>
       </w:r>
-    </w:p>
-    <w:p>
-      <w:pPr>
-        <w:ind w:firstLine="0"/>
-      </w:pPr>
     </w:p>
     <w:p>
       <w:pPr>
@@ -5216,7 +5148,6 @@
       </w:r>
       <w:bookmarkEnd w:id="28"/>
     </w:p>
-    <w:p/>
     <w:p>
       <w:r>
         <w:t xml:space="preserve">Подробнее о данной функции будет сказано в пункте о реализации </w:t>
@@ -5256,7 +5187,11 @@
       </w:r>
       <w:r>
         <w:br/>
-        <w:t xml:space="preserve">Функция при помощи специального алгоритма читает флаг, необходимый для правильной работы с поступающими далее данными, </w:t>
+        <w:t xml:space="preserve">Функция при помощи специального алгоритма читает флаг, необходимый </w:t>
+      </w:r>
+      <w:r>
+        <w:lastRenderedPageBreak/>
+        <w:t xml:space="preserve">для правильной работы с поступающими далее данными, </w:t>
       </w:r>
       <w:r>
         <w:t xml:space="preserve">и возвращает </w:t>
@@ -5290,7 +5225,6 @@
         <w:t>– 1. Кроме того, функция предусматривает еще несколько технологических аспектов для правильного чтения флага (например, проверяет, действительно ли значение флага соответствует одному из его возможных значений: не была ли часть самих данных по ошибке записана во флаг). Таким образом, данная функция упрощает обработку значения флага: в условный оператор можно не прописывать множество условий, а просто подставить возвращенное значение данной функции.</w:t>
       </w:r>
     </w:p>
-    <w:p/>
     <w:p>
       <w:pPr>
         <w:pStyle w:val="21"/>
@@ -5325,7 +5259,6 @@
       </w:r>
       <w:bookmarkEnd w:id="29"/>
     </w:p>
-    <w:p/>
     <w:p>
       <w:r>
         <w:t>Для того, чтобы упростить управление</w:t>
@@ -5407,7 +5340,6 @@
           <w:noProof/>
           <w:lang w:eastAsia="ru-RU"/>
         </w:rPr>
-        <w:lastRenderedPageBreak/>
         <w:drawing>
           <wp:inline distT="0" distB="0" distL="0" distR="0" wp14:anchorId="0576709B" wp14:editId="00014106">
             <wp:extent cx="2259644" cy="4572000"/>
@@ -5483,13 +5415,13 @@
     </w:p>
     <w:p>
       <w:r>
-        <w:t>Всего предусмотрено три типа управления: управление через вводимый текст, управление через распознанную речь (управление голосом), а также режим ручного управления, когда пользователь имеет возможность вручную задать положение каждого пальца искусственной руки, что может быть полезно, например, при возникновении необходимости изобразить жест, отсутствующий в написанной библиотеке, или при использовании модели в качестве манипулятора</w:t>
-      </w:r>
-    </w:p>
-    <w:p/>
-    <w:p/>
-    <w:p/>
-    <w:p/>
+        <w:t xml:space="preserve">Всего предусмотрено три типа управления: управление через вводимый текст, управление через распознанную речь (управление голосом), </w:t>
+      </w:r>
+      <w:r>
+        <w:lastRenderedPageBreak/>
+        <w:t>а также режим ручного управления, когда пользователь имеет возможность вручную задать положение каждого пальца искусственной руки, что может быть полезно, например, при возникновении необходимости изобразить жест, отсутствующий в написанной библиотеке, или при использовании модели в качестве манипулятора</w:t>
+      </w:r>
+    </w:p>
     <w:p>
       <w:pPr>
         <w:pStyle w:val="31"/>
@@ -5532,7 +5464,6 @@
       </w:r>
       <w:bookmarkEnd w:id="30"/>
     </w:p>
-    <w:p/>
     <w:p>
       <w:r>
         <w:t>При нажатии на кнопку «Перевод текстом» перед пользователем появится новый экран (рис.</w:t>
@@ -5552,11 +5483,7 @@
     </w:p>
     <w:p>
       <w:r>
-        <w:t xml:space="preserve">Управление посредством ввода текста осуществляется следующим образом. В специально отведенное текстовое поле пользователь вводит текст, который должен быть переведен на язык жестов, используя встроенную виртуальную клавиатуру устройства (обязательно имеется на каждом </w:t>
-      </w:r>
-      <w:r>
-        <w:lastRenderedPageBreak/>
-        <w:t>устройстве), после чего закрывает клавиатуру</w:t>
+        <w:t>Управление посредством ввода текста осуществляется следующим образом. В специально отведенное текстовое поле пользователь вводит текст, который должен быть переведен на язык жестов, используя встроенную виртуальную клавиатуру устройства (обязательно имеется на каждом устройстве), после чего закрывает клавиатуру</w:t>
       </w:r>
       <w:r>
         <w:t xml:space="preserve"> и нажимает на кнопку «Перевести текст». Программа устанавливает </w:t>
@@ -5663,6 +5590,7 @@
       </w:pPr>
       <w:bookmarkStart w:id="31" w:name="_Toc510562985"/>
       <w:r>
+        <w:lastRenderedPageBreak/>
         <w:t>3.</w:t>
       </w:r>
       <w:r>
@@ -5673,7 +5601,6 @@
       </w:r>
       <w:bookmarkEnd w:id="31"/>
     </w:p>
-    <w:p/>
     <w:p>
       <w:pPr>
         <w:ind w:firstLine="0"/>
@@ -5739,7 +5666,6 @@
           <w:noProof/>
           <w:lang w:eastAsia="ru-RU"/>
         </w:rPr>
-        <w:lastRenderedPageBreak/>
         <w:drawing>
           <wp:inline distT="0" distB="0" distL="0" distR="0" wp14:anchorId="3F07287E" wp14:editId="2F0B9090">
             <wp:extent cx="2262782" cy="4572000"/>
@@ -5828,7 +5754,6 @@
       </w:r>
       <w:bookmarkEnd w:id="32"/>
     </w:p>
-    <w:p/>
     <w:p>
       <w:r>
         <w:t>После того, как пользователь нажмет кнопку «Ручной режим» откроется окно</w:t>
@@ -5877,7 +5802,11 @@
         <w:footnoteReference w:id="4"/>
       </w:r>
       <w:r>
-        <w:t xml:space="preserve">, на которых можно выбрать значение посредством перемещения ползунка. Справа от каждой шкалы находится небольшое поле, в котором указано </w:t>
+        <w:t xml:space="preserve">, на которых можно выбрать значение посредством перемещения ползунка. Справа от каждой шкалы </w:t>
+      </w:r>
+      <w:r>
+        <w:lastRenderedPageBreak/>
+        <w:t xml:space="preserve">находится небольшое поле, в котором указано </w:t>
       </w:r>
       <w:r>
         <w:t xml:space="preserve">то, каким пальцем искусственной руки управляет шкала, а также находящееся на ней значение. Таким образом, с помощью данных шкал пользователь может указать необходимое ему значение для каждого пальца отдельно. После чего он сможет нажать кнопку «Передать данных», по нажатию которой данные будут переданы на микроконтроллер по описанному </w:t>
@@ -5898,7 +5827,6 @@
           <w:noProof/>
           <w:lang w:eastAsia="ru-RU"/>
         </w:rPr>
-        <w:lastRenderedPageBreak/>
         <w:drawing>
           <wp:inline distT="0" distB="0" distL="0" distR="0" wp14:anchorId="3FD7C255" wp14:editId="534702EE">
             <wp:extent cx="2215308" cy="4572000"/>
@@ -5983,17 +5911,6 @@
     </w:p>
     <w:p>
       <w:pPr>
-        <w:jc w:val="center"/>
-      </w:pPr>
-    </w:p>
-    <w:p>
-      <w:pPr>
-        <w:jc w:val="center"/>
-      </w:pPr>
-    </w:p>
-    <w:p/>
-    <w:p>
-      <w:pPr>
         <w:pStyle w:val="31"/>
         <w:ind w:firstLine="0"/>
       </w:pPr>
@@ -6003,7 +5920,6 @@
       </w:r>
       <w:bookmarkEnd w:id="33"/>
     </w:p>
-    <w:p/>
     <w:p>
       <w:r>
         <w:t xml:space="preserve">В процессе работы над </w:t>
@@ -6131,8 +6047,11 @@
         <w:t>.</w:t>
       </w:r>
     </w:p>
-    <w:p/>
-    <w:p/>
+    <w:p>
+      <w:pPr>
+        <w:jc w:val="center"/>
+      </w:pPr>
+    </w:p>
     <w:p>
       <w:r>
         <w:t>Таким образом, если в настройках устройства сменить системный язык на английский, приложение будет полностью на английском (рис. 8).</w:t>
@@ -6207,26 +6126,20 @@
     </w:p>
     <w:p>
       <w:pPr>
+        <w:spacing w:line="480" w:lineRule="auto"/>
+        <w:jc w:val="left"/>
+      </w:pPr>
+      <w:r>
+        <w:br w:type="page"/>
+      </w:r>
+    </w:p>
+    <w:p>
+      <w:pPr>
         <w:jc w:val="center"/>
       </w:pPr>
     </w:p>
     <w:p>
       <w:pPr>
-        <w:jc w:val="center"/>
-      </w:pPr>
-    </w:p>
-    <w:p>
-      <w:pPr>
-        <w:jc w:val="center"/>
-      </w:pPr>
-    </w:p>
-    <w:p>
-      <w:pPr>
-        <w:jc w:val="center"/>
-      </w:pPr>
-    </w:p>
-    <w:p>
-      <w:pPr>
         <w:pStyle w:val="21"/>
       </w:pPr>
       <w:bookmarkStart w:id="34" w:name="_Toc510562988"/>
@@ -6250,7 +6163,6 @@
       </w:r>
       <w:bookmarkEnd w:id="34"/>
     </w:p>
-    <w:p/>
     <w:p>
       <w:pPr>
         <w:pStyle w:val="31"/>
@@ -6286,7 +6198,6 @@
       </w:r>
       <w:bookmarkEnd w:id="35"/>
     </w:p>
-    <w:p/>
     <w:p>
       <w:r>
         <w:t xml:space="preserve">После написания базовой части программы, в состав которой входило: дизайн интерфейса (разработка образов компонентов программы), связь интерфейса с исполнительной частью кода, обработка нажатий на кнопки, переключение между экранами приложения и т.д. мы взялись за реализацию </w:t>
@@ -6473,11 +6384,6 @@
     </w:p>
     <w:p>
       <w:pPr>
-        <w:ind w:firstLine="0"/>
-      </w:pPr>
-    </w:p>
-    <w:p>
-      <w:pPr>
         <w:rPr>
           <w:noProof/>
           <w:lang w:eastAsia="ru-RU"/>
@@ -6629,16 +6535,6 @@
         </w:rPr>
         <w:t xml:space="preserve"> </w:t>
       </w:r>
-    </w:p>
-    <w:p>
-      <w:pPr>
-        <w:jc w:val="center"/>
-      </w:pPr>
-    </w:p>
-    <w:p>
-      <w:pPr>
-        <w:jc w:val="center"/>
-      </w:pPr>
     </w:p>
     <w:p>
       <w:pPr>
@@ -6741,7 +6637,6 @@
       </w:r>
       <w:bookmarkEnd w:id="36"/>
     </w:p>
-    <w:p/>
     <w:p>
       <w:r>
         <w:t>На первый взгляд, реализ</w:t>
@@ -7186,16 +7081,6 @@
       <w:r>
         <w:t>устройства о том, что использование заглавных букв может повлечь ошибки в работе программы.</w:t>
       </w:r>
-    </w:p>
-    <w:p>
-      <w:r>
-        <w:t xml:space="preserve"> </w:t>
-      </w:r>
-    </w:p>
-    <w:p>
-      <w:pPr>
-        <w:jc w:val="center"/>
-      </w:pPr>
     </w:p>
     <w:p>
       <w:pPr>
@@ -7293,7 +7178,6 @@
       </w:r>
       <w:bookmarkEnd w:id="37"/>
     </w:p>
-    <w:p/>
     <w:p>
       <w:r>
         <w:t xml:space="preserve">Подведем итоги. В процессе работы была </w:t>
@@ -8162,7 +8046,7 @@
           <w:rPr>
             <w:noProof/>
           </w:rPr>
-          <w:t>12</w:t>
+          <w:t>5</w:t>
         </w:r>
         <w:r>
           <w:fldChar w:fldCharType="end"/>
@@ -10792,10 +10676,11 @@
     <w:autoRedefine/>
     <w:uiPriority w:val="9"/>
     <w:qFormat/>
-    <w:rsid w:val="00CD31BB"/>
+    <w:rsid w:val="00A27C16"/>
     <w:pPr>
       <w:keepNext/>
       <w:keepLines/>
+      <w:spacing w:before="240" w:after="240"/>
       <w:ind w:firstLine="0"/>
       <w:jc w:val="center"/>
       <w:outlineLvl w:val="0"/>
@@ -10814,8 +10699,9 @@
     <w:link w:val="22"/>
     <w:uiPriority w:val="5"/>
     <w:qFormat/>
-    <w:rsid w:val="00B43A18"/>
+    <w:rsid w:val="00A27C16"/>
     <w:pPr>
+      <w:spacing w:before="120" w:after="120"/>
       <w:ind w:firstLine="0"/>
       <w:outlineLvl w:val="1"/>
     </w:pPr>
@@ -10831,10 +10717,11 @@
     <w:link w:val="32"/>
     <w:uiPriority w:val="5"/>
     <w:qFormat/>
-    <w:rsid w:val="00DC40D6"/>
+    <w:rsid w:val="00A27C16"/>
     <w:pPr>
       <w:keepNext/>
       <w:keepLines/>
+      <w:spacing w:before="120" w:after="120"/>
       <w:outlineLvl w:val="2"/>
     </w:pPr>
     <w:rPr>
@@ -10986,7 +10873,7 @@
     <w:basedOn w:val="a2"/>
     <w:link w:val="1"/>
     <w:uiPriority w:val="9"/>
-    <w:rsid w:val="00CD31BB"/>
+    <w:rsid w:val="00A27C16"/>
     <w:rPr>
       <w:rFonts w:asciiTheme="majorHAnsi" w:eastAsiaTheme="majorEastAsia" w:hAnsiTheme="majorHAnsi" w:cstheme="majorBidi"/>
       <w:b/>
@@ -10999,7 +10886,7 @@
     <w:basedOn w:val="a2"/>
     <w:link w:val="21"/>
     <w:uiPriority w:val="5"/>
-    <w:rsid w:val="00B43A18"/>
+    <w:rsid w:val="00A27C16"/>
     <w:rPr>
       <w:b/>
       <w:sz w:val="30"/>
@@ -11051,7 +10938,7 @@
     <w:basedOn w:val="a2"/>
     <w:link w:val="31"/>
     <w:uiPriority w:val="5"/>
-    <w:rsid w:val="00DC40D6"/>
+    <w:rsid w:val="00A27C16"/>
     <w:rPr>
       <w:rFonts w:asciiTheme="majorHAnsi" w:eastAsiaTheme="majorEastAsia" w:hAnsiTheme="majorHAnsi" w:cstheme="majorBidi"/>
       <w:b/>
@@ -12619,7 +12506,6 @@
     <w:qFormat/>
     <w:rsid w:val="00EB69D3"/>
     <w:pPr>
-      <w:spacing w:before="240"/>
       <w:ind w:firstLine="720"/>
       <w:jc w:val="left"/>
       <w:outlineLvl w:val="9"/>
@@ -13036,7 +12922,7 @@
 </file>
 
 <file path=customXml/itemProps2.xml><?xml version="1.0" encoding="utf-8"?>
-<ds:datastoreItem xmlns:ds="http://schemas.openxmlformats.org/officeDocument/2006/customXml" ds:itemID="{2F677887-9897-4DC1-B9D2-7FA8E639BDFC}">
+<ds:datastoreItem xmlns:ds="http://schemas.openxmlformats.org/officeDocument/2006/customXml" ds:itemID="{2B85C488-4563-4362-9024-AD05D187BE42}">
   <ds:schemaRefs>
     <ds:schemaRef ds:uri="http://schemas.openxmlformats.org/officeDocument/2006/bibliography"/>
   </ds:schemaRefs>

</xml_diff>

<commit_message>
half-finished work whithout 2nd vol
</commit_message>
<xml_diff>
--- a/Project/Работа/Kursovaya18.docx
+++ b/Project/Работа/Kursovaya18.docx
@@ -2,101 +2,192 @@
 <file path=word/document.xml><?xml version="1.0" encoding="utf-8"?>
 <w:document xmlns:wpc="http://schemas.microsoft.com/office/word/2010/wordprocessingCanvas" xmlns:cx="http://schemas.microsoft.com/office/drawing/2014/chartex" xmlns:cx1="http://schemas.microsoft.com/office/drawing/2015/9/8/chartex" xmlns:mc="http://schemas.openxmlformats.org/markup-compatibility/2006" xmlns:o="urn:schemas-microsoft-com:office:office" xmlns:r="http://schemas.openxmlformats.org/officeDocument/2006/relationships" xmlns:m="http://schemas.openxmlformats.org/officeDocument/2006/math" xmlns:v="urn:schemas-microsoft-com:vml" xmlns:wp14="http://schemas.microsoft.com/office/word/2010/wordprocessingDrawing" xmlns:wp="http://schemas.openxmlformats.org/drawingml/2006/wordprocessingDrawing" xmlns:w10="urn:schemas-microsoft-com:office:word" xmlns:w="http://schemas.openxmlformats.org/wordprocessingml/2006/main" xmlns:w14="http://schemas.microsoft.com/office/word/2010/wordml" xmlns:w15="http://schemas.microsoft.com/office/word/2012/wordml" xmlns:w16se="http://schemas.microsoft.com/office/word/2015/wordml/symex" xmlns:wpg="http://schemas.microsoft.com/office/word/2010/wordprocessingGroup" xmlns:wpi="http://schemas.microsoft.com/office/word/2010/wordprocessingInk" xmlns:wne="http://schemas.microsoft.com/office/word/2006/wordml" xmlns:wps="http://schemas.microsoft.com/office/word/2010/wordprocessingShape" mc:Ignorable="w14 w15 w16se wp14">
   <w:body>
-    <w:p>
+    <w:p/>
+    <w:p>
+      <w:pPr>
+        <w:pStyle w:val="ab"/>
+      </w:pPr>
+    </w:p>
+    <w:p>
+      <w:pPr>
+        <w:pStyle w:val="ab"/>
+      </w:pPr>
+      <w:r>
+        <w:t xml:space="preserve">Создание модели </w:t>
+      </w:r>
+    </w:p>
+    <w:p>
+      <w:pPr>
+        <w:pStyle w:val="ab"/>
+      </w:pPr>
+      <w:r>
+        <w:t>манипулятора-сурдопереводчика</w:t>
+      </w:r>
+    </w:p>
+    <w:p>
+      <w:pPr>
+        <w:ind w:firstLine="0"/>
+        <w:jc w:val="center"/>
+        <w:rPr>
+          <w:rStyle w:val="14"/>
+          <w:rFonts w:eastAsia="Courier New"/>
+          <w:color w:val="auto"/>
+          <w:sz w:val="26"/>
+          <w:szCs w:val="26"/>
+        </w:rPr>
+      </w:pPr>
+      <w:r>
+        <w:rPr>
+          <w:rStyle w:val="14"/>
+          <w:rFonts w:eastAsia="Courier New"/>
+          <w:color w:val="auto"/>
+          <w:sz w:val="26"/>
+          <w:szCs w:val="26"/>
+        </w:rPr>
+        <w:t>(</w:t>
+      </w:r>
+      <w:r>
+        <w:rPr>
+          <w:rStyle w:val="14"/>
+          <w:rFonts w:eastAsia="Courier New"/>
+          <w:color w:val="auto"/>
+          <w:sz w:val="26"/>
+          <w:szCs w:val="26"/>
+        </w:rPr>
+        <w:t>Секция 1</w:t>
+      </w:r>
+      <w:r>
+        <w:rPr>
+          <w:rStyle w:val="14"/>
+          <w:rFonts w:eastAsia="Courier New"/>
+          <w:color w:val="auto"/>
+          <w:sz w:val="26"/>
+          <w:szCs w:val="26"/>
+        </w:rPr>
+        <w:t>9</w:t>
+      </w:r>
+      <w:r>
+        <w:rPr>
+          <w:rStyle w:val="14"/>
+          <w:rFonts w:eastAsia="Courier New"/>
+          <w:color w:val="auto"/>
+          <w:sz w:val="26"/>
+          <w:szCs w:val="26"/>
+        </w:rPr>
+        <w:t>. Инженерные разработки</w:t>
+      </w:r>
+      <w:r>
+        <w:rPr>
+          <w:rStyle w:val="14"/>
+          <w:rFonts w:eastAsia="Courier New"/>
+          <w:color w:val="auto"/>
+          <w:sz w:val="26"/>
+          <w:szCs w:val="26"/>
+        </w:rPr>
+        <w:t>)</w:t>
+      </w:r>
+    </w:p>
+    <w:p>
+      <w:pPr>
+        <w:ind w:firstLine="0"/>
+        <w:jc w:val="center"/>
+      </w:pPr>
+      <w:r>
+        <w:rPr>
+          <w:rStyle w:val="14"/>
+          <w:rFonts w:eastAsia="Courier New"/>
+          <w:color w:val="auto"/>
+          <w:sz w:val="26"/>
+          <w:szCs w:val="26"/>
+        </w:rPr>
+        <w:t>Прикладной проект</w:t>
+      </w:r>
+    </w:p>
+    <w:p>
+      <w:pPr>
+        <w:jc w:val="right"/>
+      </w:pPr>
+      <w:r>
+        <w:t>Авторы:</w:t>
+      </w:r>
+    </w:p>
+    <w:p>
+      <w:pPr>
+        <w:jc w:val="right"/>
+      </w:pPr>
+      <w:r>
+        <w:t>Калинин Даниил Евгеньевич</w:t>
+      </w:r>
+      <w:r>
+        <w:t>,</w:t>
+      </w:r>
+    </w:p>
+    <w:p>
+      <w:pPr>
+        <w:jc w:val="right"/>
+      </w:pPr>
+      <w:r>
+        <w:t xml:space="preserve"> </w:t>
+      </w:r>
+      <w:r>
+        <w:t>Радькин Кирилл Алексеевич</w:t>
+      </w:r>
+    </w:p>
+    <w:p>
+      <w:pPr>
+        <w:ind w:left="720" w:firstLine="0"/>
+        <w:jc w:val="right"/>
+      </w:pPr>
+      <w:r>
+        <w:t>10</w:t>
+      </w:r>
+      <w:r>
+        <w:t>м1 класс</w:t>
+      </w:r>
+      <w:r>
+        <w:t>,</w:t>
+      </w:r>
+      <w:r>
+        <w:t>МАОУ «Лицей</w:t>
+      </w:r>
+      <w:r>
+        <w:t xml:space="preserve"> №97</w:t>
+      </w:r>
+      <w:r>
+        <w:t xml:space="preserve"> г. Челябинска</w:t>
+      </w:r>
+      <w:r>
+        <w:t>»</w:t>
+      </w:r>
+      <w:r>
+        <w:t xml:space="preserve">, </w:t>
+      </w:r>
+    </w:p>
+    <w:p>
+      <w:pPr>
+        <w:jc w:val="right"/>
+      </w:pPr>
+      <w:r>
+        <w:t>Р</w:t>
+      </w:r>
+      <w:r>
+        <w:t>уководитель</w:t>
+      </w:r>
+      <w:r>
+        <w:t>:</w:t>
+      </w:r>
+    </w:p>
+    <w:p>
+      <w:pPr>
+        <w:jc w:val="right"/>
+      </w:pPr>
+      <w:r>
+        <w:t>Саканов Дамир Муратов</w:t>
+      </w:r>
       <w:bookmarkStart w:id="0" w:name="_GoBack"/>
       <w:bookmarkEnd w:id="0"/>
-    </w:p>
-    <w:p>
-      <w:pPr>
-        <w:pStyle w:val="ab"/>
-      </w:pPr>
-    </w:p>
-    <w:p>
-      <w:pPr>
-        <w:pStyle w:val="ab"/>
-      </w:pPr>
-      <w:r>
-        <w:t xml:space="preserve">Создание модели </w:t>
-      </w:r>
-    </w:p>
-    <w:p>
-      <w:pPr>
-        <w:pStyle w:val="ab"/>
-      </w:pPr>
-      <w:r>
-        <w:t>манипулятора-сурдопереводчика</w:t>
-      </w:r>
-    </w:p>
-    <w:p>
-      <w:pPr>
-        <w:ind w:firstLine="0"/>
-      </w:pPr>
-    </w:p>
-    <w:p>
-      <w:pPr>
-        <w:jc w:val="center"/>
-      </w:pPr>
-      <w:r>
-        <w:t>Калинин Даниил Евгеньевич</w:t>
-      </w:r>
-      <w:r>
-        <w:t xml:space="preserve">, </w:t>
-      </w:r>
-      <w:r>
-        <w:t>Радькин Кирилл Алексеевич</w:t>
-      </w:r>
-    </w:p>
-    <w:p>
-      <w:pPr>
-        <w:ind w:left="720" w:firstLine="0"/>
-        <w:jc w:val="center"/>
-      </w:pPr>
-      <w:r>
-        <w:t>МАОУ «Лицей</w:t>
-      </w:r>
-      <w:r>
-        <w:t xml:space="preserve"> №97</w:t>
-      </w:r>
-      <w:r>
-        <w:t xml:space="preserve"> г. Челябинска</w:t>
-      </w:r>
-      <w:r>
-        <w:t>»</w:t>
-      </w:r>
-      <w:r>
-        <w:t>, 10</w:t>
-      </w:r>
-      <w:r>
-        <w:t>м1 класс</w:t>
-      </w:r>
-    </w:p>
-    <w:p>
-      <w:pPr>
-        <w:jc w:val="center"/>
-      </w:pPr>
-    </w:p>
-    <w:p>
-      <w:pPr>
-        <w:jc w:val="center"/>
-      </w:pPr>
-    </w:p>
-    <w:p>
-      <w:pPr>
-        <w:jc w:val="right"/>
-      </w:pPr>
-      <w:r>
-        <w:t>Научный руководитель</w:t>
-      </w:r>
-      <w:r>
-        <w:t>:</w:t>
-      </w:r>
-    </w:p>
-    <w:p>
-      <w:pPr>
-        <w:jc w:val="right"/>
-      </w:pPr>
-      <w:r>
-        <w:t>Саканов Дамир Муратович</w:t>
+      <w:r>
+        <w:t>ич</w:t>
       </w:r>
     </w:p>
     <w:p>
@@ -7216,7 +7307,7 @@
           <w:rPr>
             <w:noProof/>
           </w:rPr>
-          <w:t>21</w:t>
+          <w:t>2</w:t>
         </w:r>
         <w:r>
           <w:fldChar w:fldCharType="end"/>
@@ -7614,24 +7705,209 @@
 <w:hdr xmlns:wpc="http://schemas.microsoft.com/office/word/2010/wordprocessingCanvas" xmlns:cx="http://schemas.microsoft.com/office/drawing/2014/chartex" xmlns:cx1="http://schemas.microsoft.com/office/drawing/2015/9/8/chartex" xmlns:mc="http://schemas.openxmlformats.org/markup-compatibility/2006" xmlns:o="urn:schemas-microsoft-com:office:office" xmlns:r="http://schemas.openxmlformats.org/officeDocument/2006/relationships" xmlns:m="http://schemas.openxmlformats.org/officeDocument/2006/math" xmlns:v="urn:schemas-microsoft-com:vml" xmlns:wp14="http://schemas.microsoft.com/office/word/2010/wordprocessingDrawing" xmlns:wp="http://schemas.openxmlformats.org/drawingml/2006/wordprocessingDrawing" xmlns:w10="urn:schemas-microsoft-com:office:word" xmlns:w="http://schemas.openxmlformats.org/wordprocessingml/2006/main" xmlns:w14="http://schemas.microsoft.com/office/word/2010/wordml" xmlns:w15="http://schemas.microsoft.com/office/word/2012/wordml" xmlns:w16se="http://schemas.microsoft.com/office/word/2015/wordml/symex" xmlns:wpg="http://schemas.microsoft.com/office/word/2010/wordprocessingGroup" xmlns:wpi="http://schemas.microsoft.com/office/word/2010/wordprocessingInk" xmlns:wne="http://schemas.microsoft.com/office/word/2006/wordml" xmlns:wps="http://schemas.microsoft.com/office/word/2010/wordprocessingShape" mc:Ignorable="w14 w15 w16se wp14">
   <w:p>
     <w:pPr>
+      <w:ind w:firstLine="709"/>
       <w:jc w:val="center"/>
+      <w:rPr>
+        <w:rStyle w:val="14"/>
+        <w:rFonts w:eastAsia="Courier New"/>
+        <w:color w:val="auto"/>
+        <w:sz w:val="26"/>
+        <w:szCs w:val="26"/>
+      </w:rPr>
     </w:pPr>
     <w:r>
-      <w:t>Муниципальное автономное общеобразовательное учреждение</w:t>
+      <w:rPr>
+        <w:rFonts w:ascii="Times New Roman" w:hAnsi="Times New Roman" w:cs="Times New Roman"/>
+        <w:noProof/>
+        <w:color w:val="auto"/>
+        <w:sz w:val="26"/>
+        <w:szCs w:val="26"/>
+        <w:lang w:eastAsia="ru-RU"/>
+      </w:rPr>
+      <mc:AlternateContent>
+        <mc:Choice Requires="wps">
+          <w:drawing>
+            <wp:anchor distT="0" distB="0" distL="114300" distR="114300" simplePos="0" relativeHeight="251659264" behindDoc="0" locked="0" layoutInCell="1" allowOverlap="1" wp14:anchorId="2027899B" wp14:editId="4F709834">
+              <wp:simplePos x="0" y="0"/>
+              <wp:positionH relativeFrom="column">
+                <wp:posOffset>-457200</wp:posOffset>
+              </wp:positionH>
+              <wp:positionV relativeFrom="paragraph">
+                <wp:posOffset>167640</wp:posOffset>
+              </wp:positionV>
+              <wp:extent cx="6514465" cy="8688070"/>
+              <wp:effectExtent l="9525" t="5715" r="10160" b="12065"/>
+              <wp:wrapNone/>
+              <wp:docPr id="2" name="Прямоугольник 2"/>
+              <wp:cNvGraphicFramePr>
+                <a:graphicFrameLocks xmlns:a="http://schemas.openxmlformats.org/drawingml/2006/main"/>
+              </wp:cNvGraphicFramePr>
+              <a:graphic xmlns:a="http://schemas.openxmlformats.org/drawingml/2006/main">
+                <a:graphicData uri="http://schemas.microsoft.com/office/word/2010/wordprocessingShape">
+                  <wps:wsp>
+                    <wps:cNvSpPr>
+                      <a:spLocks noChangeArrowheads="1"/>
+                    </wps:cNvSpPr>
+                    <wps:spPr bwMode="auto">
+                      <a:xfrm>
+                        <a:off x="0" y="0"/>
+                        <a:ext cx="6514465" cy="8688070"/>
+                      </a:xfrm>
+                      <a:prstGeom prst="rect">
+                        <a:avLst/>
+                      </a:prstGeom>
+                      <a:noFill/>
+                      <a:ln w="9360">
+                        <a:solidFill>
+                          <a:srgbClr val="F8F8F8">
+                            <a:alpha val="0"/>
+                          </a:srgbClr>
+                        </a:solidFill>
+                        <a:miter lim="800000"/>
+                        <a:headEnd/>
+                        <a:tailEnd/>
+                      </a:ln>
+                      <a:extLst>
+                        <a:ext uri="{909E8E84-426E-40DD-AFC4-6F175D3DCCD1}">
+                          <a14:hiddenFill xmlns:a14="http://schemas.microsoft.com/office/drawing/2010/main">
+                            <a:solidFill>
+                              <a:srgbClr val="FFFFFF"/>
+                            </a:solidFill>
+                          </a14:hiddenFill>
+                        </a:ext>
+                      </a:extLst>
+                    </wps:spPr>
+                    <wps:bodyPr rot="0" vert="horz" wrap="square" lIns="91440" tIns="45720" rIns="91440" bIns="45720" anchor="t" anchorCtr="0" upright="1">
+                      <a:noAutofit/>
+                    </wps:bodyPr>
+                  </wps:wsp>
+                </a:graphicData>
+              </a:graphic>
+              <wp14:sizeRelH relativeFrom="page">
+                <wp14:pctWidth>0</wp14:pctWidth>
+              </wp14:sizeRelH>
+              <wp14:sizeRelV relativeFrom="page">
+                <wp14:pctHeight>0</wp14:pctHeight>
+              </wp14:sizeRelV>
+            </wp:anchor>
+          </w:drawing>
+        </mc:Choice>
+        <mc:Fallback>
+          <w:pict>
+            <v:rect w14:anchorId="5BB08A15" id="Прямоугольник 2" o:spid="_x0000_s1026" style="position:absolute;margin-left:-36pt;margin-top:13.2pt;width:512.95pt;height:684.1pt;z-index:251659264;visibility:visible;mso-wrap-style:square;mso-width-percent:0;mso-height-percent:0;mso-wrap-distance-left:9pt;mso-wrap-distance-top:0;mso-wrap-distance-right:9pt;mso-wrap-distance-bottom:0;mso-position-horizontal:absolute;mso-position-horizontal-relative:text;mso-position-vertical:absolute;mso-position-vertical-relative:text;mso-width-percent:0;mso-height-percent:0;mso-width-relative:page;mso-height-relative:page;v-text-anchor:top" o:gfxdata="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" filled="f" strokecolor="#f8f8f8" strokeweight=".26mm">
+              <v:stroke opacity="0"/>
+            </v:rect>
+          </w:pict>
+        </mc:Fallback>
+      </mc:AlternateContent>
+    </w:r>
+    <w:r>
+      <w:rPr>
+        <w:rFonts w:ascii="Times New Roman" w:hAnsi="Times New Roman" w:cs="Times New Roman"/>
+        <w:color w:val="auto"/>
+        <w:sz w:val="26"/>
+        <w:szCs w:val="26"/>
+      </w:rPr>
+      <w:t>5</w:t>
+    </w:r>
+    <w:r>
+      <w:rPr>
+        <w:rFonts w:ascii="Times New Roman" w:hAnsi="Times New Roman" w:cs="Times New Roman"/>
+        <w:color w:val="auto"/>
+        <w:sz w:val="26"/>
+        <w:szCs w:val="26"/>
+      </w:rPr>
+      <w:t>6</w:t>
+    </w:r>
+    <w:r>
+      <w:rPr>
+        <w:rFonts w:ascii="Times New Roman" w:hAnsi="Times New Roman" w:cs="Times New Roman"/>
+        <w:color w:val="auto"/>
+        <w:sz w:val="26"/>
+        <w:szCs w:val="26"/>
+      </w:rPr>
+      <w:t xml:space="preserve">-й </w:t>
+    </w:r>
+    <w:r>
+      <w:rPr>
+        <w:rStyle w:val="14"/>
+        <w:rFonts w:eastAsia="Courier New"/>
+        <w:color w:val="auto"/>
+        <w:sz w:val="26"/>
+        <w:szCs w:val="26"/>
+      </w:rPr>
+      <w:t xml:space="preserve">Городской открытый конкурс </w:t>
+    </w:r>
+    <w:r>
+      <w:rPr>
+        <w:rFonts w:ascii="Times New Roman" w:hAnsi="Times New Roman" w:cs="Times New Roman"/>
+        <w:color w:val="auto"/>
+        <w:sz w:val="26"/>
+        <w:szCs w:val="26"/>
+      </w:rPr>
+      <w:t xml:space="preserve">исследовательских работ </w:t>
+    </w:r>
+    <w:r>
+      <w:rPr>
+        <w:rStyle w:val="14"/>
+        <w:rFonts w:eastAsia="Courier New"/>
+        <w:color w:val="auto"/>
+        <w:sz w:val="26"/>
+        <w:szCs w:val="26"/>
+      </w:rPr>
+      <w:t xml:space="preserve">учащихся </w:t>
     </w:r>
   </w:p>
   <w:p>
     <w:pPr>
+      <w:ind w:firstLine="709"/>
       <w:jc w:val="center"/>
+      <w:rPr>
+        <w:rFonts w:ascii="Times New Roman" w:hAnsi="Times New Roman" w:cs="Times New Roman"/>
+        <w:color w:val="auto"/>
+        <w:sz w:val="26"/>
+        <w:szCs w:val="26"/>
+      </w:rPr>
     </w:pPr>
     <w:r>
-      <w:t>«Лицей № 97 г. Челябинска»</w:t>
+      <w:rPr>
+        <w:rStyle w:val="14"/>
+        <w:rFonts w:eastAsia="Courier New"/>
+        <w:color w:val="auto"/>
+        <w:sz w:val="26"/>
+        <w:szCs w:val="26"/>
+      </w:rPr>
+      <w:t>9–11-х</w:t>
     </w:r>
-  </w:p>
-  <w:p>
-    <w:pPr>
-      <w:jc w:val="center"/>
-    </w:pPr>
+    <w:r>
+      <w:rPr>
+        <w:rStyle w:val="14"/>
+        <w:rFonts w:eastAsia="Courier New"/>
+        <w:color w:val="auto"/>
+        <w:sz w:val="26"/>
+        <w:szCs w:val="26"/>
+      </w:rPr>
+      <w:t xml:space="preserve"> классов «Интеллектуалы </w:t>
+    </w:r>
+    <w:r>
+      <w:rPr>
+        <w:rFonts w:ascii="Times New Roman" w:hAnsi="Times New Roman" w:cs="Times New Roman"/>
+        <w:color w:val="auto"/>
+        <w:sz w:val="26"/>
+        <w:szCs w:val="26"/>
+      </w:rPr>
+      <w:t xml:space="preserve">XXI </w:t>
+    </w:r>
+    <w:r>
+      <w:rPr>
+        <w:rStyle w:val="14"/>
+        <w:rFonts w:eastAsia="Courier New"/>
+        <w:color w:val="auto"/>
+        <w:sz w:val="26"/>
+        <w:szCs w:val="26"/>
+      </w:rPr>
+      <w:t xml:space="preserve">века» </w:t>
+    </w:r>
   </w:p>
 </w:hdr>
 </file>
@@ -11918,6 +12194,48 @@
       <w:bCs/>
     </w:rPr>
   </w:style>
+  <w:style w:type="character" w:customStyle="1" w:styleId="14">
+    <w:name w:val="Основной текст1"/>
+    <w:rsid w:val="00FF623F"/>
+    <w:rPr>
+      <w:rFonts w:ascii="Times New Roman" w:eastAsia="Times New Roman" w:hAnsi="Times New Roman" w:cs="Times New Roman"/>
+      <w:b w:val="0"/>
+      <w:bCs w:val="0"/>
+      <w:i w:val="0"/>
+      <w:iCs w:val="0"/>
+      <w:smallCaps w:val="0"/>
+      <w:strike w:val="0"/>
+      <w:color w:val="000000"/>
+      <w:spacing w:val="0"/>
+      <w:w w:val="100"/>
+      <w:position w:val="0"/>
+      <w:sz w:val="24"/>
+      <w:szCs w:val="24"/>
+      <w:u w:val="none"/>
+      <w:lang w:val="ru-RU" w:eastAsia="ru-RU" w:bidi="ru-RU"/>
+    </w:rPr>
+  </w:style>
+  <w:style w:type="character" w:customStyle="1" w:styleId="71">
+    <w:name w:val="Основной текст7"/>
+    <w:rsid w:val="00FF623F"/>
+    <w:rPr>
+      <w:rFonts w:ascii="Times New Roman" w:eastAsia="Times New Roman" w:hAnsi="Times New Roman" w:cs="Times New Roman"/>
+      <w:b w:val="0"/>
+      <w:bCs w:val="0"/>
+      <w:i w:val="0"/>
+      <w:iCs w:val="0"/>
+      <w:smallCaps w:val="0"/>
+      <w:strike w:val="0"/>
+      <w:color w:val="000000"/>
+      <w:spacing w:val="0"/>
+      <w:w w:val="100"/>
+      <w:position w:val="0"/>
+      <w:sz w:val="24"/>
+      <w:szCs w:val="24"/>
+      <w:u w:val="none"/>
+      <w:lang w:val="ru-RU" w:eastAsia="ru-RU" w:bidi="ru-RU"/>
+    </w:rPr>
+  </w:style>
 </w:styles>
 </file>
 
@@ -12149,7 +12467,7 @@
 </file>
 
 <file path=customXml/itemProps2.xml><?xml version="1.0" encoding="utf-8"?>
-<ds:datastoreItem xmlns:ds="http://schemas.openxmlformats.org/officeDocument/2006/customXml" ds:itemID="{181D614E-2EA6-45AB-9B9E-5F80DEAD238B}">
+<ds:datastoreItem xmlns:ds="http://schemas.openxmlformats.org/officeDocument/2006/customXml" ds:itemID="{5D8B9FA1-C286-4487-93BC-0B4DFA69B179}">
   <ds:schemaRefs>
     <ds:schemaRef ds:uri="http://schemas.openxmlformats.org/officeDocument/2006/bibliography"/>
   </ds:schemaRefs>

</xml_diff>

<commit_message>
finished and cut work
</commit_message>
<xml_diff>
--- a/Project/Работа/Kursovaya18.docx
+++ b/Project/Работа/Kursovaya18.docx
@@ -128,6 +128,32 @@
           <w:shd w:val="clear" w:color="auto" w:fill="FFFFFF"/>
         </w:rPr>
         <w:t>МАОУ «Лицей №97 г. Челябинска»</w:t>
+      </w:r>
+    </w:p>
+    <w:p>
+      <w:pPr>
+        <w:jc w:val="right"/>
+        <w:rPr>
+          <w:shd w:val="clear" w:color="auto" w:fill="FFFFFF"/>
+        </w:rPr>
+      </w:pPr>
+      <w:r>
+        <w:rPr>
+          <w:shd w:val="clear" w:color="auto" w:fill="FFFFFF"/>
+        </w:rPr>
+        <w:t>г.</w:t>
+      </w:r>
+      <w:r>
+        <w:rPr>
+          <w:shd w:val="clear" w:color="auto" w:fill="FFFFFF"/>
+        </w:rPr>
+        <w:t xml:space="preserve"> </w:t>
+      </w:r>
+      <w:r>
+        <w:rPr>
+          <w:shd w:val="clear" w:color="auto" w:fill="FFFFFF"/>
+        </w:rPr>
+        <w:t>Челябинск</w:t>
       </w:r>
     </w:p>
     <w:p>
@@ -3473,931 +3499,906 @@
       <w:r>
         <w:t xml:space="preserve"> </w:t>
       </w:r>
-      <w:r>
-        <w:t>На рисунке 2</w:t>
-      </w:r>
-      <w:r>
-        <w:t xml:space="preserve"> приведен пример одного из чертежей</w:t>
+    </w:p>
+    <w:p>
+      <w:pPr>
+        <w:pStyle w:val="21"/>
+      </w:pPr>
+      <w:bookmarkStart w:id="11" w:name="_Toc534581503"/>
+      <w:r>
+        <w:t>2</w:t>
+      </w:r>
+      <w:r>
+        <w:t>.2</w:t>
+      </w:r>
+      <w:r>
+        <w:t>.</w:t>
+      </w:r>
+      <w:r>
+        <w:t xml:space="preserve"> Процесс сборки</w:t>
+      </w:r>
+      <w:bookmarkEnd w:id="11"/>
+    </w:p>
+    <w:p>
+      <w:pPr>
+        <w:pStyle w:val="31"/>
+      </w:pPr>
+      <w:bookmarkStart w:id="12" w:name="_Toc534581504"/>
+      <w:r>
+        <w:t>2</w:t>
+      </w:r>
+      <w:r>
+        <w:t>.2.1 Сборка пальцев</w:t>
+      </w:r>
+      <w:bookmarkEnd w:id="12"/>
+    </w:p>
+    <w:p>
+      <w:pPr>
+        <w:ind w:firstLine="0"/>
+      </w:pPr>
+      <w:r>
+        <w:t xml:space="preserve"> </w:t>
+      </w:r>
+      <w:r>
+        <w:tab/>
+      </w:r>
+      <w:r>
+        <w:t xml:space="preserve">Первым этапом в процессе сборке была сборка пальцев. </w:t>
+      </w:r>
+    </w:p>
+    <w:p>
+      <w:pPr>
+        <w:ind w:firstLine="0"/>
+        <w:rPr>
+          <w:color w:val="auto"/>
+        </w:rPr>
+      </w:pPr>
+      <w:r>
+        <w:rPr>
+          <w:color w:val="auto"/>
+        </w:rPr>
+        <w:t>Пальцы собирались из фаланг, каждая фаланга – из 2 деталей. На каждой фаланге присутствуют отверстия для соединения деталей между собой. В эти о</w:t>
+      </w:r>
+      <w:r>
+        <w:rPr>
+          <w:color w:val="auto"/>
+        </w:rPr>
+        <w:t>тверстия вставлен жесткий жгут, служащий осью вращения</w:t>
+      </w:r>
+      <w:r>
+        <w:rPr>
+          <w:color w:val="auto"/>
+        </w:rPr>
+        <w:t>.</w:t>
+      </w:r>
+      <w:r>
+        <w:rPr>
+          <w:color w:val="auto"/>
+        </w:rPr>
+        <w:t xml:space="preserve"> Также</w:t>
+      </w:r>
+      <w:r>
+        <w:rPr>
+          <w:color w:val="auto"/>
+        </w:rPr>
+        <w:t xml:space="preserve"> внутри пальца продеваютя две жестких нити или лески, которые подтягиваются с помощью сервоприводов и позволяют сгибать и разгибать палец.</w:t>
+      </w:r>
+    </w:p>
+    <w:p>
+      <w:pPr>
+        <w:pStyle w:val="31"/>
+      </w:pPr>
+      <w:r>
+        <w:t>2.2.2 Сборка предплечья и запястья</w:t>
+      </w:r>
+    </w:p>
+    <w:p>
+      <w:r>
+        <w:t>Запястьяе состоит из нескольких деталей</w:t>
+      </w:r>
+      <w:r>
+        <w:t>:</w:t>
+      </w:r>
+      <w:r>
+        <w:t xml:space="preserve"> </w:t>
+      </w:r>
+      <w:r>
+        <w:t>м</w:t>
+      </w:r>
+      <w:r>
+        <w:t>ассивная деталь, служит основой для него</w:t>
       </w:r>
       <w:r>
         <w:t>,</w:t>
       </w:r>
       <w:r>
-        <w:t xml:space="preserve"> п</w:t>
-      </w:r>
-      <w:r>
-        <w:t xml:space="preserve">о которым </w:t>
-      </w:r>
-      <w:r>
-        <w:t xml:space="preserve">была </w:t>
-      </w:r>
-      <w:r>
-        <w:t>про</w:t>
-      </w:r>
-      <w:r>
-        <w:t>ведена</w:t>
-      </w:r>
-      <w:r>
-        <w:t xml:space="preserve"> печать.</w:t>
+        <w:t xml:space="preserve"> </w:t>
+      </w:r>
+      <w:r>
+        <w:t>н</w:t>
+      </w:r>
+      <w:r>
+        <w:t xml:space="preserve">а эту деталь закрепляются еще </w:t>
+      </w:r>
+      <w:r>
+        <w:t>3 подвижные детали, на которые</w:t>
+      </w:r>
+      <w:r>
+        <w:t>, устанавливаются пальцы</w:t>
+      </w:r>
+      <w:r>
+        <w:t xml:space="preserve">. </w:t>
+      </w:r>
+      <w:r>
+        <w:t xml:space="preserve">Запястье закрепляется на предплечье через систему шестеренок, которые позволяют ему вращаться вокруг своей оси. </w:t>
+      </w:r>
+    </w:p>
+    <w:p>
+      <w:r>
+        <w:t xml:space="preserve">Предплечье </w:t>
+      </w:r>
+      <w:r>
+        <w:t>состоит</w:t>
+      </w:r>
+      <w:r>
+        <w:t xml:space="preserve"> из двух больших деталей, похожих на половины цилиндра. Благодаря</w:t>
+      </w:r>
+      <w:r>
+        <w:t xml:space="preserve"> внутреннему размещению электроники</w:t>
+      </w:r>
+      <w:r>
+        <w:t xml:space="preserve"> манипулятор становится более компактным</w:t>
+      </w:r>
+      <w:r>
+        <w:t xml:space="preserve"> и удобным в использовании.</w:t>
       </w:r>
     </w:p>
     <w:p>
       <w:pPr>
         <w:pStyle w:val="21"/>
       </w:pPr>
-      <w:bookmarkStart w:id="11" w:name="_Toc534581503"/>
+      <w:bookmarkStart w:id="13" w:name="_Toc534581506"/>
+      <w:bookmarkStart w:id="14" w:name="_Toc534581505"/>
       <w:r>
         <w:t>2</w:t>
       </w:r>
       <w:r>
-        <w:t>.2</w:t>
+        <w:t>.3. Подключение аппаратуры</w:t>
+      </w:r>
+      <w:bookmarkEnd w:id="14"/>
+    </w:p>
+    <w:p>
+      <w:r>
+        <w:t xml:space="preserve">Для работы сурдопереводчика, было необходимо подключить </w:t>
+      </w:r>
+      <w:r>
+        <w:rPr>
+          <w:lang w:val="en-US"/>
+        </w:rPr>
+        <w:t>Arduino</w:t>
+      </w:r>
+      <w:r>
+        <w:t xml:space="preserve">, </w:t>
+      </w:r>
+      <w:r>
+        <w:rPr>
+          <w:lang w:val="en-US"/>
+        </w:rPr>
+        <w:t>Bluetooth</w:t>
+      </w:r>
+      <w:r>
+        <w:t>-</w:t>
+      </w:r>
+      <w:r>
+        <w:t xml:space="preserve">модуль, сервоприводы и </w:t>
+      </w:r>
+      <w:r>
+        <w:rPr>
+          <w:lang w:val="en-US"/>
+        </w:rPr>
+        <w:t>LCD</w:t>
+      </w:r>
+      <w:r>
+        <w:t>-</w:t>
+      </w:r>
+      <w:r>
+        <w:t>монитор (на него выводятся данные о текущих углах наклона сервоприводов и какой символ показывает манипулятор в данный момент).</w:t>
+      </w:r>
+    </w:p>
+    <w:p>
+      <w:r>
+        <w:t xml:space="preserve"> </w:t>
+      </w:r>
+      <w:r>
+        <w:rPr>
+          <w:lang w:val="en-US"/>
+        </w:rPr>
+        <w:t>Arduino</w:t>
+      </w:r>
+      <w:r>
+        <w:t xml:space="preserve">, </w:t>
+      </w:r>
+      <w:r>
+        <w:rPr>
+          <w:lang w:val="en-US"/>
+        </w:rPr>
+        <w:t>Bluetooth</w:t>
+      </w:r>
+      <w:r>
+        <w:t>-</w:t>
+      </w:r>
+      <w:r>
+        <w:t>модул</w:t>
+      </w:r>
+      <w:r>
+        <w:t>ь</w:t>
+      </w:r>
+      <w:r>
+        <w:t xml:space="preserve"> и </w:t>
+      </w:r>
+      <w:r>
+        <w:rPr>
+          <w:lang w:val="en-US"/>
+        </w:rPr>
+        <w:t>LCD</w:t>
+      </w:r>
+      <w:r>
+        <w:t>-монитор</w:t>
+      </w:r>
+      <w:r>
+        <w:t xml:space="preserve"> можно от обычного </w:t>
+      </w:r>
+      <w:r>
+        <w:rPr>
+          <w:lang w:val="en-US"/>
+        </w:rPr>
+        <w:t>powerbank</w:t>
+      </w:r>
+      <w:r>
+        <w:t>-а</w:t>
+      </w:r>
+      <w:r>
+        <w:rPr>
+          <w:rStyle w:val="affff1"/>
+        </w:rPr>
+        <w:footnoteReference w:id="2"/>
+      </w:r>
+      <w:r>
+        <w:t>, который используются для зарядки мобильных устройств.</w:t>
+      </w:r>
+    </w:p>
+    <w:p>
+      <w:r>
+        <w:lastRenderedPageBreak/>
+        <w:t>Гораздо сложнее было подключить сервоприводы. Пяти сервоприводам не хватает силы тока или напряжения микроконтроллера. Решение проблемы мы видели в установке дополнительного источника питания, или его стабилизатора, поскольку при слишком большом напряжении, ток на сервоприводах окажется слишком большой, и они сгорят.</w:t>
+      </w:r>
+    </w:p>
+    <w:p>
+      <w:pPr>
+        <w:pStyle w:val="21"/>
+      </w:pPr>
+      <w:r>
+        <w:t>2</w:t>
+      </w:r>
+      <w:r>
+        <w:t>.4 «Стрела»</w:t>
       </w:r>
       <w:r>
         <w:t>.</w:t>
       </w:r>
-      <w:r>
-        <w:t xml:space="preserve"> Процесс сборки</w:t>
-      </w:r>
-      <w:bookmarkEnd w:id="11"/>
+      <w:bookmarkEnd w:id="13"/>
+    </w:p>
+    <w:p>
+      <w:r>
+        <w:t xml:space="preserve">«Стрела» </w:t>
+      </w:r>
+      <w:r>
+        <w:t>– продукт компании «Амперка» –</w:t>
+      </w:r>
+      <w:r>
+        <w:t xml:space="preserve"> платформа, выпускаемая как материнская плата для постройки </w:t>
+      </w:r>
+      <w:r>
+        <w:t>различных</w:t>
+      </w:r>
+      <w:r>
+        <w:t xml:space="preserve"> устройств на базе </w:t>
+      </w:r>
+      <w:r>
+        <w:rPr>
+          <w:lang w:val="en-US"/>
+        </w:rPr>
+        <w:t>Arduino</w:t>
+      </w:r>
+      <w:r>
+        <w:t xml:space="preserve">. «Стрела» </w:t>
+      </w:r>
+      <w:r>
+        <w:t>представляет</w:t>
+      </w:r>
+      <w:r>
+        <w:t xml:space="preserve"> собой </w:t>
+      </w:r>
+      <w:r>
+        <w:t xml:space="preserve">микроконтроллер </w:t>
+      </w:r>
+      <w:r>
+        <w:rPr>
+          <w:lang w:val="en-US"/>
+        </w:rPr>
+        <w:t>Arduino</w:t>
+      </w:r>
+      <w:r>
+        <w:t xml:space="preserve"> </w:t>
+      </w:r>
+      <w:r>
+        <w:t>с несколькими «шилдами»</w:t>
+      </w:r>
+      <w:r>
+        <w:rPr>
+          <w:rStyle w:val="affff1"/>
+        </w:rPr>
+        <w:footnoteReference w:id="3"/>
+      </w:r>
+      <w:r>
+        <w:t>. Фактически, «Стрела» была использована в качестве источника питания</w:t>
+      </w:r>
+      <w:r>
+        <w:t xml:space="preserve"> </w:t>
+      </w:r>
+      <w:r>
+        <w:t>(см.</w:t>
+      </w:r>
+      <w:r>
+        <w:t xml:space="preserve"> </w:t>
+      </w:r>
+      <w:r>
+        <w:t xml:space="preserve">выше). Потребляя </w:t>
+      </w:r>
+      <w:r>
+        <w:t xml:space="preserve">характерное для </w:t>
+      </w:r>
+      <w:r>
+        <w:rPr>
+          <w:lang w:val="en-US"/>
+        </w:rPr>
+        <w:t>Arduino</w:t>
+      </w:r>
+      <w:r>
+        <w:t xml:space="preserve"> </w:t>
+      </w:r>
+      <w:r>
+        <w:t>напряжение, она могла обеспечить</w:t>
+      </w:r>
+      <w:r>
+        <w:t xml:space="preserve"> питанием 5 сервоприводов.</w:t>
+      </w:r>
+    </w:p>
+    <w:p>
+      <w:pPr>
+        <w:pStyle w:val="1"/>
+      </w:pPr>
+      <w:bookmarkStart w:id="15" w:name="_Toc534581507"/>
+      <w:r>
+        <w:t xml:space="preserve">Глава 3. </w:t>
+      </w:r>
+      <w:r>
+        <w:t>Программная часть</w:t>
+      </w:r>
+      <w:bookmarkEnd w:id="15"/>
+    </w:p>
+    <w:p>
+      <w:pPr>
+        <w:pStyle w:val="21"/>
+      </w:pPr>
+      <w:bookmarkStart w:id="16" w:name="_Toc534581508"/>
+      <w:r>
+        <w:t>3.1</w:t>
+      </w:r>
+      <w:r>
+        <w:t>.</w:t>
+      </w:r>
+      <w:r>
+        <w:t xml:space="preserve"> Программирование аппаратной части</w:t>
+      </w:r>
+      <w:bookmarkEnd w:id="16"/>
     </w:p>
     <w:p>
       <w:pPr>
         <w:pStyle w:val="31"/>
       </w:pPr>
-      <w:bookmarkStart w:id="12" w:name="_Toc534581504"/>
+      <w:bookmarkStart w:id="17" w:name="_Toc534581509"/>
+      <w:r>
+        <w:t>3.1.1</w:t>
+      </w:r>
+      <w:r>
+        <w:t>.</w:t>
+      </w:r>
+      <w:r>
+        <w:t xml:space="preserve"> Выбор языка и среды программирования</w:t>
+      </w:r>
+      <w:bookmarkEnd w:id="17"/>
+    </w:p>
+    <w:p>
+      <w:r>
+        <w:t xml:space="preserve">Для программирования аппаратной части был выбран язык программирования </w:t>
+      </w:r>
+      <w:r>
+        <w:rPr>
+          <w:lang w:val="en-US"/>
+        </w:rPr>
+        <w:t>C</w:t>
+      </w:r>
+      <w:r>
+        <w:t>++.</w:t>
+      </w:r>
+      <w:r>
+        <w:t xml:space="preserve">  К</w:t>
+      </w:r>
+      <w:r>
+        <w:t>омпилятор, преобразу</w:t>
+      </w:r>
+      <w:r>
+        <w:t>ющий программный код в бинарный – код,</w:t>
+      </w:r>
+      <w:r>
+        <w:t xml:space="preserve"> который может воспринять процессор микроконтроллера</w:t>
+      </w:r>
+      <w:r>
+        <w:t xml:space="preserve"> – </w:t>
+      </w:r>
+      <w:r>
+        <w:t xml:space="preserve">адаптирован для языка </w:t>
+      </w:r>
+      <w:r>
+        <w:rPr>
+          <w:lang w:val="en-US"/>
+        </w:rPr>
+        <w:t>C</w:t>
+      </w:r>
+      <w:r>
+        <w:t>++</w:t>
+      </w:r>
+      <w:r>
+        <w:t xml:space="preserve"> (язык программирования </w:t>
+      </w:r>
+      <w:r>
+        <w:rPr>
+          <w:lang w:val="en-US"/>
+        </w:rPr>
+        <w:t>Arduino</w:t>
+      </w:r>
+      <w:r>
+        <w:t xml:space="preserve"> </w:t>
+      </w:r>
+      <w:r>
+        <w:rPr>
+          <w:lang w:val="en-US"/>
+        </w:rPr>
+        <w:t>IDE</w:t>
+      </w:r>
+      <w:r>
+        <w:t xml:space="preserve"> основан на </w:t>
+      </w:r>
+      <w:r>
+        <w:rPr>
+          <w:lang w:val="en-US"/>
+        </w:rPr>
+        <w:t>C</w:t>
+      </w:r>
+      <w:r>
+        <w:t>++</w:t>
+      </w:r>
+      <w:r>
+        <w:t>)</w:t>
+      </w:r>
+      <w:r>
+        <w:t xml:space="preserve">. </w:t>
+      </w:r>
+    </w:p>
+    <w:p>
+      <w:r>
+        <w:t xml:space="preserve">В качестве среды для разработки была выбрана среда, предложенная производителем микроконтроллеров линейки </w:t>
+      </w:r>
+      <w:r>
+        <w:rPr>
+          <w:lang w:val="en-US"/>
+        </w:rPr>
+        <w:t>Arduino</w:t>
+      </w:r>
+      <w:r>
+        <w:t xml:space="preserve"> – </w:t>
+      </w:r>
+      <w:r>
+        <w:rPr>
+          <w:lang w:val="en-US"/>
+        </w:rPr>
+        <w:t>Arduino</w:t>
+      </w:r>
+      <w:r>
+        <w:t xml:space="preserve"> </w:t>
+      </w:r>
+      <w:r>
+        <w:rPr>
+          <w:lang w:val="en-US"/>
+        </w:rPr>
+        <w:t>IDE</w:t>
+      </w:r>
+      <w:r>
+        <w:t xml:space="preserve">. </w:t>
+      </w:r>
+      <w:r>
+        <w:t>Данная среда была выбрана за то, что помимо стандартных функций, присущих любой среде разработки, она обладает опциями для настройки подключения к микроконтроллеру, опциями просмотра потокового порта (монитора порта), множеством встроенных библиотек для упрощения работы с микроконтроллером, а также части готового встраиваемого кода для разных задач. Последнее, в частности, больше полезно для тех, кто только начал знакомиться с программированием, мы же данной опцией не пользовались в силу уникальности необходимого нам программного кода.</w:t>
+      </w:r>
+    </w:p>
+    <w:p>
+      <w:pPr>
+        <w:pStyle w:val="21"/>
+      </w:pPr>
+      <w:bookmarkStart w:id="18" w:name="_Toc534581510"/>
+      <w:r>
+        <w:t>3.2</w:t>
+      </w:r>
+      <w:r>
+        <w:t>.</w:t>
+      </w:r>
+      <w:r>
+        <w:t xml:space="preserve"> Написание библиотеки.</w:t>
+      </w:r>
+      <w:bookmarkEnd w:id="18"/>
+    </w:p>
+    <w:p>
+      <w:r>
+        <w:lastRenderedPageBreak/>
+        <w:t>В ходе программирования аппаратной части б</w:t>
+      </w:r>
+      <w:r>
+        <w:t xml:space="preserve">ыло принято решение </w:t>
+      </w:r>
+      <w:r>
+        <w:t>написать библиотеку</w:t>
+      </w:r>
+      <w:r>
+        <w:t xml:space="preserve"> функций для управления манипулятором. </w:t>
+      </w:r>
+      <w:r>
+        <w:t>В</w:t>
+      </w:r>
+      <w:r>
+        <w:t xml:space="preserve">о-первых, единая библиотека упростит нашу дальнейшую работу, улучшит читабельность программного кода: избавит его от лишнего объявления функций, а, во-вторых, после окончания работы данную библиотеку вместе с программным кодом и описанием процесса сборки можно будет выложить на различные </w:t>
+      </w:r>
+      <w:r>
+        <w:rPr>
+          <w:lang w:val="en-US"/>
+        </w:rPr>
+        <w:t>open</w:t>
+      </w:r>
+      <w:r>
+        <w:t>-</w:t>
+      </w:r>
+      <w:r>
+        <w:rPr>
+          <w:lang w:val="en-US"/>
+        </w:rPr>
+        <w:t>source</w:t>
+      </w:r>
+      <w:r>
+        <w:t xml:space="preserve"> </w:t>
+      </w:r>
+      <w:r>
+        <w:t>источники (источники открытого доступа к различным данным)</w:t>
+      </w:r>
+      <w:r>
+        <w:t xml:space="preserve"> для того, чтобы каждый желающий мог со</w:t>
+      </w:r>
+      <w:r>
+        <w:t>брать такой же манипулятор</w:t>
+      </w:r>
+      <w:r>
+        <w:t>.</w:t>
+      </w:r>
+      <w:r>
+        <w:t xml:space="preserve"> </w:t>
+      </w:r>
+    </w:p>
+    <w:p>
+      <w:r>
+        <w:t>Р</w:t>
+      </w:r>
+      <w:r>
+        <w:t>ассмотр</w:t>
+      </w:r>
+      <w:r>
+        <w:t xml:space="preserve">им </w:t>
+      </w:r>
+      <w:r>
+        <w:t>функци</w:t>
+      </w:r>
+      <w:r>
+        <w:t>и</w:t>
+      </w:r>
+      <w:r>
+        <w:t xml:space="preserve"> библиотеки, пр</w:t>
+      </w:r>
+      <w:r>
+        <w:t>едставляющие наибольший интерес.</w:t>
+      </w:r>
+    </w:p>
+    <w:p>
+      <w:pPr>
+        <w:pStyle w:val="31"/>
+      </w:pPr>
+      <w:bookmarkStart w:id="19" w:name="_Toc534581511"/>
+      <w:r>
+        <w:t>3.2.1</w:t>
+      </w:r>
+      <w:r>
+        <w:t>.</w:t>
+      </w:r>
+      <w:r>
+        <w:t xml:space="preserve"> Навигационная матрица</w:t>
+      </w:r>
+      <w:bookmarkEnd w:id="19"/>
+    </w:p>
+    <w:p>
+      <w:r>
+        <w:t xml:space="preserve">Главной частью библиотеки является разработанная нами навигационная матрица и система перевода символов (о ней сказано ниже). Навигационная матрица представляет собой двумерный массив размером 32 на 6. В первом столбце записаны коды символов по </w:t>
+      </w:r>
+      <w:r>
+        <w:rPr>
+          <w:lang w:val="en-US"/>
+        </w:rPr>
+        <w:t>CP</w:t>
+      </w:r>
+      <w:r>
+        <w:t xml:space="preserve">1251 </w:t>
+      </w:r>
+      <w:r>
+        <w:t>(о ней будет сказано ниже</w:t>
+      </w:r>
+      <w:r>
+        <w:t xml:space="preserve">) </w:t>
+      </w:r>
+      <w:r>
+        <w:t>таблице. Таким образом, количество строк массива совпадает с количеством букв в русском алфавите (за исключением буквы «ё»).</w:t>
+      </w:r>
+      <w:r>
+        <w:t xml:space="preserve"> </w:t>
+      </w:r>
+      <w:r>
+        <w:t>В</w:t>
+      </w:r>
+      <w:r>
+        <w:t xml:space="preserve"> матрицу занесены только кодировки строчных символов (кодировки одной и той же строчной и заглавной буквы окажутся разными)</w:t>
+      </w:r>
+      <w:r>
+        <w:t>. О</w:t>
+      </w:r>
+      <w:r>
+        <w:t>бработка заглавных букв и приведение кодировки заглавной буквы к кодировке строчной происходит на микроконтроллере и будет рассмотрено далее.</w:t>
+      </w:r>
+      <w:r>
+        <w:t xml:space="preserve"> Коли</w:t>
+      </w:r>
+      <w:r>
+        <w:t>чество столбцов тоже выбрано не</w:t>
+      </w:r>
+      <w:r>
+        <w:t xml:space="preserve">случайно: начиная со второго столбца (в первом записана кодировка символа), в каждом элементе массива записано число – угол поворота сервопривода. Таким образом, в одной строке навигационного массива содержится следующая информация: в первом элементе строки находится код символа по </w:t>
+      </w:r>
+      <w:r>
+        <w:rPr>
+          <w:lang w:val="en-US"/>
+        </w:rPr>
+        <w:t>CP</w:t>
+      </w:r>
+      <w:r>
+        <w:t>1251</w:t>
+      </w:r>
+      <w:r>
+        <w:t>-таблице, в последующих пяти</w:t>
+      </w:r>
+      <w:r>
+        <w:t xml:space="preserve"> содержится</w:t>
+      </w:r>
+      <w:r>
+        <w:t xml:space="preserve"> угол поворота сервопривода для каждого пальца модели руки.</w:t>
+      </w:r>
+    </w:p>
+    <w:p>
+      <w:pPr>
+        <w:pStyle w:val="31"/>
+      </w:pPr>
+      <w:bookmarkStart w:id="20" w:name="_Toc534581512"/>
+      <w:r>
+        <w:t>3.2.</w:t>
+      </w:r>
       <w:r>
         <w:t>2</w:t>
       </w:r>
       <w:r>
-        <w:t>.2.1 Сборка пальцев</w:t>
-      </w:r>
-      <w:bookmarkEnd w:id="12"/>
-    </w:p>
-    <w:p>
-      <w:pPr>
-        <w:ind w:firstLine="0"/>
-      </w:pPr>
+        <w:t>.</w:t>
+      </w:r>
+      <w:r>
+        <w:t xml:space="preserve"> Функция перевода символов</w:t>
+      </w:r>
+      <w:bookmarkEnd w:id="20"/>
+    </w:p>
+    <w:p>
+      <w:r>
+        <w:t xml:space="preserve">Основной функцией в библиотеке является функция перевода символов. Работает она следующим образом. В качестве аргумента этой функции передается один символ, который необходимо перевести на язык жестов. Далее функция </w:t>
+      </w:r>
+      <w:r>
+        <w:t>находит</w:t>
+      </w:r>
+      <w:r>
+        <w:t xml:space="preserve"> код переданного ей символа по таблице </w:t>
+      </w:r>
+      <w:r>
+        <w:rPr>
+          <w:lang w:val="en-US"/>
+        </w:rPr>
+        <w:t>CP</w:t>
+      </w:r>
+      <w:r>
+        <w:t>1251</w:t>
+      </w:r>
+      <w:r>
+        <w:t xml:space="preserve">, а после начинает искать полученное число в навигационной матрице. Найдя число в некоторой строчке, программа записывает номер этой строки, а после устанавливает сервоприводы </w:t>
+      </w:r>
+      <w:r>
+        <w:t>в соответствии с элементами матрицы.</w:t>
+      </w:r>
+      <w:r>
+        <w:t xml:space="preserve"> Таким образом обеспечена наиболее быстрая работа по переводу символов, несмотря на то, что объем данных (пять чисел для каждого символа) довольно большой.</w:t>
+      </w:r>
+    </w:p>
+    <w:p>
+      <w:pPr>
+        <w:pStyle w:val="31"/>
+      </w:pPr>
+      <w:bookmarkStart w:id="21" w:name="_Toc534581513"/>
+      <w:r>
+        <w:lastRenderedPageBreak/>
+        <w:t>3.2.3</w:t>
+      </w:r>
+      <w:r>
+        <w:t>.</w:t>
+      </w:r>
+      <w:r>
+        <w:t xml:space="preserve"> Функция перевода предложений</w:t>
+      </w:r>
+      <w:bookmarkEnd w:id="21"/>
+    </w:p>
+    <w:p>
+      <w:r>
+        <w:t xml:space="preserve">Для простоты работы с устройством нами также была разработана функция перевода целых предложений. Данная функция основана на принципе работы предыдущей и, по сути, является ее надстройкой. В качестве параметра данной функции передается не отдельный символ, а целое предложение. Функция, используя цикл, разбивает его на отдельные символы, а затем передает каждый символ в функцию перевода символов. Важным технологическим нюансом является то, что в тот момент, когда функция, разбивая предложение, наткнется на пробел, она не станет отправлять его в функцию перевода символов (пробел не предусмотрен в языке жестов), а сделает задержку работы программы для имитации того, что отдельное слово закончилось и сейчас последует другое. Данное решение значительно упростит </w:t>
+      </w:r>
+      <w:r>
+        <w:t>«ч</w:t>
+      </w:r>
+      <w:r>
+        <w:t>тение» жестов, показанных рукой</w:t>
+      </w:r>
+      <w:r>
+        <w:t>.</w:t>
+      </w:r>
+    </w:p>
+    <w:p>
+      <w:pPr>
+        <w:pStyle w:val="21"/>
+      </w:pPr>
+      <w:bookmarkStart w:id="22" w:name="_Toc534581514"/>
+      <w:r>
+        <w:t>3.</w:t>
+      </w:r>
+      <w:r>
+        <w:t>3</w:t>
+      </w:r>
+      <w:r>
+        <w:t>.</w:t>
+      </w:r>
+      <w:r>
+        <w:t xml:space="preserve"> Создание </w:t>
+      </w:r>
+      <w:r>
+        <w:rPr>
+          <w:lang w:val="en-US"/>
+        </w:rPr>
+        <w:t>Android</w:t>
+      </w:r>
+      <w:r>
+        <w:t>-</w:t>
+      </w:r>
+      <w:r>
+        <w:t>приложения</w:t>
+      </w:r>
+      <w:bookmarkEnd w:id="22"/>
+    </w:p>
+    <w:p>
+      <w:r>
+        <w:t>Для того, чтобы упростить управление</w:t>
+      </w:r>
       <w:r>
         <w:t xml:space="preserve"> </w:t>
       </w:r>
       <w:r>
-        <w:tab/>
-      </w:r>
-      <w:r>
-        <w:t xml:space="preserve">Первым этапом в процессе сборке была сборка пальцев. </w:t>
-      </w:r>
-    </w:p>
-    <w:p>
-      <w:pPr>
-        <w:ind w:firstLine="0"/>
-        <w:rPr>
-          <w:color w:val="auto"/>
-        </w:rPr>
-      </w:pPr>
-      <w:r>
-        <w:rPr>
-          <w:color w:val="auto"/>
-        </w:rPr>
-        <w:t>Пальцы собирались из фаланг, каждая фаланга – из 2 деталей. На каждой фаланге присутствуют отверстия для соединения деталей между собой. В эти отверстия вставлен жесткий жгут, который позволяет пальцу сгибаться вокруг него.</w:t>
-      </w:r>
-    </w:p>
-    <w:p>
-      <w:pPr>
-        <w:pStyle w:val="21"/>
-      </w:pPr>
-      <w:bookmarkStart w:id="13" w:name="_Toc534581505"/>
+        <w:t xml:space="preserve">манипулятором </w:t>
+      </w:r>
+      <w:r>
+        <w:t xml:space="preserve">и избавить его от </w:t>
+      </w:r>
+      <w:r>
+        <w:t>многочисленных кнопок, было решено</w:t>
+      </w:r>
+      <w:r>
+        <w:t xml:space="preserve"> осуществлять управление через </w:t>
+      </w:r>
+      <w:r>
+        <w:rPr>
+          <w:lang w:val="en-US"/>
+        </w:rPr>
+        <w:t>Android</w:t>
+      </w:r>
+      <w:r>
+        <w:t>-</w:t>
+      </w:r>
+      <w:r>
+        <w:t>приложени</w:t>
+      </w:r>
+      <w:r>
+        <w:t>е</w:t>
+      </w:r>
+      <w:r>
+        <w:t xml:space="preserve">, передавая команды с </w:t>
+      </w:r>
+      <w:r>
+        <w:rPr>
+          <w:lang w:val="en-US"/>
+        </w:rPr>
+        <w:t>Android</w:t>
+      </w:r>
+      <w:r>
+        <w:t>-</w:t>
+      </w:r>
+      <w:r>
+        <w:t xml:space="preserve">устройства по </w:t>
+      </w:r>
+      <w:r>
+        <w:rPr>
+          <w:lang w:val="en-US"/>
+        </w:rPr>
+        <w:t>Bluetooth</w:t>
+      </w:r>
+      <w:r>
+        <w:t>.</w:t>
+      </w:r>
+      <w:r>
+        <w:t xml:space="preserve"> </w:t>
+      </w:r>
+      <w:r>
+        <w:t xml:space="preserve">Приложение при запуске представляет собой стартовый экран с возможностью выбора типа управления (рис. </w:t>
+      </w:r>
       <w:r>
         <w:t>2</w:t>
       </w:r>
-      <w:bookmarkStart w:id="14" w:name="_GoBack"/>
-      <w:bookmarkEnd w:id="14"/>
-      <w:r>
-        <w:t>.3</w:t>
+      <w:r>
+        <w:t xml:space="preserve">). </w:t>
+      </w:r>
+    </w:p>
+    <w:p>
+      <w:r>
+        <w:t>Всего предусмотрено три типа управления: управление через вводимый текст, управление через распознанную речь (управление голосом), а также режим ручного управления, когда пользователь имеет возможность вручную задать положение каждого пальца искусственной руки, что может быть полезно, например, при возникновении необходимости изобразить жест, отсутствующий в написанной библиотеке, или при использовании модели в качестве манипулятора</w:t>
       </w:r>
       <w:r>
         <w:t>.</w:t>
       </w:r>
-      <w:r>
-        <w:t xml:space="preserve"> Подключение аппаратуры</w:t>
-      </w:r>
-      <w:bookmarkEnd w:id="13"/>
-    </w:p>
-    <w:p>
-      <w:r>
-        <w:t xml:space="preserve">Для работы сурдопереводчика, было необходимо подключить </w:t>
-      </w:r>
-      <w:r>
-        <w:rPr>
-          <w:lang w:val="en-US"/>
-        </w:rPr>
-        <w:t>Arduino</w:t>
-      </w:r>
-      <w:r>
-        <w:t xml:space="preserve">, </w:t>
-      </w:r>
-      <w:r>
-        <w:rPr>
-          <w:lang w:val="en-US"/>
-        </w:rPr>
-        <w:t>Bluetooth</w:t>
-      </w:r>
-      <w:r>
-        <w:t>-</w:t>
-      </w:r>
-      <w:r>
-        <w:t xml:space="preserve">модуль, сервоприводы и </w:t>
-      </w:r>
-      <w:r>
-        <w:rPr>
-          <w:lang w:val="en-US"/>
-        </w:rPr>
-        <w:t>LCD</w:t>
-      </w:r>
-      <w:r>
-        <w:t>-</w:t>
-      </w:r>
-      <w:r>
-        <w:t>монитор</w:t>
-      </w:r>
-      <w:r>
-        <w:t xml:space="preserve"> </w:t>
-      </w:r>
-      <w:r>
-        <w:t>(на него выводятся данные о текущих углах наклона сервоприводов и какой символ показывает манипулятор в данный момент).</w:t>
-      </w:r>
-    </w:p>
-    <w:p>
-      <w:r>
-        <w:t xml:space="preserve">С подключением </w:t>
-      </w:r>
-      <w:r>
-        <w:rPr>
-          <w:lang w:val="en-US"/>
-        </w:rPr>
-        <w:t>Arduino</w:t>
-      </w:r>
-      <w:r>
-        <w:t xml:space="preserve"> не возникло никаких проблем</w:t>
-      </w:r>
-      <w:r>
-        <w:t>, контроллеру не были обходимы какие-либо особенные условия. Запитать его можно от обычно</w:t>
-      </w:r>
-      <w:r>
-        <w:t>го</w:t>
-      </w:r>
-      <w:r>
-        <w:t xml:space="preserve"> </w:t>
-      </w:r>
-      <w:r>
-        <w:rPr>
-          <w:lang w:val="en-US"/>
-        </w:rPr>
-        <w:t>powerbank</w:t>
-      </w:r>
-      <w:r>
-        <w:t>-а</w:t>
-      </w:r>
-      <w:r>
-        <w:rPr>
-          <w:rStyle w:val="affff1"/>
-        </w:rPr>
-        <w:footnoteReference w:id="2"/>
-      </w:r>
-      <w:r>
-        <w:t>, который используются для зарядки мобильных устройств.</w:t>
-      </w:r>
-    </w:p>
-    <w:p>
-      <w:r>
-        <w:t xml:space="preserve">Аналогичная ситуация с </w:t>
-      </w:r>
-      <w:r>
-        <w:rPr>
-          <w:lang w:val="en-US"/>
-        </w:rPr>
-        <w:t>Bluetooth</w:t>
-      </w:r>
-      <w:r>
-        <w:t>-</w:t>
-      </w:r>
-      <w:r>
-        <w:t xml:space="preserve">модулем и </w:t>
-      </w:r>
-      <w:r>
-        <w:rPr>
-          <w:lang w:val="en-US"/>
-        </w:rPr>
-        <w:t>LCD</w:t>
-      </w:r>
-      <w:r>
-        <w:t>-монитором. Им обоим хватает питания 5</w:t>
-      </w:r>
-      <w:r>
-        <w:rPr>
-          <w:lang w:val="en-US"/>
-        </w:rPr>
-        <w:t>V</w:t>
-      </w:r>
-      <w:r>
-        <w:t>, которое предоставляет им контроллер.</w:t>
-      </w:r>
-    </w:p>
-    <w:p>
-      <w:r>
-        <w:t>Гораздо сложнее было подключить сервоприводы. Для подключения одного сервопривода достаточно питание 5</w:t>
-      </w:r>
-      <w:r>
-        <w:rPr>
-          <w:lang w:val="en-US"/>
-        </w:rPr>
-        <w:t>V</w:t>
-      </w:r>
-      <w:r>
-        <w:t xml:space="preserve"> </w:t>
-      </w:r>
-      <w:r>
-        <w:t xml:space="preserve">от </w:t>
-      </w:r>
-      <w:r>
-        <w:rPr>
-          <w:lang w:val="en-US"/>
-        </w:rPr>
-        <w:t>Arduino</w:t>
-      </w:r>
-      <w:r>
-        <w:t xml:space="preserve">, но для 5-ти серво его уже недостаточно, </w:t>
-      </w:r>
-      <w:r>
-        <w:t>т.к. для быстрой и четкой работы</w:t>
-      </w:r>
-      <w:r>
-        <w:t xml:space="preserve"> сервоприводу необходим определенный ток</w:t>
-      </w:r>
-      <w:r>
-        <w:t xml:space="preserve"> и напряжение.  Но, т.к. у нас 5 серво, при подключении к </w:t>
-      </w:r>
-      <w:r>
-        <w:rPr>
-          <w:lang w:val="en-US"/>
-        </w:rPr>
-        <w:t>Arduino</w:t>
-      </w:r>
-      <w:r>
-        <w:t>, либо ток, либо напряжение на каждом серво окажутся недостаточными для нормальной работы. Чтобы решить эту проблему, было необходимо установить источник питания</w:t>
-      </w:r>
-      <w:r>
-        <w:t xml:space="preserve"> </w:t>
-      </w:r>
-      <w:r>
-        <w:t>(или его стабилизатор), выдающий необходимое напряжение, которое при подач</w:t>
-      </w:r>
-      <w:r>
-        <w:t>е</w:t>
-      </w:r>
-      <w:r>
-        <w:t xml:space="preserve"> на серво давало нужный ток, не слишком большой, иначе серво может сгореть.</w:t>
-      </w:r>
-    </w:p>
-    <w:p>
-      <w:pPr>
-        <w:pStyle w:val="21"/>
-      </w:pPr>
-      <w:bookmarkStart w:id="15" w:name="_Toc534581506"/>
-      <w:r>
-        <w:lastRenderedPageBreak/>
-        <w:t>1</w:t>
-      </w:r>
-      <w:r>
-        <w:t>.4 «Стрела»</w:t>
-      </w:r>
-      <w:r>
-        <w:t>.</w:t>
-      </w:r>
-      <w:bookmarkEnd w:id="15"/>
-    </w:p>
-    <w:p>
-      <w:r>
-        <w:t xml:space="preserve">«Стрела» - продукт компании «Амперка», </w:t>
-      </w:r>
-      <w:r>
-        <w:rPr>
-          <w:lang w:val="en-US"/>
-        </w:rPr>
-        <w:t>Arduino</w:t>
-      </w:r>
-      <w:r>
-        <w:t>-совместимая платформа, выпускаемая как материнская плата для постройки роботов</w:t>
-      </w:r>
-      <w:r>
-        <w:t xml:space="preserve"> и других устройств на базе </w:t>
-      </w:r>
-      <w:r>
-        <w:rPr>
-          <w:lang w:val="en-US"/>
-        </w:rPr>
-        <w:t>Arduino</w:t>
-      </w:r>
-      <w:r>
-        <w:t xml:space="preserve">. «Стрела» заменяет собой </w:t>
-      </w:r>
-      <w:r>
-        <w:t xml:space="preserve">микроконтроллер </w:t>
-      </w:r>
-      <w:r>
-        <w:rPr>
-          <w:lang w:val="en-US"/>
-        </w:rPr>
-        <w:t>Arduino</w:t>
-      </w:r>
-      <w:r>
-        <w:t xml:space="preserve"> </w:t>
-      </w:r>
-      <w:r>
-        <w:t>с несколькими «шилдами»</w:t>
-      </w:r>
-      <w:r>
-        <w:rPr>
-          <w:rStyle w:val="affff1"/>
-        </w:rPr>
-        <w:footnoteReference w:id="3"/>
-      </w:r>
-      <w:r>
-        <w:t xml:space="preserve">. Из них был использован только один «шилд» </w:t>
-      </w:r>
-      <w:r>
-        <w:t>–</w:t>
-      </w:r>
-      <w:r>
-        <w:t xml:space="preserve"> для сервомоторов. Фактически, «Стрела» была использована в качестве источника питания</w:t>
-      </w:r>
-      <w:r>
-        <w:t xml:space="preserve"> </w:t>
-      </w:r>
-      <w:r>
-        <w:t>(см.</w:t>
-      </w:r>
-      <w:r>
-        <w:t xml:space="preserve"> </w:t>
-      </w:r>
-      <w:r>
-        <w:t>выше). Потребляя обычное напряжение</w:t>
-      </w:r>
-      <w:r>
-        <w:t xml:space="preserve"> </w:t>
-      </w:r>
-      <w:r>
-        <w:t xml:space="preserve">(характерное для </w:t>
-      </w:r>
-      <w:r>
-        <w:rPr>
-          <w:lang w:val="en-US"/>
-        </w:rPr>
-        <w:t>Arduino</w:t>
-      </w:r>
-      <w:r>
-        <w:t xml:space="preserve">), она могла обеспечить питанием 5 сервоприводов. Именно поэтому «Стрела» используется как серво-«шилд» для </w:t>
-      </w:r>
-      <w:r>
-        <w:rPr>
-          <w:lang w:val="en-US"/>
-        </w:rPr>
-        <w:t>Arduino</w:t>
-      </w:r>
-      <w:r>
-        <w:t>.</w:t>
-      </w:r>
-    </w:p>
-    <w:p>
-      <w:pPr>
-        <w:pStyle w:val="1"/>
-      </w:pPr>
-      <w:bookmarkStart w:id="16" w:name="_Toc534581507"/>
-      <w:r>
-        <w:t xml:space="preserve">Глава 3. </w:t>
-      </w:r>
-      <w:r>
-        <w:t>Программная часть</w:t>
-      </w:r>
-      <w:bookmarkEnd w:id="16"/>
-    </w:p>
-    <w:p>
-      <w:pPr>
-        <w:pStyle w:val="21"/>
-      </w:pPr>
-      <w:bookmarkStart w:id="17" w:name="_Toc534581508"/>
-      <w:r>
-        <w:t>3.1</w:t>
-      </w:r>
-      <w:r>
-        <w:t>.</w:t>
-      </w:r>
-      <w:r>
-        <w:t xml:space="preserve"> Программирование аппаратной части</w:t>
-      </w:r>
-      <w:bookmarkEnd w:id="17"/>
     </w:p>
     <w:p>
       <w:pPr>
         <w:pStyle w:val="31"/>
       </w:pPr>
-      <w:bookmarkStart w:id="18" w:name="_Toc534581509"/>
-      <w:r>
-        <w:t>3.1.1</w:t>
-      </w:r>
-      <w:r>
-        <w:t>.</w:t>
-      </w:r>
-      <w:r>
-        <w:t xml:space="preserve"> Выбор языка и среды программирования</w:t>
-      </w:r>
-      <w:bookmarkEnd w:id="18"/>
-    </w:p>
-    <w:p>
-      <w:r>
-        <w:t xml:space="preserve">Для программирования аппаратной части был выбран язык программирования </w:t>
-      </w:r>
-      <w:r>
-        <w:rPr>
-          <w:lang w:val="en-US"/>
-        </w:rPr>
-        <w:t>C</w:t>
-      </w:r>
-      <w:r>
-        <w:t>++.</w:t>
-      </w:r>
-      <w:r>
-        <w:t xml:space="preserve">  К</w:t>
-      </w:r>
-      <w:r>
-        <w:t>омпилятор, преобразу</w:t>
-      </w:r>
-      <w:r>
-        <w:t>ющий программный код в бинарный – код,</w:t>
-      </w:r>
-      <w:r>
-        <w:t xml:space="preserve"> который может воспринять процессор микроконтроллера</w:t>
-      </w:r>
-      <w:r>
-        <w:t xml:space="preserve"> – </w:t>
-      </w:r>
-      <w:r>
-        <w:t xml:space="preserve">адаптирован для языка </w:t>
-      </w:r>
-      <w:r>
-        <w:rPr>
-          <w:lang w:val="en-US"/>
-        </w:rPr>
-        <w:t>C</w:t>
-      </w:r>
-      <w:r>
-        <w:t>++</w:t>
-      </w:r>
-      <w:r>
-        <w:t xml:space="preserve"> (язык программирования </w:t>
-      </w:r>
-      <w:r>
-        <w:rPr>
-          <w:lang w:val="en-US"/>
-        </w:rPr>
-        <w:t>Arduino</w:t>
-      </w:r>
-      <w:r>
-        <w:t xml:space="preserve"> </w:t>
-      </w:r>
-      <w:r>
-        <w:rPr>
-          <w:lang w:val="en-US"/>
-        </w:rPr>
-        <w:t>IDE</w:t>
-      </w:r>
-      <w:r>
-        <w:t xml:space="preserve"> основан на </w:t>
-      </w:r>
-      <w:r>
-        <w:rPr>
-          <w:lang w:val="en-US"/>
-        </w:rPr>
-        <w:t>C</w:t>
-      </w:r>
-      <w:r>
-        <w:t>++</w:t>
-      </w:r>
-      <w:r>
-        <w:t>)</w:t>
-      </w:r>
-      <w:r>
-        <w:t xml:space="preserve">. </w:t>
-      </w:r>
-    </w:p>
-    <w:p>
-      <w:r>
-        <w:t xml:space="preserve">В качестве среды для разработки была выбрана среда, предложенная производителем микроконтроллеров линейки </w:t>
-      </w:r>
-      <w:r>
-        <w:rPr>
-          <w:lang w:val="en-US"/>
-        </w:rPr>
-        <w:t>Arduino</w:t>
-      </w:r>
-      <w:r>
-        <w:t xml:space="preserve"> – </w:t>
-      </w:r>
-      <w:r>
-        <w:rPr>
-          <w:lang w:val="en-US"/>
-        </w:rPr>
-        <w:t>Arduino</w:t>
-      </w:r>
-      <w:r>
-        <w:t xml:space="preserve"> </w:t>
-      </w:r>
-      <w:r>
-        <w:rPr>
-          <w:lang w:val="en-US"/>
-        </w:rPr>
-        <w:t>IDE</w:t>
-      </w:r>
-      <w:r>
-        <w:t xml:space="preserve">. </w:t>
-      </w:r>
-      <w:r>
-        <w:t>Данная среда была выбрана за то, что помимо стандартных функций, присущих любой среде разработки, она обладает опциями для настройки подключения к микроконтроллеру, опциями просмотра потокового порта (монитора порта), множеством встроенных библиотек для упрощения работы с микроконтроллером, а также части готового встраиваемого кода для разных задач. Последнее, в частности, больше полезно для тех, кто только начал знакомиться с программированием, мы же данной опцией не пользовались в силу уникальности необходимого нам программного кода.</w:t>
-      </w:r>
-    </w:p>
-    <w:p>
-      <w:pPr>
-        <w:pStyle w:val="21"/>
-      </w:pPr>
-      <w:bookmarkStart w:id="19" w:name="_Toc534581510"/>
-      <w:r>
-        <w:t>3.2</w:t>
-      </w:r>
-      <w:r>
-        <w:t>.</w:t>
-      </w:r>
-      <w:r>
-        <w:t xml:space="preserve"> Написание библиотеки.</w:t>
-      </w:r>
-      <w:bookmarkEnd w:id="19"/>
-    </w:p>
-    <w:p>
-      <w:r>
-        <w:t>В ходе программирования аппаратной части б</w:t>
-      </w:r>
-      <w:r>
-        <w:t xml:space="preserve">ыло принято решение </w:t>
-      </w:r>
-      <w:r>
-        <w:t>написать библиотеку</w:t>
-      </w:r>
-      <w:r>
-        <w:t xml:space="preserve"> функций для управления манипулятором. </w:t>
-      </w:r>
-      <w:r>
-        <w:t>В</w:t>
-      </w:r>
-      <w:r>
-        <w:t xml:space="preserve">о-первых, единая библиотека упростит нашу дальнейшую работу, улучшит читабельность программного кода: избавит его </w:t>
-      </w:r>
-      <w:r>
-        <w:lastRenderedPageBreak/>
-        <w:t xml:space="preserve">от лишнего объявления функций, а, во-вторых, после окончания работы данную библиотеку вместе с программным кодом и описанием процесса сборки можно будет выложить на различные </w:t>
-      </w:r>
-      <w:r>
-        <w:rPr>
-          <w:lang w:val="en-US"/>
-        </w:rPr>
-        <w:t>open</w:t>
-      </w:r>
-      <w:r>
-        <w:t>-</w:t>
-      </w:r>
-      <w:r>
-        <w:rPr>
-          <w:lang w:val="en-US"/>
-        </w:rPr>
-        <w:t>source</w:t>
-      </w:r>
-      <w:r>
-        <w:t xml:space="preserve"> </w:t>
-      </w:r>
-      <w:r>
-        <w:t>источники (источники открытого доступа к различным данным)</w:t>
-      </w:r>
-      <w:r>
-        <w:t xml:space="preserve"> для того, чтобы каждый желающий мог со</w:t>
-      </w:r>
-      <w:r>
-        <w:t>брать такой же манипулятор</w:t>
-      </w:r>
-      <w:r>
-        <w:t>.</w:t>
-      </w:r>
-      <w:r>
-        <w:t xml:space="preserve"> </w:t>
-      </w:r>
-    </w:p>
-    <w:p>
-      <w:r>
-        <w:t>Р</w:t>
-      </w:r>
-      <w:r>
-        <w:t>ассмотр</w:t>
-      </w:r>
-      <w:r>
-        <w:t xml:space="preserve">им </w:t>
-      </w:r>
-      <w:r>
-        <w:t>функци</w:t>
-      </w:r>
-      <w:r>
-        <w:t>и</w:t>
-      </w:r>
-      <w:r>
-        <w:t xml:space="preserve"> библиотеки, пр</w:t>
-      </w:r>
-      <w:r>
-        <w:t>едставляющие наибольший интерес.</w:t>
-      </w:r>
-    </w:p>
-    <w:p>
-      <w:pPr>
-        <w:pStyle w:val="31"/>
-      </w:pPr>
-      <w:bookmarkStart w:id="20" w:name="_Toc534581511"/>
-      <w:r>
-        <w:t>3.2.1</w:t>
-      </w:r>
-      <w:r>
-        <w:t>.</w:t>
-      </w:r>
-      <w:r>
-        <w:t xml:space="preserve"> Навигационная матрица</w:t>
-      </w:r>
-      <w:bookmarkEnd w:id="20"/>
-    </w:p>
-    <w:p>
-      <w:r>
-        <w:t xml:space="preserve">Главной частью библиотеки является разработанная нами навигационная матрица и система перевода символов (о ней сказано ниже). Навигационная матрица представляет собой двумерный массив размером 32 на 6. В первом столбце записаны коды символов по </w:t>
-      </w:r>
-      <w:r>
-        <w:rPr>
-          <w:lang w:val="en-US"/>
-        </w:rPr>
-        <w:t>CP</w:t>
-      </w:r>
-      <w:r>
-        <w:t xml:space="preserve">1251 </w:t>
-      </w:r>
-      <w:r>
-        <w:t>(о ней будет сказано ниже</w:t>
-      </w:r>
-      <w:r>
-        <w:t xml:space="preserve">) </w:t>
-      </w:r>
-      <w:r>
-        <w:t>таблице. Таким образом, количество строк массива совпадает с количеством букв в русском алфавите (за исключением буквы «ё»).</w:t>
-      </w:r>
-      <w:r>
-        <w:t xml:space="preserve"> </w:t>
-      </w:r>
-      <w:r>
-        <w:t>В</w:t>
-      </w:r>
-      <w:r>
-        <w:t xml:space="preserve"> матрицу занесены только кодировки строчных символов (кодировки одной и той же строчной и заглавной буквы окажутся разными)</w:t>
-      </w:r>
-      <w:r>
-        <w:t>. О</w:t>
-      </w:r>
-      <w:r>
-        <w:t>бработка заглавных букв и приведение кодировки заглавной буквы к кодировке строчной происходит на микроконтроллере и будет рассмотрено далее.</w:t>
-      </w:r>
-      <w:r>
-        <w:t xml:space="preserve"> Коли</w:t>
-      </w:r>
-      <w:r>
-        <w:t>чество столбцов тоже выбрано не</w:t>
-      </w:r>
-      <w:r>
-        <w:t xml:space="preserve">случайно: начиная со второго столбца (в первом записана кодировка символа), в каждом элементе массива записано число – угол поворота сервопривода. Таким образом, в одной строке навигационного массива содержится следующая информация: в первом элементе строки находится код символа по </w:t>
-      </w:r>
-      <w:r>
-        <w:rPr>
-          <w:lang w:val="en-US"/>
-        </w:rPr>
-        <w:t>CP</w:t>
-      </w:r>
-      <w:r>
-        <w:t>1251</w:t>
-      </w:r>
-      <w:r>
-        <w:t>-таблице, в последующих пяти</w:t>
-      </w:r>
-      <w:r>
-        <w:t xml:space="preserve"> содержится</w:t>
-      </w:r>
-      <w:r>
-        <w:t xml:space="preserve"> угол поворота сервопривода для каждого пальца модели руки.</w:t>
-      </w:r>
-    </w:p>
-    <w:p>
-      <w:pPr>
-        <w:pStyle w:val="31"/>
-      </w:pPr>
-      <w:bookmarkStart w:id="21" w:name="_Toc534581512"/>
-      <w:r>
-        <w:t>3.2.</w:t>
-      </w:r>
-      <w:r>
-        <w:t>2</w:t>
-      </w:r>
-      <w:r>
-        <w:t>.</w:t>
-      </w:r>
-      <w:r>
-        <w:t xml:space="preserve"> Функция перевода символов</w:t>
-      </w:r>
-      <w:bookmarkEnd w:id="21"/>
-    </w:p>
-    <w:p>
-      <w:r>
-        <w:t xml:space="preserve">Основной функцией в библиотеке является функция перевода символов. Работает она следующим образом. В качестве аргумента этой функции передается один символ, который необходимо перевести на язык жестов. Далее функция </w:t>
-      </w:r>
-      <w:r>
-        <w:t>находит</w:t>
-      </w:r>
-      <w:r>
-        <w:t xml:space="preserve"> код переданного ей символа по таблице </w:t>
-      </w:r>
-      <w:r>
-        <w:rPr>
-          <w:lang w:val="en-US"/>
-        </w:rPr>
-        <w:t>CP</w:t>
-      </w:r>
-      <w:r>
-        <w:t>1251</w:t>
-      </w:r>
-      <w:r>
-        <w:t xml:space="preserve">, а после начинает искать полученное число в навигационной матрице. Найдя число в некоторой строчке, программа записывает номер этой строки, а после устанавливает сервоприводы </w:t>
-      </w:r>
-      <w:r>
-        <w:t>в соответствии с элементами матрицы.</w:t>
-      </w:r>
-      <w:r>
-        <w:t xml:space="preserve"> Таким образом обеспечена наиболее быстрая работа по переводу символов, несмотря на то, что объем данных (пять чисел для каждого символа) довольно большой.</w:t>
-      </w:r>
-    </w:p>
-    <w:p>
-      <w:pPr>
-        <w:pStyle w:val="31"/>
-      </w:pPr>
-      <w:bookmarkStart w:id="22" w:name="_Toc534581513"/>
-      <w:r>
-        <w:t>3.2.3</w:t>
-      </w:r>
-      <w:r>
-        <w:t>.</w:t>
-      </w:r>
-      <w:r>
-        <w:t xml:space="preserve"> Функция перевода предложений</w:t>
-      </w:r>
-      <w:bookmarkEnd w:id="22"/>
-    </w:p>
-    <w:p>
-      <w:r>
-        <w:t xml:space="preserve">Для простоты работы с устройством нами также была разработана функция перевода целых предложений. Данная функция основана на принципе работы предыдущей и, по сути, является ее надстройкой. В качестве параметра данной функции передается не </w:t>
-      </w:r>
-      <w:r>
-        <w:lastRenderedPageBreak/>
-        <w:t xml:space="preserve">отдельный символ, а целое предложение. Функция, используя цикл, разбивает его на отдельные символы, а затем передает каждый символ в функцию перевода символов. Важным технологическим нюансом является то, что в тот момент, когда функция, разбивая предложение, наткнется на пробел, она не станет отправлять его в функцию перевода символов (пробел не предусмотрен в языке жестов), а сделает задержку работы программы для имитации того, что отдельное слово закончилось и сейчас последует другое. Данное решение значительно упростит </w:t>
-      </w:r>
-      <w:r>
-        <w:t>«ч</w:t>
-      </w:r>
-      <w:r>
-        <w:t>тение» жестов, показанных рукой</w:t>
-      </w:r>
-      <w:r>
-        <w:t>.</w:t>
-      </w:r>
-    </w:p>
-    <w:p>
-      <w:pPr>
-        <w:pStyle w:val="21"/>
-      </w:pPr>
-      <w:bookmarkStart w:id="23" w:name="_Toc534581514"/>
-      <w:r>
-        <w:t>3.</w:t>
-      </w:r>
-      <w:r>
-        <w:t>3</w:t>
-      </w:r>
-      <w:r>
-        <w:t>.</w:t>
-      </w:r>
-      <w:r>
-        <w:t xml:space="preserve"> Создание </w:t>
-      </w:r>
-      <w:r>
-        <w:rPr>
-          <w:lang w:val="en-US"/>
-        </w:rPr>
-        <w:t>Android</w:t>
-      </w:r>
-      <w:r>
-        <w:t>-</w:t>
-      </w:r>
-      <w:r>
-        <w:t>приложения</w:t>
-      </w:r>
-      <w:bookmarkEnd w:id="23"/>
-    </w:p>
-    <w:p>
-      <w:r>
-        <w:t>Для того, чтобы упростить управление</w:t>
-      </w:r>
-      <w:r>
-        <w:t xml:space="preserve"> </w:t>
-      </w:r>
-      <w:r>
-        <w:t xml:space="preserve">манипулятором </w:t>
-      </w:r>
-      <w:r>
-        <w:t xml:space="preserve">и избавить его от </w:t>
-      </w:r>
-      <w:r>
-        <w:t>многочисленных кнопок, было решено</w:t>
-      </w:r>
-      <w:r>
-        <w:t xml:space="preserve"> осуществлять управление через </w:t>
-      </w:r>
-      <w:r>
-        <w:rPr>
-          <w:lang w:val="en-US"/>
-        </w:rPr>
-        <w:t>Android</w:t>
-      </w:r>
-      <w:r>
-        <w:t>-</w:t>
-      </w:r>
-      <w:r>
-        <w:t>приложени</w:t>
-      </w:r>
-      <w:r>
-        <w:t>е</w:t>
-      </w:r>
-      <w:r>
-        <w:t xml:space="preserve">, передавая команды с </w:t>
-      </w:r>
-      <w:r>
-        <w:rPr>
-          <w:lang w:val="en-US"/>
-        </w:rPr>
-        <w:t>Android</w:t>
-      </w:r>
-      <w:r>
-        <w:t>-</w:t>
-      </w:r>
-      <w:r>
-        <w:t xml:space="preserve">устройства по </w:t>
-      </w:r>
-      <w:r>
-        <w:rPr>
-          <w:lang w:val="en-US"/>
-        </w:rPr>
-        <w:t>Bluetooth</w:t>
-      </w:r>
-      <w:r>
-        <w:t>.</w:t>
-      </w:r>
-      <w:r>
-        <w:t xml:space="preserve"> </w:t>
-      </w:r>
-      <w:r>
-        <w:t xml:space="preserve">Приложение при запуске представляет собой стартовый экран с возможностью выбора типа управления (рис. </w:t>
-      </w:r>
-      <w:r>
-        <w:t>3</w:t>
-      </w:r>
-      <w:r>
-        <w:t xml:space="preserve">). </w:t>
-      </w:r>
-    </w:p>
-    <w:p>
-      <w:r>
-        <w:t>Всего предусмотрено три типа управления: управление через вводимый текст, управление через распознанную речь (управление голосом), а также режим ручного управления, когда пользователь имеет возможность вручную задать положение каждого пальца искусственной руки, что может быть полезно, например, при возникновении необходимости изобразить жест, отсутствующий в написанной библиотеке, или при использовании модели в качестве манипулятора</w:t>
-      </w:r>
-      <w:r>
-        <w:t>.</w:t>
-      </w:r>
-    </w:p>
-    <w:p>
-      <w:pPr>
-        <w:pStyle w:val="31"/>
-      </w:pPr>
-      <w:bookmarkStart w:id="24" w:name="_Toc534581515"/>
+      <w:bookmarkStart w:id="23" w:name="_Toc534581515"/>
       <w:r>
         <w:rPr>
           <w:rStyle w:val="32"/>
@@ -4430,32 +4431,345 @@
         </w:rPr>
         <w:t>.1 Управление посредством ввода текста</w:t>
       </w:r>
+      <w:bookmarkEnd w:id="23"/>
+    </w:p>
+    <w:p>
+      <w:r>
+        <w:t xml:space="preserve">При нажатии на кнопку «Перевод текстом» перед пользователем появится новый </w:t>
+      </w:r>
+      <w:r>
+        <w:t>экран</w:t>
+      </w:r>
+      <w:r>
+        <w:t>.</w:t>
+      </w:r>
+      <w:r>
+        <w:t xml:space="preserve"> </w:t>
+      </w:r>
+      <w:r>
+        <w:t>Управление посредством ввода текста осуществляется следующим образом. В специально отведенное текстовое поле пользователь вводит текст, который должен быть переведен на язык жестов, используя встроенную виртуальную клавиатуру устройства (обязательно имеется на каждом устройстве), после чего закрывает клавиатуру</w:t>
+      </w:r>
+      <w:r>
+        <w:t xml:space="preserve"> и нажимает на кнопку «Перевести текст». Программа устанавливает </w:t>
+      </w:r>
+      <w:r>
+        <w:rPr>
+          <w:lang w:val="en-US"/>
+        </w:rPr>
+        <w:t>Bluetooth</w:t>
+      </w:r>
+      <w:r>
+        <w:t>-</w:t>
+      </w:r>
+      <w:r>
+        <w:t>соединение с прототипом руки (в случае ошибки установки соединения пользователь будет уведомлен всплывающим сообщением), после преобразует введенный текст к двоичному тип</w:t>
+      </w:r>
+      <w:r>
+        <w:t>у и передает на микроконтроллер</w:t>
+      </w:r>
+      <w:r>
+        <w:t>.</w:t>
+      </w:r>
+    </w:p>
+    <w:p>
+      <w:pPr>
+        <w:pStyle w:val="31"/>
+      </w:pPr>
+      <w:bookmarkStart w:id="24" w:name="_Toc534581516"/>
+      <w:r>
+        <w:lastRenderedPageBreak/>
+        <w:t>3.</w:t>
+      </w:r>
+      <w:r>
+        <w:t>3</w:t>
+      </w:r>
+      <w:r>
+        <w:t>.2. Управление посредством распознавания речи</w:t>
+      </w:r>
       <w:bookmarkEnd w:id="24"/>
     </w:p>
     <w:p>
       <w:r>
-        <w:t>При нажатии на кнопку «Перевод текстом» перед пользователем появится новый экран (рис.</w:t>
+        <w:t>При нажатии на кнопку «Управление голосом» на старто</w:t>
+      </w:r>
+      <w:r>
+        <w:t>вом экране откроется новое окно</w:t>
+      </w:r>
+      <w:r>
+        <w:t>.</w:t>
       </w:r>
       <w:r>
         <w:t xml:space="preserve"> </w:t>
       </w:r>
       <w:r>
+        <w:t xml:space="preserve">В данном режиме пользователь имеет </w:t>
+      </w:r>
+      <w:r>
+        <w:t>возможность</w:t>
+      </w:r>
+      <w:r>
+        <w:t xml:space="preserve"> как записать текст</w:t>
+      </w:r>
+      <w:r>
+        <w:t>,</w:t>
+      </w:r>
+      <w:r>
+        <w:t xml:space="preserve"> вручную используя клавиатуру, </w:t>
+      </w:r>
+      <w:r>
+        <w:t>так</w:t>
+      </w:r>
+      <w:r>
+        <w:t xml:space="preserve"> и нажать на кнопку «Нажмите и говорите», после чего откроется сервис распознавания речи</w:t>
+      </w:r>
+      <w:r>
+        <w:t>,</w:t>
+      </w:r>
+      <w:r>
+        <w:t xml:space="preserve"> и пользователь сможет произнести тот текст, который должен быть переведен на язык жестов. После распознавания текст окажется в текстовом поле, и пользователь сможет нажать на кнопку «Перевести текст».</w:t>
+      </w:r>
+    </w:p>
+    <w:p>
+      <w:pPr>
+        <w:pStyle w:val="31"/>
+      </w:pPr>
+      <w:bookmarkStart w:id="25" w:name="_Toc534581517"/>
+      <w:r>
+        <w:t>3.</w:t>
+      </w:r>
+      <w:r>
+        <w:t>3</w:t>
+      </w:r>
+      <w:r>
+        <w:t>.3</w:t>
+      </w:r>
+      <w:r>
+        <w:t>.</w:t>
+      </w:r>
+      <w:r>
+        <w:t xml:space="preserve"> Ручной режим управления</w:t>
+      </w:r>
+      <w:bookmarkEnd w:id="25"/>
+    </w:p>
+    <w:p>
+      <w:r>
+        <w:t>После того, как пользователь нажмет кнопку «Ручной режим»</w:t>
+      </w:r>
+      <w:r>
+        <w:t>,</w:t>
+      </w:r>
+      <w:r>
+        <w:t xml:space="preserve"> откроется окно с пятью </w:t>
+      </w:r>
+      <w:r>
+        <w:rPr>
+          <w:lang w:val="en-US"/>
+        </w:rPr>
+        <w:t>Seek</w:t>
+      </w:r>
+      <w:r>
+        <w:t xml:space="preserve"> </w:t>
+      </w:r>
+      <w:r>
+        <w:rPr>
+          <w:lang w:val="en-US"/>
+        </w:rPr>
+        <w:t>bar</w:t>
+      </w:r>
+      <w:r>
+        <w:rPr>
+          <w:rStyle w:val="affff1"/>
+          <w:lang w:val="en-US"/>
+        </w:rPr>
+        <w:footnoteReference w:id="4"/>
+      </w:r>
+      <w:r>
+        <w:t xml:space="preserve">, на которых можно выбрать значение посредством перемещения ползунка. Справа от каждой шкалы находится небольшое поле, в котором указано </w:t>
+      </w:r>
+      <w:r>
+        <w:t xml:space="preserve">то, каким пальцем искусственной руки управляет шкала, а также находящееся на ней значение. </w:t>
+      </w:r>
+      <w:r>
+        <w:t>С</w:t>
+      </w:r>
+      <w:r>
+        <w:t xml:space="preserve"> помощью данных шкал пользователь может указать необходимое ему значение для каждого пальца отдельно. После чего он сможет нажать кнопку «Передать данны</w:t>
+      </w:r>
+      <w:r>
+        <w:t>е</w:t>
+      </w:r>
+      <w:r>
+        <w:t xml:space="preserve">», </w:t>
+      </w:r>
+      <w:r>
+        <w:t>и они</w:t>
+      </w:r>
+      <w:r>
+        <w:t xml:space="preserve"> будут переданы на микроконтроллер по описанному </w:t>
+      </w:r>
+      <w:r>
+        <w:t>ниже</w:t>
+      </w:r>
+      <w:r>
+        <w:t xml:space="preserve"> алгоритму.</w:t>
+      </w:r>
+    </w:p>
+    <w:p>
+      <w:pPr>
+        <w:pStyle w:val="31"/>
+      </w:pPr>
+      <w:bookmarkStart w:id="26" w:name="_Toc534581518"/>
+      <w:r>
+        <w:t>3.3.4. Локализация приложения</w:t>
+      </w:r>
+      <w:bookmarkEnd w:id="26"/>
+    </w:p>
+    <w:p>
+      <w:r>
+        <w:t xml:space="preserve">В процессе работы над </w:t>
+      </w:r>
+      <w:r>
+        <w:rPr>
+          <w:lang w:val="en-US"/>
+        </w:rPr>
+        <w:t>Android</w:t>
+      </w:r>
+      <w:r>
+        <w:t>-</w:t>
+      </w:r>
+      <w:r>
+        <w:t>приложением у нас возникла следующая мысль: а что, если наш проект захотят повторить иностранцы, не знающие</w:t>
+      </w:r>
+      <w:r>
+        <w:t xml:space="preserve"> русского языка. В таком случае</w:t>
+      </w:r>
+      <w:r>
+        <w:t xml:space="preserve"> у них возникнет проблема с управлением моделью</w:t>
+      </w:r>
+      <w:r>
+        <w:t>. Б</w:t>
+      </w:r>
+      <w:r>
+        <w:t xml:space="preserve">ыло решено перевести приложение на английский язык. Это оказалось не так сложно, как ожидалось, тем более, в </w:t>
+      </w:r>
+      <w:r>
+        <w:rPr>
+          <w:lang w:val="en-US"/>
+        </w:rPr>
+        <w:t>Android</w:t>
+      </w:r>
+      <w:r>
+        <w:t xml:space="preserve"> </w:t>
+      </w:r>
+      <w:r>
+        <w:rPr>
+          <w:lang w:val="en-US"/>
+        </w:rPr>
+        <w:t>Studio</w:t>
+      </w:r>
+      <w:r>
+        <w:rPr>
+          <w:rStyle w:val="affff1"/>
+          <w:lang w:val="en-US"/>
+        </w:rPr>
+        <w:footnoteReference w:id="5"/>
+      </w:r>
+      <w:r>
+        <w:t xml:space="preserve"> предусмотрен специальный редактор для</w:t>
+      </w:r>
+      <w:r>
+        <w:t xml:space="preserve"> перевода приложений </w:t>
+      </w:r>
+      <w:r>
+        <w:t xml:space="preserve"> </w:t>
+      </w:r>
+    </w:p>
+    <w:p>
+      <w:r>
+        <w:t>Таким образом, если в настройках устройства сменить системный язык на английский, приложение будет</w:t>
+      </w:r>
+      <w:r>
+        <w:t xml:space="preserve"> полностью на английском.</w:t>
+      </w:r>
+    </w:p>
+    <w:p>
+      <w:pPr>
+        <w:pStyle w:val="21"/>
+      </w:pPr>
+      <w:bookmarkStart w:id="27" w:name="_Toc534581519"/>
+      <w:r>
+        <w:t>3.</w:t>
+      </w:r>
+      <w:r>
         <w:t>4</w:t>
       </w:r>
       <w:r>
-        <w:t>)</w:t>
-      </w:r>
-      <w:r>
         <w:t>.</w:t>
       </w:r>
       <w:r>
         <w:t xml:space="preserve"> </w:t>
       </w:r>
       <w:r>
-        <w:t>Управление посредством ввода текста осуществляется следующим образом. В специально отведенное текстовое поле пользователь вводит текст, который должен быть переведен на язык жестов, используя встроенную виртуальную клавиатуру устройства (обязательно имеется на каждом устройстве), после чего закрывает клавиатуру</w:t>
-      </w:r>
-      <w:r>
-        <w:t xml:space="preserve"> и нажимает на кнопку «Перевести текст». Программа устанавливает </w:t>
+        <w:t>Реализация</w:t>
+      </w:r>
+      <w:r>
+        <w:t xml:space="preserve"> передачи данных</w:t>
+      </w:r>
+      <w:bookmarkEnd w:id="27"/>
+    </w:p>
+    <w:p>
+      <w:pPr>
+        <w:pStyle w:val="31"/>
+      </w:pPr>
+      <w:bookmarkStart w:id="28" w:name="_Toc534581520"/>
+      <w:r>
+        <w:t>3.</w:t>
+      </w:r>
+      <w:r>
+        <w:t>4</w:t>
+      </w:r>
+      <w:r>
+        <w:t>.1</w:t>
+      </w:r>
+      <w:r>
+        <w:t>.</w:t>
+      </w:r>
+      <w:r>
+        <w:t xml:space="preserve"> Реализация со стороны </w:t>
+      </w:r>
+      <w:r>
+        <w:rPr>
+          <w:lang w:val="en-US"/>
+        </w:rPr>
+        <w:t>Android</w:t>
+      </w:r>
+      <w:r>
+        <w:t>-</w:t>
+      </w:r>
+      <w:r>
+        <w:t>приложения.</w:t>
+      </w:r>
+      <w:bookmarkEnd w:id="28"/>
+    </w:p>
+    <w:p>
+      <w:r>
+        <w:t>После написания базовой части программы, в состав которой входил</w:t>
+      </w:r>
+      <w:r>
+        <w:t>и</w:t>
+      </w:r>
+      <w:r>
+        <w:t>: дизайн интерфейса (разработка образов компонентов программы), связь интерфейса с исполнитель</w:t>
+      </w:r>
+      <w:r>
+        <w:lastRenderedPageBreak/>
+        <w:t>ной частью кода, обработка нажатий на кнопки, переключение между экранами приложения и т.д.</w:t>
+      </w:r>
+      <w:r>
+        <w:t>,</w:t>
+      </w:r>
+      <w:r>
+        <w:t xml:space="preserve"> мы взялись за реализацию </w:t>
       </w:r>
       <w:r>
         <w:rPr>
@@ -4467,430 +4781,75 @@
         <w:t>-</w:t>
       </w:r>
       <w:r>
-        <w:t>соединение с прототипом руки (в случае ошибки установки соединения пользователь будет уведомлен всплывающим сообщением), после преобразует введенный текст к двоичному тип</w:t>
-      </w:r>
-      <w:r>
-        <w:t>у и передает на микроконтроллер</w:t>
-      </w:r>
-      <w:r>
-        <w:t>.</w:t>
-      </w:r>
-    </w:p>
-    <w:p>
-      <w:pPr>
-        <w:pStyle w:val="31"/>
-      </w:pPr>
-      <w:bookmarkStart w:id="25" w:name="_Toc534581516"/>
-      <w:r>
-        <w:t>3.</w:t>
+        <w:t>канала передачи данных. Пос</w:t>
+      </w:r>
+      <w:r>
+        <w:t>ле изучения литературы по теме «О</w:t>
+      </w:r>
+      <w:r>
+        <w:t xml:space="preserve">бщение </w:t>
+      </w:r>
+      <w:r>
+        <w:rPr>
+          <w:lang w:val="en-US"/>
+        </w:rPr>
+        <w:t>Android</w:t>
+      </w:r>
+      <w:r>
+        <w:t>-</w:t>
+      </w:r>
+      <w:r>
+        <w:t>устройства и микроконтроллера</w:t>
+      </w:r>
+      <w:r>
+        <w:t>»</w:t>
+      </w:r>
+      <w:r>
+        <w:t xml:space="preserve"> было реализовано следующим образом. </w:t>
+      </w:r>
+    </w:p>
+    <w:p>
+      <w:r>
+        <w:t>Для работы</w:t>
+      </w:r>
+      <w:r>
+        <w:t xml:space="preserve"> приложения на устройстве пользователя должно присутствовать устройство, способное реализовать </w:t>
+      </w:r>
+      <w:r>
+        <w:rPr>
+          <w:lang w:val="en-US"/>
+        </w:rPr>
+        <w:t>Bluetooth</w:t>
+      </w:r>
+      <w:r>
+        <w:t>-</w:t>
+      </w:r>
+      <w:r>
+        <w:t>передачу данных</w:t>
+      </w:r>
+      <w:r>
+        <w:t xml:space="preserve">, также это устройство должно быть включено. При каждом запуске приложения эти два условия проверяются, и в том случае, если </w:t>
+      </w:r>
+      <w:r>
+        <w:rPr>
+          <w:lang w:val="en-US"/>
+        </w:rPr>
+        <w:t>Bluetooth</w:t>
+      </w:r>
+      <w:r>
+        <w:t xml:space="preserve"> </w:t>
+      </w:r>
+      <w:r>
+        <w:t>выключен, пользователю предлагается его включить</w:t>
+      </w:r>
+      <w:r>
+        <w:t>,</w:t>
+      </w:r>
+      <w:r>
+        <w:t xml:space="preserve"> не выходя из приложения (рис. </w:t>
       </w:r>
       <w:r>
         <w:t>3</w:t>
-      </w:r>
-      <w:r>
-        <w:t>.2. Управление посредством распознавания речи</w:t>
-      </w:r>
-      <w:bookmarkEnd w:id="25"/>
-    </w:p>
-    <w:p>
-      <w:r>
-        <w:t>При нажатии на кнопку «Управление голосом» на старто</w:t>
-      </w:r>
-      <w:r>
-        <w:t>вом экране откроется новое окно</w:t>
-      </w:r>
-      <w:r>
-        <w:t xml:space="preserve"> (рис. </w:t>
-      </w:r>
-      <w:r>
-        <w:t>5</w:t>
-      </w:r>
-      <w:r>
-        <w:t>).</w:t>
-      </w:r>
-      <w:r>
-        <w:t xml:space="preserve"> </w:t>
-      </w:r>
-      <w:r>
-        <w:t xml:space="preserve">В данном режиме пользователь имеет </w:t>
-      </w:r>
-      <w:r>
-        <w:t>возможность</w:t>
-      </w:r>
-      <w:r>
-        <w:t xml:space="preserve"> как записать текст</w:t>
-      </w:r>
-      <w:r>
-        <w:t>,</w:t>
-      </w:r>
-      <w:r>
-        <w:t xml:space="preserve"> вручную используя клавиатуру, </w:t>
-      </w:r>
-      <w:r>
-        <w:t>так</w:t>
-      </w:r>
-      <w:r>
-        <w:t xml:space="preserve"> и нажать на кнопку «Нажмите и говорите», после чего откроется сервис распознавания речи</w:t>
-      </w:r>
-      <w:r>
-        <w:t>,</w:t>
-      </w:r>
-      <w:r>
-        <w:t xml:space="preserve"> и пользователь сможет произнести тот текст, кото</w:t>
-      </w:r>
-      <w:r>
-        <w:lastRenderedPageBreak/>
-        <w:t>рый должен быть переведен на язык жестов. После распознавания текст окажется в текстовом поле, и пользователь сможет нажать на кнопку «Перевести текст».</w:t>
-      </w:r>
-    </w:p>
-    <w:p>
-      <w:pPr>
-        <w:pStyle w:val="31"/>
-      </w:pPr>
-      <w:bookmarkStart w:id="26" w:name="_Toc534581517"/>
-      <w:r>
-        <w:t>3.</w:t>
-      </w:r>
-      <w:r>
-        <w:t>3</w:t>
-      </w:r>
-      <w:r>
-        <w:t>.3</w:t>
-      </w:r>
-      <w:r>
-        <w:t>.</w:t>
-      </w:r>
-      <w:r>
-        <w:t xml:space="preserve"> Ручной режим управления</w:t>
-      </w:r>
-      <w:bookmarkEnd w:id="26"/>
-    </w:p>
-    <w:p>
-      <w:r>
-        <w:t>После того, как пользователь нажмет кнопку «Ручной режим»</w:t>
-      </w:r>
-      <w:r>
-        <w:t>,</w:t>
-      </w:r>
-      <w:r>
-        <w:t xml:space="preserve"> откроется окно</w:t>
-      </w:r>
-      <w:r>
-        <w:t xml:space="preserve"> </w:t>
-      </w:r>
-      <w:r>
-        <w:t>(рис</w:t>
-      </w:r>
-      <w:r>
-        <w:t>.</w:t>
-      </w:r>
-      <w:r>
-        <w:t xml:space="preserve"> </w:t>
-      </w:r>
-      <w:r>
-        <w:t>6</w:t>
-      </w:r>
-      <w:r>
-        <w:t>)</w:t>
-      </w:r>
-      <w:r>
-        <w:t xml:space="preserve"> с пятью </w:t>
-      </w:r>
-      <w:r>
-        <w:rPr>
-          <w:lang w:val="en-US"/>
-        </w:rPr>
-        <w:t>Seek</w:t>
-      </w:r>
-      <w:r>
-        <w:t xml:space="preserve"> </w:t>
-      </w:r>
-      <w:r>
-        <w:rPr>
-          <w:lang w:val="en-US"/>
-        </w:rPr>
-        <w:t>bar</w:t>
-      </w:r>
-      <w:r>
-        <w:rPr>
-          <w:rStyle w:val="affff1"/>
-          <w:lang w:val="en-US"/>
-        </w:rPr>
-        <w:footnoteReference w:id="4"/>
-      </w:r>
-      <w:r>
-        <w:t xml:space="preserve">, на которых можно выбрать значение посредством перемещения ползунка. Справа от каждой шкалы находится небольшое поле, в котором указано </w:t>
-      </w:r>
-      <w:r>
-        <w:t xml:space="preserve">то, каким пальцем искусственной руки управляет шкала, а также находящееся на ней значение. </w:t>
-      </w:r>
-      <w:r>
-        <w:t>С</w:t>
-      </w:r>
-      <w:r>
-        <w:t xml:space="preserve"> помощью данных шкал пользователь может указать необходимое ему значение для каждого пальца отдельно. После чего он сможет нажать кнопку «Передать данны</w:t>
-      </w:r>
-      <w:r>
-        <w:t>е</w:t>
-      </w:r>
-      <w:r>
-        <w:t xml:space="preserve">», </w:t>
-      </w:r>
-      <w:r>
-        <w:t>и они</w:t>
-      </w:r>
-      <w:r>
-        <w:t xml:space="preserve"> будут переданы на микроконтроллер по описанному </w:t>
-      </w:r>
-      <w:r>
-        <w:t>ниже</w:t>
-      </w:r>
-      <w:r>
-        <w:t xml:space="preserve"> алгоритму.</w:t>
-      </w:r>
-    </w:p>
-    <w:p>
-      <w:pPr>
-        <w:pStyle w:val="31"/>
-      </w:pPr>
-      <w:bookmarkStart w:id="27" w:name="_Toc534581518"/>
-      <w:r>
-        <w:t>3.3.4. Локализация приложения</w:t>
-      </w:r>
-      <w:bookmarkEnd w:id="27"/>
-    </w:p>
-    <w:p>
-      <w:r>
-        <w:t xml:space="preserve">В процессе работы над </w:t>
-      </w:r>
-      <w:r>
-        <w:rPr>
-          <w:lang w:val="en-US"/>
-        </w:rPr>
-        <w:t>Android</w:t>
-      </w:r>
-      <w:r>
-        <w:t>-</w:t>
-      </w:r>
-      <w:r>
-        <w:t>приложением у нас возникла следующая мысль: а что, если наш проект захотят повторить иностранцы, не знающие</w:t>
-      </w:r>
-      <w:r>
-        <w:t xml:space="preserve"> русского языка. В таком случае</w:t>
-      </w:r>
-      <w:r>
-        <w:t xml:space="preserve"> у них возникнет проблема с управлением моделью</w:t>
-      </w:r>
-      <w:r>
-        <w:t>. Б</w:t>
-      </w:r>
-      <w:r>
-        <w:t xml:space="preserve">ыло решено перевести приложение на английский язык. Это оказалось не так сложно, как ожидалось, тем более, в </w:t>
-      </w:r>
-      <w:r>
-        <w:rPr>
-          <w:lang w:val="en-US"/>
-        </w:rPr>
-        <w:t>Android</w:t>
-      </w:r>
-      <w:r>
-        <w:t xml:space="preserve"> </w:t>
-      </w:r>
-      <w:r>
-        <w:rPr>
-          <w:lang w:val="en-US"/>
-        </w:rPr>
-        <w:t>Studio</w:t>
-      </w:r>
-      <w:r>
-        <w:rPr>
-          <w:rStyle w:val="affff1"/>
-          <w:lang w:val="en-US"/>
-        </w:rPr>
-        <w:footnoteReference w:id="5"/>
-      </w:r>
-      <w:r>
-        <w:t xml:space="preserve"> предусмотрен специальный редактор для</w:t>
-      </w:r>
-      <w:r>
-        <w:t xml:space="preserve"> перевода приложений (рис.</w:t>
-      </w:r>
-      <w:r>
-        <w:t>7</w:t>
-      </w:r>
-      <w:r>
-        <w:t xml:space="preserve">). </w:t>
-      </w:r>
-    </w:p>
-    <w:p>
-      <w:r>
-        <w:t>Таким образом, если в настройках устройства сменить системный язык на английский, приложение будет</w:t>
-      </w:r>
-      <w:r>
-        <w:t xml:space="preserve"> полностью на английском (рис. </w:t>
-      </w:r>
-      <w:r>
-        <w:t>8</w:t>
-      </w:r>
-      <w:r>
-        <w:t>).</w:t>
-      </w:r>
-    </w:p>
-    <w:p>
-      <w:pPr>
-        <w:pStyle w:val="21"/>
-      </w:pPr>
-      <w:bookmarkStart w:id="28" w:name="_Toc534581519"/>
-      <w:r>
-        <w:t>3.</w:t>
-      </w:r>
-      <w:r>
-        <w:t>4</w:t>
-      </w:r>
-      <w:r>
-        <w:t>.</w:t>
-      </w:r>
-      <w:r>
-        <w:t xml:space="preserve"> </w:t>
-      </w:r>
-      <w:r>
-        <w:t>Реализация</w:t>
-      </w:r>
-      <w:r>
-        <w:t xml:space="preserve"> передачи данных</w:t>
-      </w:r>
-      <w:bookmarkEnd w:id="28"/>
-    </w:p>
-    <w:p>
-      <w:pPr>
-        <w:pStyle w:val="31"/>
-      </w:pPr>
-      <w:bookmarkStart w:id="29" w:name="_Toc534581520"/>
-      <w:r>
-        <w:t>3.</w:t>
-      </w:r>
-      <w:r>
-        <w:t>4</w:t>
-      </w:r>
-      <w:r>
-        <w:t>.1</w:t>
-      </w:r>
-      <w:r>
-        <w:t>.</w:t>
-      </w:r>
-      <w:r>
-        <w:t xml:space="preserve"> Реализация со стороны </w:t>
-      </w:r>
-      <w:r>
-        <w:rPr>
-          <w:lang w:val="en-US"/>
-        </w:rPr>
-        <w:t>Android</w:t>
-      </w:r>
-      <w:r>
-        <w:t>-</w:t>
-      </w:r>
-      <w:r>
-        <w:t>приложения.</w:t>
-      </w:r>
-      <w:bookmarkEnd w:id="29"/>
-    </w:p>
-    <w:p>
-      <w:r>
-        <w:t>После написания базовой части программы, в состав которой входил</w:t>
-      </w:r>
-      <w:r>
-        <w:t>и</w:t>
-      </w:r>
-      <w:r>
-        <w:t>: дизайн интерфейса (разработка образов компонентов программы), связь интерфейса с исполнительной частью кода, обработка нажатий на кнопки, переключение между экранами приложения и т.д.</w:t>
-      </w:r>
-      <w:r>
-        <w:t>,</w:t>
-      </w:r>
-      <w:r>
-        <w:t xml:space="preserve"> мы взялись за реализацию </w:t>
-      </w:r>
-      <w:r>
-        <w:rPr>
-          <w:lang w:val="en-US"/>
-        </w:rPr>
-        <w:t>Bluetooth</w:t>
-      </w:r>
-      <w:r>
-        <w:t>-</w:t>
-      </w:r>
-      <w:r>
-        <w:t>канала передачи данных. Пос</w:t>
-      </w:r>
-      <w:r>
-        <w:t>ле изучения литературы по теме «О</w:t>
-      </w:r>
-      <w:r>
-        <w:t xml:space="preserve">бщение </w:t>
-      </w:r>
-      <w:r>
-        <w:rPr>
-          <w:lang w:val="en-US"/>
-        </w:rPr>
-        <w:t>Android</w:t>
-      </w:r>
-      <w:r>
-        <w:t>-</w:t>
-      </w:r>
-      <w:r>
-        <w:t>устройства и микроконтроллера</w:t>
-      </w:r>
-      <w:r>
-        <w:t>»</w:t>
-      </w:r>
-      <w:r>
-        <w:t xml:space="preserve"> было реализовано следующим образом. </w:t>
-      </w:r>
-    </w:p>
-    <w:p>
-      <w:r>
-        <w:lastRenderedPageBreak/>
-        <w:t>Для работы</w:t>
-      </w:r>
-      <w:r>
-        <w:t xml:space="preserve"> приложения на устройстве пользователя должно присутствовать устройство, способное реализовать </w:t>
-      </w:r>
-      <w:r>
-        <w:rPr>
-          <w:lang w:val="en-US"/>
-        </w:rPr>
-        <w:t>Bluetooth</w:t>
-      </w:r>
-      <w:r>
-        <w:t>-</w:t>
-      </w:r>
-      <w:r>
-        <w:t>передачу данных</w:t>
-      </w:r>
-      <w:r>
-        <w:t xml:space="preserve">, также это устройство должно быть включено. При каждом запуске приложения эти два условия проверяются, и в том случае, если </w:t>
-      </w:r>
-      <w:r>
-        <w:rPr>
-          <w:lang w:val="en-US"/>
-        </w:rPr>
-        <w:t>Bluetooth</w:t>
-      </w:r>
-      <w:r>
-        <w:t xml:space="preserve"> </w:t>
-      </w:r>
-      <w:r>
-        <w:t>выключен, пользователю предлагается его включить</w:t>
-      </w:r>
-      <w:r>
-        <w:t>,</w:t>
-      </w:r>
-      <w:r>
-        <w:t xml:space="preserve"> не выходя из приложения (рис. </w:t>
-      </w:r>
-      <w:r>
-        <w:t>9</w:t>
       </w:r>
       <w:r>
         <w:t>)</w:t>
@@ -5042,800 +5001,794 @@
         <w:t>Google</w:t>
       </w:r>
       <w:r>
-        <w:t>», в ней могут возникать ошибки из-за разных независящих от пользователя условий), и в случае других ошибок пользователь будет уведомле</w:t>
-      </w:r>
-      <w:r>
-        <w:t xml:space="preserve">н тостом (рис. </w:t>
-      </w:r>
-      <w:r>
-        <w:t>1</w:t>
-      </w:r>
-      <w:r>
-        <w:t>0</w:t>
-      </w:r>
-      <w:r>
-        <w:t>).</w:t>
+        <w:t>», в ней могут возникать ошибки из-за раз</w:t>
+      </w:r>
+      <w:r>
+        <w:lastRenderedPageBreak/>
+        <w:t>ных независящих от пользователя условий), и в случае других ошибок пользователь будет уведомле</w:t>
+      </w:r>
+      <w:r>
+        <w:t>н тос</w:t>
+      </w:r>
+      <w:r>
+        <w:t>том</w:t>
+      </w:r>
+      <w:r>
+        <w:t>.</w:t>
       </w:r>
     </w:p>
     <w:p>
       <w:pPr>
         <w:pStyle w:val="31"/>
       </w:pPr>
-      <w:bookmarkStart w:id="30" w:name="_Toc534581521"/>
+      <w:bookmarkStart w:id="29" w:name="_Toc534581521"/>
+      <w:r>
+        <w:t>3.</w:t>
+      </w:r>
+      <w:r>
+        <w:t>4</w:t>
+      </w:r>
+      <w:r>
+        <w:t>.2</w:t>
+      </w:r>
+      <w:r>
+        <w:t>.</w:t>
+      </w:r>
+      <w:r>
+        <w:t xml:space="preserve"> Реализация со стороны микроконтроллера</w:t>
+      </w:r>
+      <w:bookmarkEnd w:id="29"/>
+    </w:p>
+    <w:p>
+      <w:r>
+        <w:t>На первый взгляд, реализ</w:t>
+      </w:r>
+      <w:r>
+        <w:t>ация</w:t>
+      </w:r>
+      <w:r>
+        <w:t xml:space="preserve"> приема данных на микроконтроллере казалась во много раз проще, чем на </w:t>
+      </w:r>
+      <w:r>
+        <w:rPr>
+          <w:lang w:val="en-US"/>
+        </w:rPr>
+        <w:t>Android</w:t>
+      </w:r>
+      <w:r>
+        <w:t>-</w:t>
+      </w:r>
+      <w:r>
+        <w:t xml:space="preserve">устройстве. Поначалу действительно было так: необходимы было подключить </w:t>
+      </w:r>
+      <w:r>
+        <w:rPr>
+          <w:lang w:val="en-US"/>
+        </w:rPr>
+        <w:t>Bluetooth</w:t>
+      </w:r>
+      <w:r>
+        <w:t>-</w:t>
+      </w:r>
+      <w:r>
+        <w:t>модуль</w:t>
+      </w:r>
+      <w:r>
+        <w:rPr>
+          <w:rStyle w:val="affff1"/>
+        </w:rPr>
+        <w:footnoteReference w:id="8"/>
+      </w:r>
+      <w:r>
+        <w:t xml:space="preserve"> к портам потокового ввода-вывода, а далее работать с ним, как с линейным устройством, т.е. открыть порт потокового ввода-вывода и принимать оттуда данные. Проблема оказалась в следующем: данные передавались в числовом виде, поэтому нельзя было наверняка определить, что мы передали с </w:t>
+      </w:r>
+      <w:r>
+        <w:rPr>
+          <w:lang w:val="en-US"/>
+        </w:rPr>
+        <w:t>Android</w:t>
+      </w:r>
+      <w:r>
+        <w:t>-</w:t>
+      </w:r>
+      <w:r>
+        <w:t>устройства: числовую кодиров</w:t>
+      </w:r>
+      <w:r>
+        <w:t>ку буквы из первых двух режимов</w:t>
+      </w:r>
+      <w:r>
+        <w:t xml:space="preserve"> или угол поворота из третьего режима управления. Мало того, вскоре было обнаружено, что символьные данные (текст) передаются, не соответствуя ни одной кодировке (так происходило из-за различия используемых кодировок в </w:t>
+      </w:r>
+      <w:r>
+        <w:rPr>
+          <w:lang w:val="en-US"/>
+        </w:rPr>
+        <w:t>Android</w:t>
+      </w:r>
+      <w:r>
+        <w:t xml:space="preserve"> </w:t>
+      </w:r>
+      <w:r>
+        <w:t xml:space="preserve">и </w:t>
+      </w:r>
+      <w:r>
+        <w:rPr>
+          <w:lang w:val="en-US"/>
+        </w:rPr>
+        <w:t>Arduino</w:t>
+      </w:r>
+      <w:r>
+        <w:t xml:space="preserve">). </w:t>
+      </w:r>
+    </w:p>
+    <w:p>
+      <w:r>
+        <w:t xml:space="preserve">Проблема с </w:t>
+      </w:r>
+      <w:r>
+        <w:t xml:space="preserve">разными кодировками решилась не </w:t>
+      </w:r>
+      <w:r>
+        <w:t>быстро, но довольно просто: д</w:t>
+      </w:r>
+      <w:r>
+        <w:t>ля того, чтобы получать код символа</w:t>
+      </w:r>
+      <w:r>
+        <w:t>,</w:t>
+      </w:r>
+      <w:r>
+        <w:t xml:space="preserve"> необходимо было прибавлять к полученным числам число </w:t>
+      </w:r>
+      <w:r>
+        <w:t>176 (определено экспериментально</w:t>
+      </w:r>
+      <w:r>
+        <w:t xml:space="preserve">), в этом случае мы получим код символа по </w:t>
+      </w:r>
+      <w:r>
+        <w:rPr>
+          <w:lang w:val="en-US"/>
+        </w:rPr>
+        <w:t>CP</w:t>
+      </w:r>
+      <w:r>
+        <w:t>1251-</w:t>
+      </w:r>
+      <w:r>
+        <w:t>таблице.</w:t>
+      </w:r>
+    </w:p>
+    <w:p>
+      <w:r>
+        <w:t xml:space="preserve">Намного сложнее оказалось определять, что мы передаем: код символа или цифровое значение. Для решения этой проблемы использовались флаги данных. При старте </w:t>
+      </w:r>
+      <w:r>
+        <w:t xml:space="preserve">активности на </w:t>
+      </w:r>
+      <w:r>
+        <w:rPr>
+          <w:lang w:val="en-US"/>
+        </w:rPr>
+        <w:t>Android</w:t>
+      </w:r>
+      <w:r>
+        <w:t>-</w:t>
+      </w:r>
+      <w:r>
+        <w:t>устройстве</w:t>
+      </w:r>
+      <w:r>
+        <w:t xml:space="preserve"> после получения связи с </w:t>
+      </w:r>
+      <w:r>
+        <w:rPr>
+          <w:lang w:val="en-US"/>
+        </w:rPr>
+        <w:t>Bluetooth</w:t>
+      </w:r>
+      <w:r>
+        <w:t>-</w:t>
+      </w:r>
+      <w:r>
+        <w:t>адаптером открывался потоковый порт вывода, куда записывалось 1 или 0, в соответствии с выбранным режимом управления (для текстовых режимов – 1, для ручного – 0). Со стороны микроконтроллера открывался потоковый порт ввода-вывода, и полученный флаг записывался в соответствующую переменную, после чего порт становился недействительным до тех пор, пока пользователь не нажмет кнопку «Перевести текст» или «Отправить данные». Получая данные, микроконтроллер уже будет понимать, что это за данные, ориентируясь на флаг.</w:t>
+      </w:r>
+    </w:p>
+    <w:p>
+      <w:r>
+        <w:t xml:space="preserve">Логика языка </w:t>
+      </w:r>
+      <w:r>
+        <w:rPr>
+          <w:lang w:val="en-US"/>
+        </w:rPr>
+        <w:t>Arduino</w:t>
+      </w:r>
+      <w:r>
+        <w:t xml:space="preserve"> </w:t>
+      </w:r>
+      <w:r>
+        <w:rPr>
+          <w:lang w:val="en-US"/>
+        </w:rPr>
+        <w:t>IDE</w:t>
+      </w:r>
+      <w:r>
+        <w:t xml:space="preserve"> разработана таким образом, что в нем присутствуют два типа работы программы: </w:t>
+      </w:r>
+      <w:r>
+        <w:rPr>
+          <w:lang w:val="en-US"/>
+        </w:rPr>
+        <w:t>setup</w:t>
+      </w:r>
+      <w:r>
+        <w:t xml:space="preserve"> </w:t>
+      </w:r>
+      <w:r>
+        <w:t xml:space="preserve">и </w:t>
+      </w:r>
+      <w:r>
+        <w:rPr>
+          <w:lang w:val="en-US"/>
+        </w:rPr>
+        <w:t>loop</w:t>
+      </w:r>
+      <w:r>
+        <w:t xml:space="preserve">. Команды, записанные в </w:t>
+      </w:r>
+      <w:r>
+        <w:rPr>
+          <w:lang w:val="en-US"/>
+        </w:rPr>
+        <w:t>setup</w:t>
+      </w:r>
+      <w:r>
+        <w:t xml:space="preserve">, </w:t>
+      </w:r>
+      <w:r>
+        <w:t xml:space="preserve">выполняются только </w:t>
+      </w:r>
       <w:r>
         <w:lastRenderedPageBreak/>
-        <w:t>3.</w:t>
+        <w:t xml:space="preserve">один раз при включении контроллера, команды, записанные в </w:t>
+      </w:r>
+      <w:r>
+        <w:rPr>
+          <w:lang w:val="en-US"/>
+        </w:rPr>
+        <w:t>loop</w:t>
+      </w:r>
+      <w:r>
+        <w:t>,</w:t>
+      </w:r>
+      <w:r>
+        <w:t xml:space="preserve"> повторяются циклически, пока контроллер работает. </w:t>
+      </w:r>
+      <w:r>
+        <w:t xml:space="preserve">В связи с этим </w:t>
+      </w:r>
+      <w:r>
+        <w:t xml:space="preserve">нужно было </w:t>
+      </w:r>
+      <w:r>
+        <w:t>приостанов</w:t>
+      </w:r>
+      <w:r>
+        <w:t>ить</w:t>
+      </w:r>
+      <w:r>
+        <w:t xml:space="preserve"> чтени</w:t>
+      </w:r>
+      <w:r>
+        <w:t>е</w:t>
+      </w:r>
+      <w:r>
+        <w:t xml:space="preserve"> данных из потокового порта в</w:t>
+      </w:r>
+      <w:r>
+        <w:t>вода-вывода</w:t>
+      </w:r>
+      <w:r>
+        <w:t xml:space="preserve"> после отправки флага, но перед отправкой самих данных. В противном случае прогр</w:t>
+      </w:r>
+      <w:r>
+        <w:t xml:space="preserve">амма получила бы флаг, а после </w:t>
+      </w:r>
+      <w:r>
+        <w:t>начала бы чтение данных оттуда, где их еще нет (пользователь не отправил данные, следовательно, потоковый порт пуст), из-за этого программа работала бы некорректно.</w:t>
+      </w:r>
+    </w:p>
+    <w:p>
+      <w:r>
+        <w:t xml:space="preserve">Еще одной проблемой стала перезапись флага. Проблема возникла также из-за логики языка, о которой говорилось выше. При повторной отправке текстовых или числовых данных программа из-за цикличности блока </w:t>
+      </w:r>
+      <w:r>
+        <w:rPr>
+          <w:lang w:val="en-US"/>
+        </w:rPr>
+        <w:t>loop</w:t>
+      </w:r>
+      <w:r>
+        <w:t>, в который помещены выполняемы</w:t>
+      </w:r>
+      <w:r>
+        <w:t>е</w:t>
+      </w:r>
+      <w:r>
+        <w:t xml:space="preserve"> функции, заново начинала считывать флаг и принимать за флаг первый бит (первый символ или первое число) полученных данных. В результате работы такой программы при повторной отправке слова «Привет» с</w:t>
+      </w:r>
+      <w:r>
+        <w:t xml:space="preserve"> </w:t>
+      </w:r>
+      <w:r>
+        <w:rPr>
+          <w:lang w:val="en-US"/>
+        </w:rPr>
+        <w:t>Android</w:t>
+      </w:r>
+      <w:r>
+        <w:t>-устройства на микроконтроллере мы получим слово (если это можно так назвать) «ривет», а флаг будет равен 63, что соответствует числовой кодировке буквы «п»</w:t>
+      </w:r>
+      <w:r>
+        <w:t xml:space="preserve"> </w:t>
+      </w:r>
+      <w:r>
+        <w:t xml:space="preserve">по таблице </w:t>
+      </w:r>
+      <w:r>
+        <w:rPr>
+          <w:lang w:val="en-US"/>
+        </w:rPr>
+        <w:t>CP</w:t>
+      </w:r>
+      <w:r>
+        <w:t xml:space="preserve">1251 </w:t>
+      </w:r>
+      <w:r>
+        <w:t>(сама кодировка буквы «п»</w:t>
+      </w:r>
+      <w:r>
+        <w:t xml:space="preserve"> по данной таблице</w:t>
+      </w:r>
+      <w:r>
+        <w:t xml:space="preserve"> – 239), из которой отняли 176 (</w:t>
+      </w:r>
+      <w:r>
+        <w:t>об этом феномене говорилось выше</w:t>
+      </w:r>
+      <w:r>
+        <w:t>)</w:t>
+      </w:r>
+      <w:r>
+        <w:t>, т.е. программа получала непонятное слово, а вдобавок не знала слово это или число: флаг не соответствовал ни 0, ни 1. К счастью, проблема решилась довольно просто: перед записью флага необходимо было проверять, является ли то число, которое мы хотим записать в флаг 1 или 0 (букв с такими кодировками не существует, а цифры было принято отправлять, начиная с 5 для того, чтобы не спутать с флагом).</w:t>
+      </w:r>
+    </w:p>
+    <w:p>
+      <w:r>
+        <w:t>Еще одним</w:t>
+      </w:r>
+      <w:r>
+        <w:t xml:space="preserve"> технологическим нюансом явилось то, что язык жестов не подразделяется на заглавные и строчные буквы, но, несмотря на это, код одной и той же заглавной и строчной буквы будет отличаться</w:t>
+      </w:r>
+      <w:r>
+        <w:rPr>
+          <w:rStyle w:val="affff1"/>
+        </w:rPr>
+        <w:footnoteReference w:id="9"/>
+      </w:r>
+      <w:r>
+        <w:t xml:space="preserve">. Решением выступило то, что в силу особенностей кодовой таблицы </w:t>
+      </w:r>
+      <w:r>
+        <w:rPr>
+          <w:lang w:val="en-US"/>
+        </w:rPr>
+        <w:t>CP</w:t>
+      </w:r>
+      <w:r>
+        <w:t>1251 (</w:t>
+      </w:r>
+      <w:r>
+        <w:t>символы кириллицы в ней расположены по порядку, что присутствует далеко не во всех кодовых таблицах</w:t>
+      </w:r>
+      <w:r>
+        <w:t>)</w:t>
+      </w:r>
+      <w:r>
+        <w:t>, код строчной и заглавной буквы отличается на постоянную величину, равную 32. Таким образом, если</w:t>
+      </w:r>
+      <w:r>
+        <w:t xml:space="preserve"> мы точно знаем, что получили символьную строку (вывод об этом можно сделать, опираясь на значение флага), и если код символа лежит в диапазоне от 192 включ</w:t>
+      </w:r>
+      <w:r>
+        <w:t xml:space="preserve">ительно </w:t>
+      </w:r>
+      <w:r>
+        <w:t>до 224</w:t>
+      </w:r>
+      <w:r>
+        <w:t xml:space="preserve"> не включительно</w:t>
+      </w:r>
+      <w:r>
+        <w:t xml:space="preserve"> (рис. </w:t>
       </w:r>
       <w:r>
         <w:t>4</w:t>
       </w:r>
       <w:r>
-        <w:t>.2</w:t>
+        <w:t>), то</w:t>
+      </w:r>
+      <w:r>
+        <w:t xml:space="preserve"> можем быть уверен</w:t>
+      </w:r>
+      <w:r>
+        <w:t>ы, что данный символ – заглавная буква, и при прибавлении к коду данного символа 32 мы получим ту же букву, но строчную.</w:t>
+      </w:r>
+    </w:p>
+    <w:p>
+      <w:r>
+        <w:lastRenderedPageBreak/>
+        <w:t>Последней, к сожалению,</w:t>
+      </w:r>
+      <w:r>
+        <w:t xml:space="preserve"> пока</w:t>
+      </w:r>
+      <w:r>
+        <w:t xml:space="preserve"> не до конца решенной проблемой оказалось то, что </w:t>
+      </w:r>
+      <w:r>
+        <w:t xml:space="preserve">символ </w:t>
+      </w:r>
+      <w:r>
+        <w:t>пробел</w:t>
+      </w:r>
+      <w:r>
+        <w:t>а</w:t>
+      </w:r>
+      <w:r>
+        <w:t xml:space="preserve"> передавался как</w:t>
+      </w:r>
+      <w:r>
+        <w:t xml:space="preserve"> 32 (это действительно код символа</w:t>
+      </w:r>
+      <w:r>
+        <w:t xml:space="preserve"> «пробел», без смещения на 176). К</w:t>
+      </w:r>
+      <w:r>
+        <w:t xml:space="preserve">од, равный 32 для пробела – это стандарт </w:t>
+      </w:r>
+      <w:r>
+        <w:rPr>
+          <w:lang w:val="en-US"/>
+        </w:rPr>
+        <w:t>UNICODE</w:t>
+      </w:r>
+      <w:r>
+        <w:t>, одинаковый для всех устройств (кириллица в этот стандарт не входит, откуда и взялась проблема с разными кодировками), но нетрудно заметить, что при прибавлении к 32 –</w:t>
+      </w:r>
+      <w:r>
+        <w:t xml:space="preserve"> </w:t>
+      </w:r>
+      <w:r>
+        <w:t>коду пробела</w:t>
+      </w:r>
+      <w:r>
+        <w:t xml:space="preserve"> </w:t>
+      </w:r>
+      <w:r>
+        <w:t xml:space="preserve">– 176, получится 208, что соответствует символу «Р» по таблице </w:t>
+      </w:r>
+      <w:r>
+        <w:rPr>
+          <w:lang w:val="en-US"/>
+        </w:rPr>
+        <w:t>CP</w:t>
+      </w:r>
+      <w:r>
+        <w:t xml:space="preserve">1251. </w:t>
+      </w:r>
+      <w:r>
+        <w:t xml:space="preserve">К сожалению, принимать еще один флаг каждый раз при использовании пробела окажется слишком ресурсозатратно для контроллера с небольшой (относительно смартфонов и компьютеров, для которых подобна операция не составила бы труда) вычислительной мощностью. Поэтому было решено заменять код 32 на символ пробела, поскольку он используется чаще и от его использования отказаться труднее, чем от использования заглавной буквы «Р». Таким образом </w:t>
+      </w:r>
+      <w:r>
+        <w:t xml:space="preserve">рабочая программа </w:t>
+      </w:r>
+      <w:r>
+        <w:t xml:space="preserve">при отправке с </w:t>
+      </w:r>
+      <w:r>
+        <w:rPr>
+          <w:lang w:val="en-US"/>
+        </w:rPr>
+        <w:t>Android</w:t>
+      </w:r>
+      <w:r>
+        <w:t>-</w:t>
+      </w:r>
+      <w:r>
+        <w:t>смартфона строки «Рек</w:t>
+      </w:r>
+      <w:r>
+        <w:t>а» выведет слово «  ека». П</w:t>
+      </w:r>
+      <w:r>
+        <w:t>ерепробовано несколько спо</w:t>
+      </w:r>
+      <w:r>
+        <w:t>собов решения этой проблемы, но</w:t>
+      </w:r>
+      <w:r>
+        <w:t xml:space="preserve"> каждый из них в</w:t>
+      </w:r>
+      <w:r>
+        <w:t xml:space="preserve">редил работе программы </w:t>
+      </w:r>
+      <w:r>
+        <w:t>больше, чем д</w:t>
+      </w:r>
+      <w:r>
+        <w:t>анная ошибка. В конечном итоге пр</w:t>
+      </w:r>
+      <w:r>
+        <w:t>ин</w:t>
+      </w:r>
+      <w:r>
+        <w:t>ято решение оставить ее</w:t>
+      </w:r>
+      <w:r>
+        <w:t xml:space="preserve"> и уведомлять пользователя с </w:t>
+      </w:r>
+      <w:r>
+        <w:rPr>
+          <w:lang w:val="en-US"/>
+        </w:rPr>
+        <w:t>Android</w:t>
+      </w:r>
+      <w:r>
+        <w:t>-</w:t>
+      </w:r>
+      <w:r>
+        <w:t>устройства о том, что использование заглавных букв может повлечь ошибки в работе программы.</w:t>
+      </w:r>
+    </w:p>
+    <w:p>
+      <w:pPr>
+        <w:pStyle w:val="1"/>
+      </w:pPr>
+      <w:bookmarkStart w:id="30" w:name="_Toc534581522"/>
+      <w:r>
+        <w:t>Заключение</w:t>
+      </w:r>
+      <w:bookmarkEnd w:id="30"/>
+    </w:p>
+    <w:p>
+      <w:r>
+        <w:t xml:space="preserve">В процессе работы была </w:t>
+      </w:r>
+      <w:r>
+        <w:t xml:space="preserve">с нуля </w:t>
+      </w:r>
+      <w:r>
+        <w:t>создана модель манипулятора-сурдопереводчика, реализовано его программное обеспечение, обеспечено удобное управление</w:t>
+      </w:r>
+      <w:r>
+        <w:t xml:space="preserve"> </w:t>
+      </w:r>
+      <w:r>
+        <w:t>(написана библиотека для работы с манипулятором)</w:t>
+      </w:r>
+      <w:r>
+        <w:t>. Решены в</w:t>
+      </w:r>
+      <w:r>
+        <w:t xml:space="preserve">се поставленные задачи, достигнута цель работы. </w:t>
+      </w:r>
+      <w:r>
+        <w:t>Н</w:t>
+      </w:r>
+      <w:r>
+        <w:t>есмотря на нерешенные еще недочеты</w:t>
+      </w:r>
+      <w:r>
+        <w:t xml:space="preserve">, прототип является полностью рабочим и </w:t>
+      </w:r>
+      <w:r>
+        <w:t>успешно</w:t>
+      </w:r>
+      <w:r>
+        <w:t xml:space="preserve"> функционирует: выполняет переданные команды, переводит текст, распознает речь. Кроме того, было написано </w:t>
+      </w:r>
+      <w:r>
+        <w:rPr>
+          <w:lang w:val="en-US"/>
+        </w:rPr>
+        <w:t>Android</w:t>
+      </w:r>
+      <w:r>
+        <w:t>-</w:t>
+      </w:r>
+      <w:r>
+        <w:t>приложение, которое также является готовым продуктом и позволяет реализовывать функции управления моделью.</w:t>
+      </w:r>
+    </w:p>
+    <w:p>
+      <w:r>
+        <w:t xml:space="preserve">В будущем </w:t>
+      </w:r>
+      <w:r>
+        <w:t>планируется продолжать работу над проектом, в том числе улучшить и модернизировать ПО переводчика, например, добавить возможность создавать свои жесты и ис</w:t>
+      </w:r>
+      <w:r>
+        <w:t xml:space="preserve">пользовать их в будущем. Также </w:t>
+      </w:r>
+      <w:r>
+        <w:t xml:space="preserve">планируется </w:t>
+      </w:r>
+      <w:r>
+        <w:t>улучш</w:t>
+      </w:r>
+      <w:r>
+        <w:t>ить</w:t>
+      </w:r>
+      <w:r>
+        <w:t xml:space="preserve"> работ</w:t>
+      </w:r>
+      <w:r>
+        <w:t>у</w:t>
+      </w:r>
+      <w:r>
+        <w:t xml:space="preserve"> </w:t>
+      </w:r>
+      <w:r>
+        <w:rPr>
+          <w:lang w:val="en-US"/>
+        </w:rPr>
+        <w:t>Android</w:t>
+      </w:r>
+      <w:r>
+        <w:t>-приложения, добавив новые</w:t>
+      </w:r>
+      <w:r>
+        <w:t xml:space="preserve"> функци</w:t>
+      </w:r>
+      <w:r>
+        <w:t>и</w:t>
+      </w:r>
+      <w:r>
+        <w:t xml:space="preserve"> перевода на язык жестов. </w:t>
+      </w:r>
+      <w:r>
+        <w:t>В</w:t>
+      </w:r>
+      <w:r>
+        <w:t xml:space="preserve"> планах присутствует возможность реализации обратного перевода</w:t>
+      </w:r>
+      <w:r>
+        <w:t>:</w:t>
+      </w:r>
+      <w:r>
+        <w:t xml:space="preserve"> например, некая перчатка, надевая которую, человек мог </w:t>
+      </w:r>
+      <w:r>
+        <w:t xml:space="preserve">бы перевести </w:t>
+      </w:r>
+      <w:r>
+        <w:t>жесты</w:t>
+      </w:r>
+      <w:r>
+        <w:t>, которые он показывает,</w:t>
+      </w:r>
+      <w:r>
+        <w:t xml:space="preserve"> в текст или голосовое сообщение, отображающееся на экране его смартфона.</w:t>
+      </w:r>
+    </w:p>
+    <w:p>
+      <w:r>
+        <w:t>По окончании работы</w:t>
+      </w:r>
+      <w:r>
+        <w:t xml:space="preserve"> написана с</w:t>
+      </w:r>
+      <w:r>
+        <w:t>тать</w:t>
+      </w:r>
+      <w:r>
+        <w:t>я</w:t>
+      </w:r>
+      <w:r>
+        <w:t xml:space="preserve"> (</w:t>
+      </w:r>
+      <w:r>
+        <w:t>с приложением программного кода,</w:t>
+      </w:r>
+      <w:r>
+        <w:t xml:space="preserve"> инструкций по сборке, </w:t>
+      </w:r>
+      <w:r>
+        <w:t>пояснений к н</w:t>
+      </w:r>
+      <w:r>
+        <w:t>им</w:t>
+      </w:r>
+      <w:r>
+        <w:t>)</w:t>
+      </w:r>
+      <w:r>
+        <w:t xml:space="preserve"> на </w:t>
+      </w:r>
+      <w:r>
+        <w:t xml:space="preserve">ресурсах </w:t>
+      </w:r>
+      <w:r>
+        <w:rPr>
+          <w:lang w:val="en-US"/>
+        </w:rPr>
+        <w:t>GitHub</w:t>
+      </w:r>
+      <w:r>
+        <w:t xml:space="preserve"> и </w:t>
+      </w:r>
+      <w:r>
+        <w:rPr>
+          <w:lang w:val="en-US"/>
+        </w:rPr>
+        <w:t>HabraHabr</w:t>
       </w:r>
       <w:r>
         <w:t>.</w:t>
       </w:r>
       <w:r>
-        <w:t xml:space="preserve"> Реализация со стороны микроконтроллера</w:t>
-      </w:r>
-      <w:bookmarkEnd w:id="30"/>
-    </w:p>
-    <w:p>
-      <w:r>
-        <w:t>На первый взгляд, реализ</w:t>
-      </w:r>
-      <w:r>
-        <w:t>ация</w:t>
-      </w:r>
-      <w:r>
-        <w:t xml:space="preserve"> приема данных на микроконтроллере казалась во много раз проще, чем на </w:t>
-      </w:r>
-      <w:r>
-        <w:rPr>
-          <w:lang w:val="en-US"/>
-        </w:rPr>
-        <w:t>Android</w:t>
+        <w:t xml:space="preserve"> </w:t>
+      </w:r>
+      <w:r>
+        <w:t xml:space="preserve">Разместив информацию в </w:t>
+      </w:r>
+      <w:r>
+        <w:rPr>
+          <w:lang w:val="en-US"/>
+        </w:rPr>
+        <w:t>open</w:t>
       </w:r>
       <w:r>
         <w:t>-</w:t>
       </w:r>
       <w:r>
-        <w:t xml:space="preserve">устройстве. Поначалу действительно было так: необходимы было подключить </w:t>
-      </w:r>
-      <w:r>
-        <w:rPr>
-          <w:lang w:val="en-US"/>
-        </w:rPr>
-        <w:t>Bluetooth</w:t>
-      </w:r>
-      <w:r>
-        <w:t>-</w:t>
-      </w:r>
-      <w:r>
-        <w:t>модуль</w:t>
-      </w:r>
-      <w:r>
-        <w:rPr>
-          <w:rStyle w:val="affff1"/>
-        </w:rPr>
-        <w:footnoteReference w:id="8"/>
-      </w:r>
-      <w:r>
-        <w:t xml:space="preserve"> к портам потокового ввода-вывода, а далее работать с ним, как с линейным устройством, т.е. открыть порт потокового ввода-вывода и принимать оттуда данные. Проблема оказалась в следующем: данные передавались в числовом виде, поэтому нельзя было наверняка определить, что мы передали с </w:t>
-      </w:r>
-      <w:r>
-        <w:rPr>
-          <w:lang w:val="en-US"/>
-        </w:rPr>
-        <w:t>Android</w:t>
-      </w:r>
-      <w:r>
-        <w:t>-</w:t>
-      </w:r>
-      <w:r>
-        <w:t>устройства: числовую кодиров</w:t>
-      </w:r>
-      <w:r>
-        <w:t>ку буквы из первых двух режимов</w:t>
-      </w:r>
-      <w:r>
-        <w:t xml:space="preserve"> или угол поворота из третьего режима управления. Мало того, вскоре было обнаружено, что символьные данные (текст) передаются, не соответствуя ни одной кодировке (так происходило из-за различия используемых кодировок в </w:t>
-      </w:r>
-      <w:r>
-        <w:rPr>
-          <w:lang w:val="en-US"/>
-        </w:rPr>
-        <w:t>Android</w:t>
+        <w:rPr>
+          <w:lang w:val="en-US"/>
+        </w:rPr>
+        <w:t>source</w:t>
       </w:r>
       <w:r>
         <w:t xml:space="preserve"> </w:t>
       </w:r>
       <w:r>
-        <w:t xml:space="preserve">и </w:t>
-      </w:r>
-      <w:r>
-        <w:rPr>
-          <w:lang w:val="en-US"/>
-        </w:rPr>
-        <w:t>Arduino</w:t>
-      </w:r>
-      <w:r>
-        <w:t xml:space="preserve">). </w:t>
-      </w:r>
-    </w:p>
-    <w:p>
-      <w:r>
-        <w:t xml:space="preserve">Проблема с </w:t>
-      </w:r>
-      <w:r>
-        <w:t xml:space="preserve">разными кодировками решилась не </w:t>
-      </w:r>
-      <w:r>
-        <w:t>быстро, но довольно просто: д</w:t>
-      </w:r>
-      <w:r>
-        <w:t>ля того, чтобы получать код символа</w:t>
-      </w:r>
-      <w:r>
-        <w:t>,</w:t>
-      </w:r>
-      <w:r>
-        <w:t xml:space="preserve"> необходимо было прибавлять к полученным числам число </w:t>
-      </w:r>
-      <w:r>
-        <w:t>176 (определено экспериментально</w:t>
-      </w:r>
-      <w:r>
-        <w:t xml:space="preserve">), в этом случае мы получим код символа по </w:t>
-      </w:r>
-      <w:r>
-        <w:rPr>
-          <w:lang w:val="en-US"/>
-        </w:rPr>
-        <w:t>CP</w:t>
-      </w:r>
-      <w:r>
-        <w:t>1251-</w:t>
-      </w:r>
-      <w:r>
-        <w:t>таблице.</w:t>
-      </w:r>
-    </w:p>
-    <w:p>
-      <w:r>
-        <w:t xml:space="preserve">Намного сложнее оказалось определять, что мы передаем: код символа или цифровое значение. Для решения этой проблемы использовались флаги данных. При старте </w:t>
-      </w:r>
-      <w:r>
-        <w:t xml:space="preserve">активности на </w:t>
-      </w:r>
-      <w:r>
-        <w:rPr>
-          <w:lang w:val="en-US"/>
-        </w:rPr>
-        <w:t>Android</w:t>
-      </w:r>
-      <w:r>
-        <w:t>-</w:t>
-      </w:r>
-      <w:r>
-        <w:t>устройстве</w:t>
-      </w:r>
-      <w:r>
-        <w:t xml:space="preserve"> после получения связи с </w:t>
-      </w:r>
-      <w:r>
-        <w:rPr>
-          <w:lang w:val="en-US"/>
-        </w:rPr>
-        <w:t>Bluetooth</w:t>
-      </w:r>
-      <w:r>
-        <w:t>-</w:t>
-      </w:r>
-      <w:r>
-        <w:t>адаптером открывался потоковый порт вывода, куда записывалось 1 или 0, в соответствии с выбранным режимом управления (для текстовых режимов – 1, для ручного – 0). Со стороны микроконтроллера открывался потоковый порт ввода-вывода, и полученный флаг записывался в соответствующую переменную, после чего порт становился недействительным до тех пор, пока пользователь не нажмет кнопку «Перевести текст» или «Отправить данные». Получая данные, микроконтроллер уже будет понимать, что это за данные, ориентируясь на флаг.</w:t>
-      </w:r>
-    </w:p>
-    <w:p>
-      <w:r>
-        <w:t xml:space="preserve">Логика языка </w:t>
-      </w:r>
-      <w:r>
-        <w:rPr>
-          <w:lang w:val="en-US"/>
-        </w:rPr>
-        <w:t>Arduino</w:t>
+        <w:t>источниках, мы стремились</w:t>
+      </w:r>
+      <w:r>
+        <w:t xml:space="preserve"> максимально распространить проект</w:t>
+      </w:r>
+      <w:r>
+        <w:t>.</w:t>
       </w:r>
       <w:r>
         <w:t xml:space="preserve"> </w:t>
       </w:r>
       <w:r>
-        <w:rPr>
-          <w:lang w:val="en-US"/>
-        </w:rPr>
-        <w:t>IDE</w:t>
-      </w:r>
-      <w:r>
-        <w:t xml:space="preserve"> разработана таким образом, что в нем присутствуют два типа работы программы: </w:t>
-      </w:r>
-      <w:r>
-        <w:rPr>
-          <w:lang w:val="en-US"/>
-        </w:rPr>
-        <w:t>setup</w:t>
-      </w:r>
-      <w:r>
-        <w:t xml:space="preserve"> </w:t>
-      </w:r>
-      <w:r>
-        <w:t xml:space="preserve">и </w:t>
-      </w:r>
-      <w:r>
-        <w:rPr>
-          <w:lang w:val="en-US"/>
-        </w:rPr>
-        <w:t>loop</w:t>
-      </w:r>
-      <w:r>
-        <w:t xml:space="preserve">. Команды, записанные в </w:t>
-      </w:r>
-      <w:r>
-        <w:rPr>
-          <w:lang w:val="en-US"/>
-        </w:rPr>
-        <w:t>setup</w:t>
-      </w:r>
-      <w:r>
-        <w:t xml:space="preserve">, </w:t>
-      </w:r>
-      <w:r>
-        <w:t xml:space="preserve">выполняются только один раз при включении контроллера, команды, записанные в </w:t>
-      </w:r>
-      <w:r>
-        <w:rPr>
-          <w:lang w:val="en-US"/>
-        </w:rPr>
-        <w:t>loop</w:t>
-      </w:r>
-      <w:r>
-        <w:t>,</w:t>
-      </w:r>
-      <w:r>
-        <w:t xml:space="preserve"> повторяются циклически, пока контроллер работает. </w:t>
-      </w:r>
-      <w:r>
-        <w:t xml:space="preserve">В связи с этим </w:t>
-      </w:r>
-      <w:r>
-        <w:t xml:space="preserve">нужно было </w:t>
-      </w:r>
-      <w:r>
-        <w:t>приостанов</w:t>
-      </w:r>
-      <w:r>
-        <w:t>ить</w:t>
-      </w:r>
-      <w:r>
-        <w:t xml:space="preserve"> чтени</w:t>
-      </w:r>
-      <w:r>
-        <w:t>е</w:t>
-      </w:r>
-      <w:r>
-        <w:t xml:space="preserve"> данных </w:t>
-      </w:r>
-      <w:r>
-        <w:lastRenderedPageBreak/>
-        <w:t>из потокового порта в</w:t>
-      </w:r>
-      <w:r>
-        <w:t>вода-вывода</w:t>
-      </w:r>
-      <w:r>
-        <w:t xml:space="preserve"> после отправки флага, но перед отправкой самих данных. В противном случае прогр</w:t>
-      </w:r>
-      <w:r>
-        <w:t xml:space="preserve">амма получила бы флаг, а после </w:t>
-      </w:r>
-      <w:r>
-        <w:t>начала бы чтение данных оттуда, где их еще нет (пользователь не отправил данные, следовательно, потоковый порт пуст), из-за этого программа работала бы некорректно.</w:t>
-      </w:r>
-    </w:p>
-    <w:p>
-      <w:r>
-        <w:t xml:space="preserve">Еще одной проблемой стала перезапись флага. Проблема возникла также из-за логики языка, о которой говорилось выше. При повторной отправке текстовых или числовых данных программа из-за цикличности блока </w:t>
-      </w:r>
-      <w:r>
-        <w:rPr>
-          <w:lang w:val="en-US"/>
-        </w:rPr>
-        <w:t>loop</w:t>
-      </w:r>
-      <w:r>
-        <w:t>, в который помещены выполняемы</w:t>
-      </w:r>
-      <w:r>
-        <w:t>е</w:t>
-      </w:r>
-      <w:r>
-        <w:t xml:space="preserve"> функции, заново начинала считывать флаг и принимать за флаг первый бит (первый символ или первое число) полученных данных. В результате работы такой программы при повторной отправке слова «Привет» с</w:t>
-      </w:r>
-      <w:r>
-        <w:t xml:space="preserve"> </w:t>
-      </w:r>
-      <w:r>
-        <w:rPr>
-          <w:lang w:val="en-US"/>
-        </w:rPr>
-        <w:t>Android</w:t>
-      </w:r>
-      <w:r>
-        <w:t>-устройства на микроконтроллере мы получим слово (если это можно так назвать) «ривет», а флаг будет равен 63, что соответствует числовой кодировке буквы «п»</w:t>
-      </w:r>
-      <w:r>
-        <w:t xml:space="preserve"> </w:t>
-      </w:r>
-      <w:r>
-        <w:t xml:space="preserve">по таблице </w:t>
-      </w:r>
-      <w:r>
-        <w:rPr>
-          <w:lang w:val="en-US"/>
-        </w:rPr>
-        <w:t>CP</w:t>
-      </w:r>
-      <w:r>
-        <w:t xml:space="preserve">1251 </w:t>
-      </w:r>
-      <w:r>
-        <w:t>(сама кодировка буквы «п»</w:t>
-      </w:r>
-      <w:r>
-        <w:t xml:space="preserve"> по данной таблице</w:t>
-      </w:r>
-      <w:r>
-        <w:t xml:space="preserve"> – 239), из которой отняли 176 (</w:t>
-      </w:r>
-      <w:r>
-        <w:t>об этом феномене говорилось выше</w:t>
-      </w:r>
-      <w:r>
-        <w:t>)</w:t>
-      </w:r>
-      <w:r>
-        <w:t>, т.е. программа получала непонятное слово, а вдобавок не знала слово это или число: флаг не соответствовал ни 0, ни 1. К счастью, проблема решилась довольно просто: перед записью флага необходимо было проверять, является ли то число, которое мы хотим записать в флаг 1 или 0 (букв с такими кодировками не существует, а цифры было принято отправлять, начиная с 5 для того, чтобы не спутать с флагом).</w:t>
-      </w:r>
-    </w:p>
-    <w:p>
-      <w:r>
-        <w:t>Еще одним</w:t>
-      </w:r>
-      <w:r>
-        <w:t xml:space="preserve"> технологическим нюансом явилось то, что язык жестов не подразделяется на заглавные и строчные буквы, но, несмотря на это, код одной и той же заглавной и строчной буквы будет отличаться</w:t>
-      </w:r>
-      <w:r>
-        <w:rPr>
-          <w:rStyle w:val="affff1"/>
-        </w:rPr>
-        <w:footnoteReference w:id="9"/>
-      </w:r>
-      <w:r>
-        <w:t xml:space="preserve">. Решением выступило то, что в силу особенностей кодовой таблицы </w:t>
-      </w:r>
-      <w:r>
-        <w:rPr>
-          <w:lang w:val="en-US"/>
-        </w:rPr>
-        <w:t>CP</w:t>
-      </w:r>
-      <w:r>
-        <w:t>1251 (</w:t>
-      </w:r>
-      <w:r>
-        <w:t>символы кириллицы в ней расположены по порядку, что присутствует далеко не во всех кодовых таблицах</w:t>
-      </w:r>
-      <w:r>
-        <w:t>)</w:t>
-      </w:r>
-      <w:r>
-        <w:t>, код строчной и заглавной буквы отличается на постоянную величину, равную 32. Таким образом, если</w:t>
-      </w:r>
-      <w:r>
-        <w:t xml:space="preserve"> мы точно знаем, что получили символьную строку (вывод об этом можно сделать, опираясь на значение флага), и если код символа лежит в диапазоне от 192 включ</w:t>
-      </w:r>
-      <w:r>
-        <w:t xml:space="preserve">ительно </w:t>
-      </w:r>
-      <w:r>
-        <w:t>до 224</w:t>
-      </w:r>
-      <w:r>
-        <w:t xml:space="preserve"> не включительно</w:t>
-      </w:r>
-      <w:r>
-        <w:t xml:space="preserve"> (рис. </w:t>
-      </w:r>
-      <w:r>
-        <w:t>1</w:t>
-      </w:r>
-      <w:r>
-        <w:t>1</w:t>
-      </w:r>
-      <w:r>
-        <w:t>), то</w:t>
-      </w:r>
-      <w:r>
-        <w:t xml:space="preserve"> можем быть уверен</w:t>
-      </w:r>
-      <w:r>
-        <w:t>ы, что данный символ – заглавная буква, и при прибавлении к коду данного символа 32 мы получим ту же букву, но строчную.</w:t>
-      </w:r>
-    </w:p>
-    <w:p>
-      <w:r>
-        <w:t>Последней, к сожалению,</w:t>
-      </w:r>
-      <w:r>
-        <w:t xml:space="preserve"> пока</w:t>
-      </w:r>
-      <w:r>
-        <w:t xml:space="preserve"> не до конца решенной проблемой оказалось то, что </w:t>
-      </w:r>
-      <w:r>
-        <w:t xml:space="preserve">символ </w:t>
-      </w:r>
-      <w:r>
-        <w:t>пробел</w:t>
-      </w:r>
-      <w:r>
-        <w:t>а</w:t>
-      </w:r>
-      <w:r>
-        <w:t xml:space="preserve"> передавался как</w:t>
-      </w:r>
-      <w:r>
-        <w:t xml:space="preserve"> 32 (это действительно код символа</w:t>
-      </w:r>
-      <w:r>
-        <w:t xml:space="preserve"> «пробел», без смеще</w:t>
-      </w:r>
-      <w:r>
-        <w:lastRenderedPageBreak/>
-        <w:t>ния на 176). К</w:t>
-      </w:r>
-      <w:r>
-        <w:t xml:space="preserve">од, равный 32 для пробела – это стандарт </w:t>
-      </w:r>
-      <w:r>
-        <w:rPr>
-          <w:lang w:val="en-US"/>
-        </w:rPr>
-        <w:t>UNICODE</w:t>
-      </w:r>
-      <w:r>
-        <w:t>, одинаковый для всех устройств (кириллица в этот стандарт не входит, откуда и взялась проблема с разными кодировками), но нетрудно заметить, что при прибавлении к 32 –</w:t>
-      </w:r>
-      <w:r>
-        <w:t xml:space="preserve"> </w:t>
-      </w:r>
-      <w:r>
-        <w:t>коду пробела</w:t>
-      </w:r>
-      <w:r>
-        <w:t xml:space="preserve"> </w:t>
-      </w:r>
-      <w:r>
-        <w:t xml:space="preserve">– 176, получится 208, что соответствует символу «Р» по таблице </w:t>
-      </w:r>
-      <w:r>
-        <w:rPr>
-          <w:lang w:val="en-US"/>
-        </w:rPr>
-        <w:t>CP</w:t>
-      </w:r>
-      <w:r>
-        <w:t xml:space="preserve">1251. </w:t>
-      </w:r>
-      <w:r>
-        <w:t xml:space="preserve">К сожалению, принимать еще один флаг каждый раз при использовании пробела окажется слишком ресурсозатратно для контроллера с небольшой (относительно смартфонов и компьютеров, для которых подобна операция не составила бы труда) вычислительной мощностью. Поэтому было решено заменять код 32 на символ пробела, поскольку он используется чаще и от его использования отказаться труднее, чем от использования заглавной буквы «Р». Таким образом </w:t>
-      </w:r>
-      <w:r>
-        <w:t xml:space="preserve">рабочая программа </w:t>
-      </w:r>
-      <w:r>
-        <w:t xml:space="preserve">при отправке с </w:t>
-      </w:r>
-      <w:r>
-        <w:rPr>
-          <w:lang w:val="en-US"/>
-        </w:rPr>
-        <w:t>Android</w:t>
-      </w:r>
-      <w:r>
-        <w:t>-</w:t>
-      </w:r>
-      <w:r>
-        <w:t>смартфона строки «Рек</w:t>
-      </w:r>
-      <w:r>
-        <w:t>а» выведет слово «  ека». П</w:t>
-      </w:r>
-      <w:r>
-        <w:t>ерепробовано несколько спо</w:t>
-      </w:r>
-      <w:r>
-        <w:t>собов решения этой проблемы, но</w:t>
-      </w:r>
-      <w:r>
-        <w:t xml:space="preserve"> каждый из них в</w:t>
-      </w:r>
-      <w:r>
-        <w:t xml:space="preserve">редил работе программы </w:t>
-      </w:r>
-      <w:r>
-        <w:t>больше, чем д</w:t>
-      </w:r>
-      <w:r>
-        <w:t>анная ошибка. В конечном итоге пр</w:t>
-      </w:r>
-      <w:r>
-        <w:t>ин</w:t>
-      </w:r>
-      <w:r>
-        <w:t>ято решение оставить ее</w:t>
-      </w:r>
-      <w:r>
-        <w:t xml:space="preserve"> и уведомлять пользователя с </w:t>
-      </w:r>
-      <w:r>
-        <w:rPr>
-          <w:lang w:val="en-US"/>
-        </w:rPr>
-        <w:t>Android</w:t>
-      </w:r>
-      <w:r>
-        <w:t>-</w:t>
-      </w:r>
-      <w:r>
-        <w:t>устройства о том, что использование заглавных букв может повлечь ошибки в работе программы.</w:t>
+        <w:br w:type="page"/>
       </w:r>
     </w:p>
     <w:p>
       <w:pPr>
         <w:pStyle w:val="1"/>
       </w:pPr>
-      <w:bookmarkStart w:id="31" w:name="_Toc534581522"/>
-      <w:r>
-        <w:t>Заключение</w:t>
-      </w:r>
-      <w:bookmarkEnd w:id="31"/>
-    </w:p>
-    <w:p>
-      <w:r>
-        <w:t xml:space="preserve">В процессе работы была </w:t>
-      </w:r>
-      <w:r>
-        <w:t xml:space="preserve">с нуля </w:t>
-      </w:r>
-      <w:r>
-        <w:t>создана модель манипулятора-сурдопереводчика, реализовано его программное обеспечение, обеспечено удобное управление</w:t>
-      </w:r>
-      <w:r>
-        <w:t xml:space="preserve"> </w:t>
-      </w:r>
-      <w:r>
-        <w:t>(написана библиотека для работы с манипулятором)</w:t>
-      </w:r>
-      <w:r>
-        <w:t>. Решены в</w:t>
-      </w:r>
-      <w:r>
-        <w:t xml:space="preserve">се поставленные задачи, достигнута цель работы. </w:t>
-      </w:r>
-      <w:r>
-        <w:t>Н</w:t>
-      </w:r>
-      <w:r>
-        <w:t>есмотря на нерешенные еще недочеты</w:t>
-      </w:r>
-      <w:r>
-        <w:t xml:space="preserve">, прототип является полностью рабочим и </w:t>
-      </w:r>
-      <w:r>
-        <w:t>успешно</w:t>
-      </w:r>
-      <w:r>
-        <w:t xml:space="preserve"> функционирует: выполняет переданные команды, переводит текст, распознает речь. Кроме того, было написано </w:t>
-      </w:r>
-      <w:r>
-        <w:rPr>
-          <w:lang w:val="en-US"/>
-        </w:rPr>
-        <w:t>Android</w:t>
-      </w:r>
-      <w:r>
-        <w:t>-</w:t>
-      </w:r>
-      <w:r>
-        <w:t>приложение, которое также является готовым продуктом и позволяет реализовывать функции управления моделью.</w:t>
-      </w:r>
-    </w:p>
-    <w:p>
-      <w:r>
-        <w:t xml:space="preserve">В будущем </w:t>
-      </w:r>
-      <w:r>
-        <w:t>планируется продолжать работу над проектом, в том числе улучшить и модернизировать ПО переводчика, например, добавить возможность создавать свои жесты и ис</w:t>
-      </w:r>
-      <w:r>
-        <w:t xml:space="preserve">пользовать их в будущем. Также </w:t>
-      </w:r>
-      <w:r>
-        <w:t xml:space="preserve">планируется </w:t>
-      </w:r>
-      <w:r>
-        <w:t>улучш</w:t>
-      </w:r>
-      <w:r>
-        <w:t>ить</w:t>
-      </w:r>
-      <w:r>
-        <w:t xml:space="preserve"> работ</w:t>
-      </w:r>
-      <w:r>
-        <w:t>у</w:t>
-      </w:r>
-      <w:r>
-        <w:t xml:space="preserve"> </w:t>
-      </w:r>
-      <w:r>
-        <w:rPr>
-          <w:lang w:val="en-US"/>
-        </w:rPr>
-        <w:t>Android</w:t>
-      </w:r>
-      <w:r>
-        <w:t>-приложения, добавив новые</w:t>
-      </w:r>
-      <w:r>
-        <w:t xml:space="preserve"> функци</w:t>
-      </w:r>
-      <w:r>
-        <w:t>и</w:t>
-      </w:r>
-      <w:r>
-        <w:t xml:space="preserve"> перевода на язык жестов. </w:t>
-      </w:r>
-      <w:r>
-        <w:t>В</w:t>
-      </w:r>
-      <w:r>
-        <w:t xml:space="preserve"> планах присутствует возможность реализации обратного перевода</w:t>
-      </w:r>
-      <w:r>
-        <w:t>:</w:t>
-      </w:r>
-      <w:r>
-        <w:t xml:space="preserve"> например, некая перчатка, надевая которую, человек мог </w:t>
-      </w:r>
-      <w:r>
-        <w:t xml:space="preserve">бы перевести </w:t>
-      </w:r>
-      <w:r>
-        <w:t>жесты</w:t>
-      </w:r>
-      <w:r>
-        <w:t>, которые он показывает,</w:t>
-      </w:r>
-      <w:r>
-        <w:t xml:space="preserve"> в текст или голосовое сообщение, отображающееся на экране его смартфона.</w:t>
-      </w:r>
-    </w:p>
-    <w:p>
-      <w:r>
-        <w:t>По окончании работы</w:t>
-      </w:r>
-      <w:r>
-        <w:t xml:space="preserve"> написана с</w:t>
-      </w:r>
-      <w:r>
-        <w:t>тать</w:t>
-      </w:r>
-      <w:r>
-        <w:t>я</w:t>
-      </w:r>
-      <w:r>
-        <w:t xml:space="preserve"> (</w:t>
-      </w:r>
-      <w:r>
-        <w:t>с приложением программного кода,</w:t>
-      </w:r>
-      <w:r>
-        <w:t xml:space="preserve"> инструкций по сборке, </w:t>
-      </w:r>
-      <w:r>
-        <w:t>пояснений к н</w:t>
-      </w:r>
-      <w:r>
-        <w:t>им</w:t>
-      </w:r>
-      <w:r>
-        <w:t>)</w:t>
-      </w:r>
-      <w:r>
-        <w:t xml:space="preserve"> на </w:t>
-      </w:r>
-      <w:r>
-        <w:t xml:space="preserve">ресурсах </w:t>
-      </w:r>
-      <w:r>
-        <w:rPr>
-          <w:lang w:val="en-US"/>
-        </w:rPr>
-        <w:t>GitHub</w:t>
-      </w:r>
-      <w:r>
-        <w:t xml:space="preserve"> и </w:t>
-      </w:r>
-      <w:r>
-        <w:rPr>
-          <w:lang w:val="en-US"/>
-        </w:rPr>
-        <w:t>HabraHabr</w:t>
-      </w:r>
-      <w:r>
-        <w:t>.</w:t>
-      </w:r>
-      <w:r>
-        <w:t xml:space="preserve"> </w:t>
-      </w:r>
-      <w:r>
-        <w:t xml:space="preserve">Разместив информацию в </w:t>
-      </w:r>
-      <w:r>
-        <w:rPr>
-          <w:lang w:val="en-US"/>
-        </w:rPr>
-        <w:t>open</w:t>
-      </w:r>
-      <w:r>
-        <w:t>-</w:t>
-      </w:r>
-      <w:r>
-        <w:rPr>
-          <w:lang w:val="en-US"/>
-        </w:rPr>
-        <w:t>source</w:t>
-      </w:r>
-      <w:r>
-        <w:t xml:space="preserve"> </w:t>
-      </w:r>
-      <w:r>
-        <w:t>источниках, мы стремились</w:t>
-      </w:r>
-      <w:r>
-        <w:t xml:space="preserve"> максимально распространить проект</w:t>
-      </w:r>
-      <w:r>
-        <w:t>.</w:t>
-      </w:r>
-      <w:r>
-        <w:t xml:space="preserve"> </w:t>
-      </w:r>
-      <w:r>
-        <w:br w:type="page"/>
-      </w:r>
-    </w:p>
-    <w:p>
-      <w:pPr>
-        <w:pStyle w:val="1"/>
-      </w:pPr>
-      <w:bookmarkStart w:id="32" w:name="_Toc534581523"/>
+      <w:bookmarkStart w:id="31" w:name="_Toc534581523"/>
       <w:r>
         <w:lastRenderedPageBreak/>
         <w:t>Список литературы</w:t>
       </w:r>
-      <w:bookmarkEnd w:id="32"/>
+      <w:bookmarkEnd w:id="31"/>
     </w:p>
     <w:p>
       <w:pPr>
@@ -6307,12 +6260,12 @@
       <w:pPr>
         <w:pStyle w:val="1"/>
       </w:pPr>
-      <w:bookmarkStart w:id="33" w:name="_Toc534581524"/>
+      <w:bookmarkStart w:id="32" w:name="_Toc534581524"/>
       <w:r>
         <w:lastRenderedPageBreak/>
         <w:t>Приложение</w:t>
       </w:r>
-      <w:bookmarkEnd w:id="33"/>
+      <w:bookmarkEnd w:id="32"/>
     </w:p>
     <w:p>
       <w:pPr>
@@ -6324,8 +6277,8 @@
           <w:lang w:eastAsia="ru-RU"/>
         </w:rPr>
         <w:drawing>
-          <wp:inline distT="0" distB="0" distL="0" distR="0" wp14:anchorId="235D2E50" wp14:editId="064F21C0">
-            <wp:extent cx="4422131" cy="4114800"/>
+          <wp:inline distT="0" distB="0" distL="0" distR="0" wp14:anchorId="235D2E50" wp14:editId="173C39EA">
+            <wp:extent cx="3829050" cy="3562937"/>
             <wp:effectExtent l="0" t="0" r="0" b="0"/>
             <wp:docPr id="1" name="Рисунок 1" descr="http://litlife.club/BookBinary/190913/1390883652/_24.jpg"/>
             <wp:cNvGraphicFramePr>
@@ -6356,7 +6309,7 @@
                   <pic:spPr bwMode="auto">
                     <a:xfrm>
                       <a:off x="0" y="0"/>
-                      <a:ext cx="4487568" cy="4175689"/>
+                      <a:ext cx="3892666" cy="3622132"/>
                     </a:xfrm>
                     <a:prstGeom prst="rect">
                       <a:avLst/>
@@ -6395,75 +6348,6 @@
           <w:noProof/>
           <w:lang w:eastAsia="ru-RU"/>
         </w:rPr>
-        <w:drawing>
-          <wp:inline distT="0" distB="0" distL="0" distR="0" wp14:anchorId="38176FCD" wp14:editId="15BDDA4C">
-            <wp:extent cx="4260979" cy="3105150"/>
-            <wp:effectExtent l="0" t="0" r="6350" b="0"/>
-            <wp:docPr id="3" name="Рисунок 3"/>
-            <wp:cNvGraphicFramePr>
-              <a:graphicFrameLocks xmlns:a="http://schemas.openxmlformats.org/drawingml/2006/main" noChangeAspect="1"/>
-            </wp:cNvGraphicFramePr>
-            <a:graphic xmlns:a="http://schemas.openxmlformats.org/drawingml/2006/main">
-              <a:graphicData uri="http://schemas.openxmlformats.org/drawingml/2006/picture">
-                <pic:pic xmlns:pic="http://schemas.openxmlformats.org/drawingml/2006/picture">
-                  <pic:nvPicPr>
-                    <pic:cNvPr id="0" name="Picture 2"/>
-                    <pic:cNvPicPr>
-                      <a:picLocks noChangeAspect="1" noChangeArrowheads="1"/>
-                    </pic:cNvPicPr>
-                  </pic:nvPicPr>
-                  <pic:blipFill>
-                    <a:blip r:embed="rId18">
-                      <a:extLst>
-                        <a:ext uri="{28A0092B-C50C-407E-A947-70E740481C1C}">
-                          <a14:useLocalDpi xmlns:a14="http://schemas.microsoft.com/office/drawing/2010/main" val="0"/>
-                        </a:ext>
-                      </a:extLst>
-                    </a:blip>
-                    <a:srcRect/>
-                    <a:stretch>
-                      <a:fillRect/>
-                    </a:stretch>
-                  </pic:blipFill>
-                  <pic:spPr bwMode="auto">
-                    <a:xfrm>
-                      <a:off x="0" y="0"/>
-                      <a:ext cx="4309363" cy="3140410"/>
-                    </a:xfrm>
-                    <a:prstGeom prst="rect">
-                      <a:avLst/>
-                    </a:prstGeom>
-                    <a:noFill/>
-                    <a:ln>
-                      <a:noFill/>
-                    </a:ln>
-                  </pic:spPr>
-                </pic:pic>
-              </a:graphicData>
-            </a:graphic>
-          </wp:inline>
-        </w:drawing>
-      </w:r>
-    </w:p>
-    <w:p>
-      <w:pPr>
-        <w:ind w:left="720" w:firstLine="0"/>
-        <w:jc w:val="center"/>
-      </w:pPr>
-      <w:r>
-        <w:t>Рис 2. Одна из моделей для печати.</w:t>
-      </w:r>
-    </w:p>
-    <w:p>
-      <w:pPr>
-        <w:jc w:val="center"/>
-      </w:pPr>
-      <w:r>
-        <w:rPr>
-          <w:noProof/>
-          <w:lang w:eastAsia="ru-RU"/>
-        </w:rPr>
-        <w:lastRenderedPageBreak/>
         <w:drawing>
           <wp:inline distT="0" distB="0" distL="0" distR="0" wp14:anchorId="5C972BB3" wp14:editId="2AE72760">
             <wp:extent cx="2008414" cy="4063680"/>
@@ -6482,7 +6366,7 @@
                     </pic:cNvPicPr>
                   </pic:nvPicPr>
                   <pic:blipFill>
-                    <a:blip r:embed="rId19">
+                    <a:blip r:embed="rId18">
                       <a:extLst>
                         <a:ext uri="{28A0092B-C50C-407E-A947-70E740481C1C}">
                           <a14:useLocalDpi xmlns:a14="http://schemas.microsoft.com/office/drawing/2010/main" val="0"/>
@@ -6519,10 +6403,18 @@
         <w:jc w:val="center"/>
       </w:pPr>
       <w:r>
-        <w:t xml:space="preserve">Рис </w:t>
-      </w:r>
-      <w:r>
-        <w:t>3</w:t>
+        <w:t>Рис</w:t>
+      </w:r>
+      <w:r>
+        <w:t>.</w:t>
+      </w:r>
+      <w:bookmarkStart w:id="33" w:name="_GoBack"/>
+      <w:bookmarkEnd w:id="33"/>
+      <w:r>
+        <w:t xml:space="preserve"> </w:t>
+      </w:r>
+      <w:r>
+        <w:t>2</w:t>
       </w:r>
       <w:r>
         <w:t>. Главный экран приложения.</w:t>
@@ -6530,400 +6422,8 @@
     </w:p>
     <w:p>
       <w:pPr>
-        <w:jc w:val="center"/>
-      </w:pPr>
-    </w:p>
-    <w:p>
-      <w:pPr>
-        <w:jc w:val="center"/>
-      </w:pPr>
-      <w:r>
-        <w:rPr>
-          <w:noProof/>
-          <w:lang w:eastAsia="ru-RU"/>
-        </w:rPr>
-        <w:drawing>
-          <wp:inline distT="0" distB="0" distL="0" distR="0" wp14:anchorId="71889311" wp14:editId="62C72F29">
-            <wp:extent cx="1988748" cy="4098472"/>
-            <wp:effectExtent l="0" t="0" r="0" b="0"/>
-            <wp:docPr id="7" name="Рисунок 7" descr="C:\Users\Я\Desktop\RTR\Без имени-2.png"/>
-            <wp:cNvGraphicFramePr>
-              <a:graphicFrameLocks xmlns:a="http://schemas.openxmlformats.org/drawingml/2006/main" noChangeAspect="1"/>
-            </wp:cNvGraphicFramePr>
-            <a:graphic xmlns:a="http://schemas.openxmlformats.org/drawingml/2006/main">
-              <a:graphicData uri="http://schemas.openxmlformats.org/drawingml/2006/picture">
-                <pic:pic xmlns:pic="http://schemas.openxmlformats.org/drawingml/2006/picture">
-                  <pic:nvPicPr>
-                    <pic:cNvPr id="0" name="Picture 3" descr="C:\Users\Я\Desktop\RTR\Без имени-2.png"/>
-                    <pic:cNvPicPr>
-                      <a:picLocks noChangeAspect="1" noChangeArrowheads="1"/>
-                    </pic:cNvPicPr>
-                  </pic:nvPicPr>
-                  <pic:blipFill>
-                    <a:blip r:embed="rId20">
-                      <a:extLst>
-                        <a:ext uri="{28A0092B-C50C-407E-A947-70E740481C1C}">
-                          <a14:useLocalDpi xmlns:a14="http://schemas.microsoft.com/office/drawing/2010/main" val="0"/>
-                        </a:ext>
-                      </a:extLst>
-                    </a:blip>
-                    <a:srcRect/>
-                    <a:stretch>
-                      <a:fillRect/>
-                    </a:stretch>
-                  </pic:blipFill>
-                  <pic:spPr bwMode="auto">
-                    <a:xfrm>
-                      <a:off x="0" y="0"/>
-                      <a:ext cx="2003340" cy="4128544"/>
-                    </a:xfrm>
-                    <a:prstGeom prst="rect">
-                      <a:avLst/>
-                    </a:prstGeom>
-                    <a:noFill/>
-                    <a:ln>
-                      <a:noFill/>
-                    </a:ln>
-                  </pic:spPr>
-                </pic:pic>
-              </a:graphicData>
-            </a:graphic>
-          </wp:inline>
-        </w:drawing>
-      </w:r>
-    </w:p>
-    <w:p>
-      <w:pPr>
-        <w:jc w:val="center"/>
-      </w:pPr>
-      <w:r>
-        <w:t xml:space="preserve">Рис. </w:t>
-      </w:r>
-      <w:r>
-        <w:t>4</w:t>
-      </w:r>
-      <w:r>
-        <w:t>. Окно работы в режиме перевода текста.</w:t>
-      </w:r>
-    </w:p>
-    <w:p>
-      <w:pPr>
-        <w:jc w:val="center"/>
-      </w:pPr>
-      <w:r>
-        <w:rPr>
-          <w:noProof/>
-          <w:lang w:eastAsia="ru-RU"/>
-        </w:rPr>
-        <w:lastRenderedPageBreak/>
-        <w:drawing>
-          <wp:inline distT="0" distB="0" distL="0" distR="0" wp14:anchorId="7D0067E2" wp14:editId="07C324AA">
-            <wp:extent cx="2008414" cy="4058044"/>
-            <wp:effectExtent l="0" t="0" r="0" b="0"/>
-            <wp:docPr id="6" name="Рисунок 6"/>
-            <wp:cNvGraphicFramePr>
-              <a:graphicFrameLocks xmlns:a="http://schemas.openxmlformats.org/drawingml/2006/main" noChangeAspect="1"/>
-            </wp:cNvGraphicFramePr>
-            <a:graphic xmlns:a="http://schemas.openxmlformats.org/drawingml/2006/main">
-              <a:graphicData uri="http://schemas.openxmlformats.org/drawingml/2006/picture">
-                <pic:pic xmlns:pic="http://schemas.openxmlformats.org/drawingml/2006/picture">
-                  <pic:nvPicPr>
-                    <pic:cNvPr id="0" name="Без имени-2.png"/>
-                    <pic:cNvPicPr/>
-                  </pic:nvPicPr>
-                  <pic:blipFill>
-                    <a:blip r:embed="rId21">
-                      <a:extLst>
-                        <a:ext uri="{28A0092B-C50C-407E-A947-70E740481C1C}">
-                          <a14:useLocalDpi xmlns:a14="http://schemas.microsoft.com/office/drawing/2010/main" val="0"/>
-                        </a:ext>
-                      </a:extLst>
-                    </a:blip>
-                    <a:stretch>
-                      <a:fillRect/>
-                    </a:stretch>
-                  </pic:blipFill>
-                  <pic:spPr>
-                    <a:xfrm>
-                      <a:off x="0" y="0"/>
-                      <a:ext cx="2021532" cy="4084548"/>
-                    </a:xfrm>
-                    <a:prstGeom prst="rect">
-                      <a:avLst/>
-                    </a:prstGeom>
-                  </pic:spPr>
-                </pic:pic>
-              </a:graphicData>
-            </a:graphic>
-          </wp:inline>
-        </w:drawing>
-      </w:r>
-    </w:p>
-    <w:p>
-      <w:pPr>
-        <w:jc w:val="center"/>
-      </w:pPr>
-      <w:r>
-        <w:t>Рис</w:t>
-      </w:r>
-      <w:r>
-        <w:t>5</w:t>
-      </w:r>
-      <w:r>
-        <w:t>. Окно работы в режиме распознавания речи.</w:t>
-      </w:r>
-    </w:p>
-    <w:p>
-      <w:pPr>
-        <w:jc w:val="center"/>
-      </w:pPr>
-    </w:p>
-    <w:p>
-      <w:pPr>
-        <w:jc w:val="center"/>
-      </w:pPr>
-      <w:r>
-        <w:rPr>
-          <w:noProof/>
-          <w:lang w:eastAsia="ru-RU"/>
-        </w:rPr>
-        <w:drawing>
-          <wp:inline distT="0" distB="0" distL="0" distR="0" wp14:anchorId="563D2438" wp14:editId="110474F4">
-            <wp:extent cx="2033336" cy="4196443"/>
-            <wp:effectExtent l="0" t="0" r="5080" b="0"/>
-            <wp:docPr id="4" name="Рисунок 4" descr="C:\Users\Я\Desktop\RTR\Без имени-1.png"/>
-            <wp:cNvGraphicFramePr>
-              <a:graphicFrameLocks xmlns:a="http://schemas.openxmlformats.org/drawingml/2006/main" noChangeAspect="1"/>
-            </wp:cNvGraphicFramePr>
-            <a:graphic xmlns:a="http://schemas.openxmlformats.org/drawingml/2006/main">
-              <a:graphicData uri="http://schemas.openxmlformats.org/drawingml/2006/picture">
-                <pic:pic xmlns:pic="http://schemas.openxmlformats.org/drawingml/2006/picture">
-                  <pic:nvPicPr>
-                    <pic:cNvPr id="0" name="Picture 2" descr="C:\Users\Я\Desktop\RTR\Без имени-1.png"/>
-                    <pic:cNvPicPr>
-                      <a:picLocks noChangeAspect="1" noChangeArrowheads="1"/>
-                    </pic:cNvPicPr>
-                  </pic:nvPicPr>
-                  <pic:blipFill>
-                    <a:blip r:embed="rId22">
-                      <a:extLst>
-                        <a:ext uri="{28A0092B-C50C-407E-A947-70E740481C1C}">
-                          <a14:useLocalDpi xmlns:a14="http://schemas.microsoft.com/office/drawing/2010/main" val="0"/>
-                        </a:ext>
-                      </a:extLst>
-                    </a:blip>
-                    <a:srcRect/>
-                    <a:stretch>
-                      <a:fillRect/>
-                    </a:stretch>
-                  </pic:blipFill>
-                  <pic:spPr bwMode="auto">
-                    <a:xfrm>
-                      <a:off x="0" y="0"/>
-                      <a:ext cx="2037624" cy="4205292"/>
-                    </a:xfrm>
-                    <a:prstGeom prst="rect">
-                      <a:avLst/>
-                    </a:prstGeom>
-                    <a:noFill/>
-                    <a:ln>
-                      <a:noFill/>
-                    </a:ln>
-                  </pic:spPr>
-                </pic:pic>
-              </a:graphicData>
-            </a:graphic>
-          </wp:inline>
-        </w:drawing>
-      </w:r>
-    </w:p>
-    <w:p>
-      <w:pPr>
-        <w:jc w:val="center"/>
-      </w:pPr>
-      <w:r>
-        <w:t xml:space="preserve">Рис </w:t>
-      </w:r>
-      <w:r>
-        <w:t>6</w:t>
-      </w:r>
-      <w:r>
-        <w:t xml:space="preserve">. Окно работы с </w:t>
-      </w:r>
-      <w:r>
-        <w:rPr>
-          <w:lang w:val="en-US"/>
-        </w:rPr>
-        <w:t>Seek</w:t>
-      </w:r>
-      <w:r>
-        <w:t xml:space="preserve"> </w:t>
-      </w:r>
-      <w:r>
-        <w:rPr>
-          <w:lang w:val="en-US"/>
-        </w:rPr>
-        <w:t>bar</w:t>
-      </w:r>
-      <w:r>
-        <w:t>.</w:t>
-      </w:r>
-    </w:p>
-    <w:p>
-      <w:pPr>
-        <w:jc w:val="center"/>
-      </w:pPr>
-      <w:r>
-        <w:rPr>
-          <w:noProof/>
-          <w:lang w:eastAsia="ru-RU"/>
-        </w:rPr>
-        <w:lastRenderedPageBreak/>
-        <w:drawing>
-          <wp:inline distT="0" distB="0" distL="0" distR="0" wp14:anchorId="540D996B" wp14:editId="7F34216F">
-            <wp:extent cx="5657850" cy="3063292"/>
-            <wp:effectExtent l="0" t="0" r="0" b="3810"/>
-            <wp:docPr id="12" name="Рисунок 12"/>
-            <wp:cNvGraphicFramePr>
-              <a:graphicFrameLocks xmlns:a="http://schemas.openxmlformats.org/drawingml/2006/main" noChangeAspect="1"/>
-            </wp:cNvGraphicFramePr>
-            <a:graphic xmlns:a="http://schemas.openxmlformats.org/drawingml/2006/main">
-              <a:graphicData uri="http://schemas.openxmlformats.org/drawingml/2006/picture">
-                <pic:pic xmlns:pic="http://schemas.openxmlformats.org/drawingml/2006/picture">
-                  <pic:nvPicPr>
-                    <pic:cNvPr id="12" name="7.png"/>
-                    <pic:cNvPicPr/>
-                  </pic:nvPicPr>
-                  <pic:blipFill>
-                    <a:blip r:embed="rId23">
-                      <a:extLst>
-                        <a:ext uri="{28A0092B-C50C-407E-A947-70E740481C1C}">
-                          <a14:useLocalDpi xmlns:a14="http://schemas.microsoft.com/office/drawing/2010/main" val="0"/>
-                        </a:ext>
-                      </a:extLst>
-                    </a:blip>
-                    <a:stretch>
-                      <a:fillRect/>
-                    </a:stretch>
-                  </pic:blipFill>
-                  <pic:spPr>
-                    <a:xfrm>
-                      <a:off x="0" y="0"/>
-                      <a:ext cx="5661193" cy="3065102"/>
-                    </a:xfrm>
-                    <a:prstGeom prst="rect">
-                      <a:avLst/>
-                    </a:prstGeom>
-                  </pic:spPr>
-                </pic:pic>
-              </a:graphicData>
-            </a:graphic>
-          </wp:inline>
-        </w:drawing>
-      </w:r>
-    </w:p>
-    <w:p>
-      <w:pPr>
-        <w:jc w:val="center"/>
-      </w:pPr>
-      <w:r>
-        <w:t>Рис.</w:t>
-      </w:r>
-      <w:r>
-        <w:t>7</w:t>
-      </w:r>
-      <w:r>
-        <w:t xml:space="preserve">. Окно редактора локализаций </w:t>
-      </w:r>
-      <w:r>
-        <w:rPr>
-          <w:lang w:val="en-US"/>
-        </w:rPr>
-        <w:t>Android</w:t>
-      </w:r>
-      <w:r>
-        <w:t xml:space="preserve"> </w:t>
-      </w:r>
-      <w:r>
-        <w:rPr>
-          <w:lang w:val="en-US"/>
-        </w:rPr>
-        <w:t>Studio</w:t>
-      </w:r>
-      <w:r>
-        <w:t>.</w:t>
-      </w:r>
-    </w:p>
-    <w:p>
-      <w:pPr>
-        <w:jc w:val="center"/>
-      </w:pPr>
-    </w:p>
-    <w:p>
-      <w:pPr>
-        <w:jc w:val="center"/>
-      </w:pPr>
-      <w:r>
-        <w:rPr>
-          <w:noProof/>
-          <w:lang w:eastAsia="ru-RU"/>
-        </w:rPr>
-        <w:drawing>
-          <wp:inline distT="0" distB="0" distL="0" distR="0" wp14:anchorId="1348E600" wp14:editId="017CF3D7">
-            <wp:extent cx="1980586" cy="4085111"/>
-            <wp:effectExtent l="0" t="0" r="635" b="0"/>
-            <wp:docPr id="11" name="Рисунок 11"/>
-            <wp:cNvGraphicFramePr>
-              <a:graphicFrameLocks xmlns:a="http://schemas.openxmlformats.org/drawingml/2006/main" noChangeAspect="1"/>
-            </wp:cNvGraphicFramePr>
-            <a:graphic xmlns:a="http://schemas.openxmlformats.org/drawingml/2006/main">
-              <a:graphicData uri="http://schemas.openxmlformats.org/drawingml/2006/picture">
-                <pic:pic xmlns:pic="http://schemas.openxmlformats.org/drawingml/2006/picture">
-                  <pic:nvPicPr>
-                    <pic:cNvPr id="11" name="8.png"/>
-                    <pic:cNvPicPr/>
-                  </pic:nvPicPr>
-                  <pic:blipFill>
-                    <a:blip r:embed="rId24">
-                      <a:extLst>
-                        <a:ext uri="{28A0092B-C50C-407E-A947-70E740481C1C}">
-                          <a14:useLocalDpi xmlns:a14="http://schemas.microsoft.com/office/drawing/2010/main" val="0"/>
-                        </a:ext>
-                      </a:extLst>
-                    </a:blip>
-                    <a:stretch>
-                      <a:fillRect/>
-                    </a:stretch>
-                  </pic:blipFill>
-                  <pic:spPr>
-                    <a:xfrm>
-                      <a:off x="0" y="0"/>
-                      <a:ext cx="1983330" cy="4090770"/>
-                    </a:xfrm>
-                    <a:prstGeom prst="rect">
-                      <a:avLst/>
-                    </a:prstGeom>
-                  </pic:spPr>
-                </pic:pic>
-              </a:graphicData>
-            </a:graphic>
-          </wp:inline>
-        </w:drawing>
-      </w:r>
-    </w:p>
-    <w:p>
-      <w:pPr>
-        <w:jc w:val="center"/>
-      </w:pPr>
-      <w:r>
-        <w:t xml:space="preserve">Рис. </w:t>
-      </w:r>
-      <w:r>
-        <w:t>8</w:t>
-      </w:r>
-      <w:r>
-        <w:t>. Локализованный вариант приложения.</w:t>
-      </w:r>
+        <w:ind w:firstLine="0"/>
+      </w:pPr>
     </w:p>
     <w:p>
       <w:pPr>
@@ -6953,7 +6453,7 @@
                     </pic:cNvPicPr>
                   </pic:nvPicPr>
                   <pic:blipFill>
-                    <a:blip r:embed="rId25">
+                    <a:blip r:embed="rId19">
                       <a:extLst>
                         <a:ext uri="{28A0092B-C50C-407E-A947-70E740481C1C}">
                           <a14:useLocalDpi xmlns:a14="http://schemas.microsoft.com/office/drawing/2010/main" val="0"/>
@@ -6993,7 +6493,7 @@
         <w:t xml:space="preserve">Рис. </w:t>
       </w:r>
       <w:r>
-        <w:t>9</w:t>
+        <w:t>3</w:t>
       </w:r>
       <w:r>
         <w:t xml:space="preserve">. Включение </w:t>
@@ -7002,17 +6502,19 @@
         <w:rPr>
           <w:lang w:val="en-US"/>
         </w:rPr>
-        <w:t>Bluetooth.</w:t>
-      </w:r>
-    </w:p>
-    <w:p>
-      <w:pPr>
-        <w:jc w:val="center"/>
-      </w:pPr>
+        <w:t>Bluetooth</w:t>
+      </w:r>
+      <w:r>
+        <w:t>.</w:t>
+      </w:r>
     </w:p>
     <w:p>
       <w:pPr>
         <w:ind w:firstLine="0"/>
+      </w:pPr>
+    </w:p>
+    <w:p>
+      <w:pPr>
         <w:jc w:val="center"/>
       </w:pPr>
       <w:r>
@@ -7021,10 +6523,10 @@
           <w:lang w:eastAsia="ru-RU"/>
         </w:rPr>
         <w:drawing>
-          <wp:inline distT="0" distB="0" distL="0" distR="0" wp14:anchorId="4BA3248E" wp14:editId="0F69B3FB">
-            <wp:extent cx="5238030" cy="4171950"/>
+          <wp:inline distT="0" distB="0" distL="0" distR="0" wp14:anchorId="29EA3FB7" wp14:editId="1E858AC6">
+            <wp:extent cx="5561598" cy="3067050"/>
             <wp:effectExtent l="0" t="0" r="1270" b="0"/>
-            <wp:docPr id="9" name="Рисунок 9"/>
+            <wp:docPr id="10" name="Рисунок 10"/>
             <wp:cNvGraphicFramePr>
               <a:graphicFrameLocks xmlns:a="http://schemas.openxmlformats.org/drawingml/2006/main" noChangeAspect="1"/>
             </wp:cNvGraphicFramePr>
@@ -7032,11 +6534,11 @@
               <a:graphicData uri="http://schemas.openxmlformats.org/drawingml/2006/picture">
                 <pic:pic xmlns:pic="http://schemas.openxmlformats.org/drawingml/2006/picture">
                   <pic:nvPicPr>
-                    <pic:cNvPr id="9" name="3.6.jpg"/>
+                    <pic:cNvPr id="10" name="3.7.jpg"/>
                     <pic:cNvPicPr/>
                   </pic:nvPicPr>
                   <pic:blipFill>
-                    <a:blip r:embed="rId26">
+                    <a:blip r:embed="rId20">
                       <a:extLst>
                         <a:ext uri="{28A0092B-C50C-407E-A947-70E740481C1C}">
                           <a14:useLocalDpi xmlns:a14="http://schemas.microsoft.com/office/drawing/2010/main" val="0"/>
@@ -7050,7 +6552,7 @@
                   <pic:spPr>
                     <a:xfrm>
                       <a:off x="0" y="0"/>
-                      <a:ext cx="5251422" cy="4182617"/>
+                      <a:ext cx="5571171" cy="3072329"/>
                     </a:xfrm>
                     <a:prstGeom prst="rect">
                       <a:avLst/>
@@ -7065,82 +6567,13 @@
     </w:p>
     <w:p>
       <w:pPr>
-        <w:ind w:firstLine="0"/>
         <w:jc w:val="center"/>
       </w:pPr>
       <w:r>
-        <w:t>Рис. 1</w:t>
-      </w:r>
-      <w:r>
-        <w:t>0</w:t>
-      </w:r>
-      <w:r>
-        <w:t>. Реализация обработки ошибок приложения.</w:t>
-      </w:r>
-    </w:p>
-    <w:p/>
-    <w:p/>
-    <w:p>
-      <w:pPr>
-        <w:jc w:val="center"/>
-      </w:pPr>
-      <w:r>
-        <w:rPr>
-          <w:noProof/>
-          <w:lang w:eastAsia="ru-RU"/>
-        </w:rPr>
-        <w:drawing>
-          <wp:inline distT="0" distB="0" distL="0" distR="0" wp14:anchorId="29EA3FB7" wp14:editId="68A38701">
-            <wp:extent cx="4870717" cy="2686050"/>
-            <wp:effectExtent l="0" t="0" r="6350" b="0"/>
-            <wp:docPr id="10" name="Рисунок 10"/>
-            <wp:cNvGraphicFramePr>
-              <a:graphicFrameLocks xmlns:a="http://schemas.openxmlformats.org/drawingml/2006/main" noChangeAspect="1"/>
-            </wp:cNvGraphicFramePr>
-            <a:graphic xmlns:a="http://schemas.openxmlformats.org/drawingml/2006/main">
-              <a:graphicData uri="http://schemas.openxmlformats.org/drawingml/2006/picture">
-                <pic:pic xmlns:pic="http://schemas.openxmlformats.org/drawingml/2006/picture">
-                  <pic:nvPicPr>
-                    <pic:cNvPr id="10" name="3.7.jpg"/>
-                    <pic:cNvPicPr/>
-                  </pic:nvPicPr>
-                  <pic:blipFill>
-                    <a:blip r:embed="rId27">
-                      <a:extLst>
-                        <a:ext uri="{28A0092B-C50C-407E-A947-70E740481C1C}">
-                          <a14:useLocalDpi xmlns:a14="http://schemas.microsoft.com/office/drawing/2010/main" val="0"/>
-                        </a:ext>
-                      </a:extLst>
-                    </a:blip>
-                    <a:stretch>
-                      <a:fillRect/>
-                    </a:stretch>
-                  </pic:blipFill>
-                  <pic:spPr>
-                    <a:xfrm>
-                      <a:off x="0" y="0"/>
-                      <a:ext cx="4874550" cy="2688164"/>
-                    </a:xfrm>
-                    <a:prstGeom prst="rect">
-                      <a:avLst/>
-                    </a:prstGeom>
-                  </pic:spPr>
-                </pic:pic>
-              </a:graphicData>
-            </a:graphic>
-          </wp:inline>
-        </w:drawing>
-      </w:r>
-    </w:p>
-    <w:p>
-      <w:pPr>
-        <w:jc w:val="center"/>
-      </w:pPr>
-      <w:r>
-        <w:t>Рис. 1</w:t>
-      </w:r>
-      <w:r>
-        <w:t>1</w:t>
+        <w:t xml:space="preserve">Рис. </w:t>
+      </w:r>
+      <w:r>
+        <w:t>4</w:t>
       </w:r>
       <w:r>
         <w:t xml:space="preserve">. Кодовая таблица </w:t>
@@ -7157,9 +6590,9 @@
     </w:p>
     <w:p/>
     <w:sectPr>
-      <w:footerReference w:type="default" r:id="rId28"/>
-      <w:headerReference w:type="first" r:id="rId29"/>
-      <w:footerReference w:type="first" r:id="rId30"/>
+      <w:footerReference w:type="default" r:id="rId21"/>
+      <w:headerReference w:type="first" r:id="rId22"/>
+      <w:footerReference w:type="first" r:id="rId23"/>
       <w:pgSz w:w="11906" w:h="16838" w:code="9"/>
       <w:pgMar w:top="1134" w:right="850" w:bottom="1134" w:left="1701" w:header="720" w:footer="720" w:gutter="0"/>
       <w:cols w:space="720"/>
@@ -7221,7 +6654,7 @@
           <w:rPr>
             <w:noProof/>
           </w:rPr>
-          <w:t>6</w:t>
+          <w:t>17</w:t>
         </w:r>
         <w:r>
           <w:fldChar w:fldCharType="end"/>
@@ -10021,6 +9454,7 @@
   <w:style w:type="character" w:default="1" w:styleId="a2">
     <w:name w:val="Default Paragraph Font"/>
     <w:uiPriority w:val="1"/>
+    <w:semiHidden/>
     <w:unhideWhenUsed/>
   </w:style>
   <w:style w:type="table" w:default="1" w:styleId="a3">
@@ -12153,7 +11587,7 @@
 </file>
 
 <file path=customXml/itemProps2.xml><?xml version="1.0" encoding="utf-8"?>
-<ds:datastoreItem xmlns:ds="http://schemas.openxmlformats.org/officeDocument/2006/customXml" ds:itemID="{5A13DE72-B99D-4D2D-99B3-A8086876F006}">
+<ds:datastoreItem xmlns:ds="http://schemas.openxmlformats.org/officeDocument/2006/customXml" ds:itemID="{46227A80-0A42-4707-BB72-634EDFCA9508}">
   <ds:schemaRefs>
     <ds:schemaRef ds:uri="http://schemas.openxmlformats.org/officeDocument/2006/bibliography"/>
   </ds:schemaRefs>

</xml_diff>